<commit_message>
update my cv and add the java course badge
</commit_message>
<xml_diff>
--- a/HojaVidaSuarezJuan.docx
+++ b/HojaVidaSuarezJuan.docx
@@ -148,51 +148,6 @@
           <w:lang w:val="es-MX"/>
         </w:rPr>
       </w:pPr>
-      <w:r>
-        <w:rPr>
-          <w:rFonts w:asciiTheme="minorHAnsi" w:eastAsia="Garamond" w:hAnsiTheme="minorHAnsi" w:cs="Arial"/>
-          <w:sz w:val="21"/>
-          <w:szCs w:val="21"/>
-          <w:lang w:val="es-MX"/>
-        </w:rPr>
-        <w:t xml:space="preserve">Cuento con </w:t>
-      </w:r>
-      <w:r>
-        <w:rPr>
-          <w:rFonts w:asciiTheme="minorHAnsi" w:eastAsia="Garamond" w:hAnsiTheme="minorHAnsi" w:cs="Arial"/>
-          <w:sz w:val="21"/>
-          <w:szCs w:val="21"/>
-          <w:lang w:val="es-MX"/>
-        </w:rPr>
-        <w:t>1</w:t>
-      </w:r>
-      <w:r>
-        <w:rPr>
-          <w:rFonts w:asciiTheme="minorHAnsi" w:eastAsia="Garamond" w:hAnsiTheme="minorHAnsi" w:cs="Arial"/>
-          <w:sz w:val="21"/>
-          <w:szCs w:val="21"/>
-          <w:lang w:val="es-MX"/>
-        </w:rPr>
-        <w:t xml:space="preserve"> año de experiencia en el ámbito tecnológico, participando en todas las fases del ciclo de vida del desarrollo de software (SDLC)</w:t>
-      </w:r>
-      <w:r>
-        <w:rPr>
-          <w:rFonts w:asciiTheme="minorHAnsi" w:eastAsia="Garamond" w:hAnsiTheme="minorHAnsi" w:cs="Arial"/>
-          <w:sz w:val="21"/>
-          <w:szCs w:val="21"/>
-          <w:lang w:val="es-MX"/>
-        </w:rPr>
-        <w:t xml:space="preserve">. </w:t>
-      </w:r>
-      <w:r>
-        <w:rPr>
-          <w:rFonts w:asciiTheme="minorHAnsi" w:eastAsia="Garamond" w:hAnsiTheme="minorHAnsi" w:cs="Arial"/>
-          <w:sz w:val="21"/>
-          <w:szCs w:val="21"/>
-          <w:lang w:val="es-MX"/>
-        </w:rPr>
-        <w:t>He trabajado en áreas que van desde el soporte técnico y el levantamiento de requisitos, hasta el diseño, la arquitectura y el desarrollo de aplicaciones Full-Stack.</w:t>
-      </w:r>
     </w:p>
     <w:p>
       <w:pPr>
@@ -204,12 +159,74 @@
         </w:tabs>
         <w:rPr>
           <w:rFonts w:asciiTheme="minorHAnsi" w:eastAsia="Garamond" w:hAnsiTheme="minorHAnsi" w:cs="Arial"/>
-          <w:bCs/>
-          <w:sz w:val="21"/>
-          <w:szCs w:val="21"/>
-          <w:lang w:val="es-MX"/>
-        </w:rPr>
-      </w:pPr>
+          <w:sz w:val="21"/>
+          <w:szCs w:val="21"/>
+          <w:lang w:val="es-MX"/>
+        </w:rPr>
+      </w:pPr>
+      <w:r>
+        <w:rPr>
+          <w:rFonts w:asciiTheme="minorHAnsi" w:eastAsia="Garamond" w:hAnsiTheme="minorHAnsi" w:cs="Arial"/>
+          <w:sz w:val="21"/>
+          <w:szCs w:val="21"/>
+          <w:lang w:val="es-MX"/>
+        </w:rPr>
+        <w:t xml:space="preserve">Cuento con </w:t>
+      </w:r>
+      <w:r>
+        <w:rPr>
+          <w:rFonts w:asciiTheme="minorHAnsi" w:eastAsia="Garamond" w:hAnsiTheme="minorHAnsi" w:cs="Arial"/>
+          <w:sz w:val="21"/>
+          <w:szCs w:val="21"/>
+          <w:lang w:val="es-MX"/>
+        </w:rPr>
+        <w:t>2</w:t>
+      </w:r>
+      <w:r>
+        <w:rPr>
+          <w:rFonts w:asciiTheme="minorHAnsi" w:eastAsia="Garamond" w:hAnsiTheme="minorHAnsi" w:cs="Arial"/>
+          <w:sz w:val="21"/>
+          <w:szCs w:val="21"/>
+          <w:lang w:val="es-MX"/>
+        </w:rPr>
+        <w:t xml:space="preserve"> año</w:t>
+      </w:r>
+      <w:r>
+        <w:rPr>
+          <w:rFonts w:asciiTheme="minorHAnsi" w:eastAsia="Garamond" w:hAnsiTheme="minorHAnsi" w:cs="Arial"/>
+          <w:sz w:val="21"/>
+          <w:szCs w:val="21"/>
+          <w:lang w:val="es-MX"/>
+        </w:rPr>
+        <w:t>s</w:t>
+      </w:r>
+      <w:r>
+        <w:rPr>
+          <w:rFonts w:asciiTheme="minorHAnsi" w:eastAsia="Garamond" w:hAnsiTheme="minorHAnsi" w:cs="Arial"/>
+          <w:sz w:val="21"/>
+          <w:szCs w:val="21"/>
+          <w:lang w:val="es-MX"/>
+        </w:rPr>
+        <w:t xml:space="preserve"> de experiencia en el ámbito tecnológico, participando en todas las fases del ciclo de vida del desarrollo de software (SDLC)</w:t>
+      </w:r>
+      <w:r>
+        <w:rPr>
+          <w:rFonts w:asciiTheme="minorHAnsi" w:eastAsia="Garamond" w:hAnsiTheme="minorHAnsi" w:cs="Arial"/>
+          <w:sz w:val="21"/>
+          <w:szCs w:val="21"/>
+          <w:lang w:val="es-MX"/>
+        </w:rPr>
+        <w:t xml:space="preserve">. </w:t>
+      </w:r>
+      <w:r>
+        <w:rPr>
+          <w:rFonts w:asciiTheme="minorHAnsi" w:eastAsia="Garamond" w:hAnsiTheme="minorHAnsi" w:cs="Arial"/>
+          <w:sz w:val="21"/>
+          <w:szCs w:val="21"/>
+          <w:lang w:val="es-MX"/>
+        </w:rPr>
+        <w:t>He trabajado en áreas que van desde el soporte técnico y el levantamiento de requisitos, hasta el diseño, la arquitectura y el desarrollo de aplicaciones Full-Stack.</w:t>
+      </w:r>
     </w:p>
     <w:p>
       <w:pPr>
@@ -221,93 +238,11 @@
         </w:tabs>
         <w:rPr>
           <w:rFonts w:asciiTheme="minorHAnsi" w:eastAsia="Garamond" w:hAnsiTheme="minorHAnsi" w:cs="Arial"/>
-          <w:b/>
-          <w:sz w:val="21"/>
-          <w:szCs w:val="21"/>
-          <w:lang w:val="es-MX"/>
-        </w:rPr>
-      </w:pPr>
-      <w:r>
-        <w:rPr>
-          <w:rFonts w:asciiTheme="minorHAnsi" w:eastAsia="Garamond" w:hAnsiTheme="minorHAnsi" w:cs="Arial"/>
-          <w:b/>
-          <w:sz w:val="21"/>
-          <w:szCs w:val="21"/>
-          <w:lang w:val="es-MX"/>
-        </w:rPr>
-        <w:t xml:space="preserve">Escuela Politécnica Nacional – Facultad de </w:t>
-      </w:r>
-      <w:r>
-        <w:rPr>
-          <w:rFonts w:asciiTheme="minorHAnsi" w:eastAsia="Garamond" w:hAnsiTheme="minorHAnsi" w:cs="Arial"/>
-          <w:b/>
-          <w:sz w:val="21"/>
-          <w:szCs w:val="21"/>
-          <w:lang w:val="es-MX"/>
-        </w:rPr>
-        <w:t xml:space="preserve">Ingeniería de </w:t>
-      </w:r>
-      <w:r>
-        <w:rPr>
-          <w:rFonts w:asciiTheme="minorHAnsi" w:eastAsia="Garamond" w:hAnsiTheme="minorHAnsi" w:cs="Arial"/>
-          <w:b/>
-          <w:sz w:val="21"/>
-          <w:szCs w:val="21"/>
-          <w:lang w:val="es-MX"/>
-        </w:rPr>
-        <w:t>Sistema</w:t>
-      </w:r>
-      <w:r>
-        <w:rPr>
-          <w:rFonts w:asciiTheme="minorHAnsi" w:eastAsia="Garamond" w:hAnsiTheme="minorHAnsi" w:cs="Arial"/>
-          <w:b/>
-          <w:sz w:val="21"/>
-          <w:szCs w:val="21"/>
-          <w:lang w:val="es-MX"/>
-        </w:rPr>
-        <w:t>s</w:t>
-      </w:r>
-      <w:r>
-        <w:rPr>
-          <w:rFonts w:asciiTheme="minorHAnsi" w:eastAsia="Garamond" w:hAnsiTheme="minorHAnsi" w:cs="Arial"/>
-          <w:b/>
-          <w:sz w:val="21"/>
-          <w:szCs w:val="21"/>
-          <w:lang w:val="es-MX"/>
-        </w:rPr>
-        <w:tab/>
-      </w:r>
-      <w:r>
-        <w:rPr>
-          <w:rFonts w:asciiTheme="minorHAnsi" w:eastAsia="Garamond" w:hAnsiTheme="minorHAnsi" w:cs="Arial"/>
-          <w:b/>
-          <w:sz w:val="21"/>
-          <w:szCs w:val="21"/>
-          <w:lang w:val="es-MX"/>
-        </w:rPr>
-        <w:tab/>
-      </w:r>
-      <w:r>
-        <w:rPr>
-          <w:rFonts w:asciiTheme="minorHAnsi" w:eastAsia="Garamond" w:hAnsiTheme="minorHAnsi" w:cs="Arial"/>
-          <w:b/>
-          <w:sz w:val="21"/>
-          <w:szCs w:val="21"/>
-          <w:lang w:val="es-MX"/>
-        </w:rPr>
-        <w:tab/>
-      </w:r>
-      <w:r>
-        <w:rPr>
-          <w:rFonts w:asciiTheme="minorHAnsi" w:eastAsia="Garamond" w:hAnsiTheme="minorHAnsi" w:cs="Arial"/>
-          <w:b/>
-          <w:sz w:val="21"/>
-          <w:szCs w:val="21"/>
-          <w:lang w:val="es-MX"/>
-        </w:rPr>
-        <w:tab/>
-        <w:t>Quito, Ecuador</w:t>
-      </w:r>
+          <w:sz w:val="21"/>
+          <w:szCs w:val="21"/>
+          <w:lang w:val="es-MX"/>
+        </w:rPr>
+      </w:pPr>
     </w:p>
     <w:p>
       <w:pPr>
@@ -319,163 +254,33 @@
         </w:tabs>
         <w:rPr>
           <w:rFonts w:asciiTheme="minorHAnsi" w:eastAsia="Garamond" w:hAnsiTheme="minorHAnsi" w:cs="Arial"/>
-          <w:bCs/>
-          <w:sz w:val="21"/>
-          <w:szCs w:val="21"/>
-          <w:lang w:val="es-MX"/>
-        </w:rPr>
-      </w:pPr>
-      <w:r>
-        <w:rPr>
-          <w:rFonts w:asciiTheme="minorHAnsi" w:eastAsia="Garamond" w:hAnsiTheme="minorHAnsi" w:cs="Arial"/>
-          <w:bCs/>
-          <w:i/>
-          <w:iCs/>
-          <w:sz w:val="21"/>
-          <w:szCs w:val="21"/>
-          <w:lang w:val="es-MX"/>
-        </w:rPr>
-        <w:t>Pasante de laboratorio en la F.I</w:t>
-      </w:r>
-      <w:r>
-        <w:rPr>
-          <w:rFonts w:asciiTheme="minorHAnsi" w:eastAsia="Garamond" w:hAnsiTheme="minorHAnsi" w:cs="Arial"/>
-          <w:bCs/>
-          <w:i/>
-          <w:iCs/>
-          <w:sz w:val="21"/>
-          <w:szCs w:val="21"/>
-          <w:lang w:val="es-MX"/>
-        </w:rPr>
-        <w:t>.</w:t>
-      </w:r>
-      <w:r>
-        <w:rPr>
-          <w:rFonts w:asciiTheme="minorHAnsi" w:eastAsia="Garamond" w:hAnsiTheme="minorHAnsi" w:cs="Arial"/>
-          <w:bCs/>
-          <w:i/>
-          <w:iCs/>
-          <w:sz w:val="21"/>
-          <w:szCs w:val="21"/>
-          <w:lang w:val="es-MX"/>
-        </w:rPr>
-        <w:t>S</w:t>
-      </w:r>
-      <w:r>
-        <w:rPr>
-          <w:rFonts w:asciiTheme="minorHAnsi" w:eastAsia="Garamond" w:hAnsiTheme="minorHAnsi" w:cs="Arial"/>
-          <w:bCs/>
-          <w:i/>
-          <w:iCs/>
-          <w:sz w:val="21"/>
-          <w:szCs w:val="21"/>
-          <w:lang w:val="es-MX"/>
-        </w:rPr>
-        <w:t>.</w:t>
-      </w:r>
-      <w:r>
-        <w:rPr>
-          <w:rFonts w:asciiTheme="minorHAnsi" w:eastAsia="Garamond" w:hAnsiTheme="minorHAnsi" w:cs="Arial"/>
-          <w:bCs/>
-          <w:i/>
-          <w:iCs/>
-          <w:sz w:val="21"/>
-          <w:szCs w:val="21"/>
-          <w:lang w:val="es-MX"/>
-        </w:rPr>
-        <w:tab/>
-      </w:r>
-      <w:r>
-        <w:rPr>
-          <w:rFonts w:asciiTheme="minorHAnsi" w:eastAsia="Garamond" w:hAnsiTheme="minorHAnsi" w:cs="Arial"/>
-          <w:bCs/>
-          <w:i/>
-          <w:iCs/>
-          <w:sz w:val="21"/>
-          <w:szCs w:val="21"/>
-          <w:lang w:val="es-MX"/>
-        </w:rPr>
-        <w:tab/>
-      </w:r>
-      <w:r>
-        <w:rPr>
-          <w:rFonts w:asciiTheme="minorHAnsi" w:eastAsia="Garamond" w:hAnsiTheme="minorHAnsi" w:cs="Arial"/>
-          <w:bCs/>
-          <w:i/>
-          <w:iCs/>
-          <w:sz w:val="21"/>
-          <w:szCs w:val="21"/>
-          <w:lang w:val="es-MX"/>
-        </w:rPr>
-        <w:tab/>
-      </w:r>
-      <w:r>
-        <w:rPr>
-          <w:rFonts w:asciiTheme="minorHAnsi" w:eastAsia="Garamond" w:hAnsiTheme="minorHAnsi" w:cs="Arial"/>
-          <w:bCs/>
-          <w:i/>
-          <w:iCs/>
-          <w:sz w:val="21"/>
-          <w:szCs w:val="21"/>
-          <w:lang w:val="es-MX"/>
-        </w:rPr>
-        <w:tab/>
-      </w:r>
-      <w:r>
-        <w:rPr>
-          <w:rFonts w:asciiTheme="minorHAnsi" w:eastAsia="Garamond" w:hAnsiTheme="minorHAnsi" w:cs="Arial"/>
-          <w:bCs/>
-          <w:i/>
-          <w:iCs/>
-          <w:sz w:val="21"/>
-          <w:szCs w:val="21"/>
-          <w:lang w:val="es-MX"/>
-        </w:rPr>
-        <w:tab/>
-      </w:r>
-      <w:r>
-        <w:rPr>
-          <w:rFonts w:asciiTheme="minorHAnsi" w:eastAsia="Garamond" w:hAnsiTheme="minorHAnsi" w:cs="Arial"/>
-          <w:bCs/>
-          <w:i/>
-          <w:iCs/>
-          <w:sz w:val="21"/>
-          <w:szCs w:val="21"/>
-          <w:lang w:val="es-MX"/>
-        </w:rPr>
-        <w:tab/>
-      </w:r>
-      <w:r>
-        <w:rPr>
-          <w:rFonts w:asciiTheme="minorHAnsi" w:eastAsia="Garamond" w:hAnsiTheme="minorHAnsi" w:cs="Arial"/>
-          <w:bCs/>
-          <w:i/>
-          <w:iCs/>
-          <w:sz w:val="21"/>
-          <w:szCs w:val="21"/>
-          <w:lang w:val="es-MX"/>
-        </w:rPr>
-        <w:tab/>
-      </w:r>
-      <w:r>
-        <w:rPr>
-          <w:rFonts w:asciiTheme="minorHAnsi" w:eastAsia="Garamond" w:hAnsiTheme="minorHAnsi" w:cs="Arial"/>
-          <w:bCs/>
-          <w:sz w:val="21"/>
-          <w:szCs w:val="21"/>
-          <w:lang w:val="es-MX"/>
-        </w:rPr>
-        <w:t>Febrero</w:t>
-      </w:r>
-      <w:r>
-        <w:rPr>
-          <w:rFonts w:asciiTheme="minorHAnsi" w:eastAsia="Garamond" w:hAnsiTheme="minorHAnsi" w:cs="Arial"/>
-          <w:bCs/>
-          <w:sz w:val="21"/>
-          <w:szCs w:val="21"/>
-          <w:lang w:val="es-MX"/>
-        </w:rPr>
-        <w:t xml:space="preserve"> 2025 - Actualidad</w:t>
+          <w:b/>
+          <w:bCs/>
+          <w:sz w:val="21"/>
+          <w:szCs w:val="21"/>
+        </w:rPr>
+      </w:pPr>
+      <w:proofErr w:type="spellStart"/>
+      <w:r>
+        <w:rPr>
+          <w:rFonts w:asciiTheme="minorHAnsi" w:eastAsia="Garamond" w:hAnsiTheme="minorHAnsi" w:cs="Arial"/>
+          <w:b/>
+          <w:bCs/>
+          <w:sz w:val="21"/>
+          <w:szCs w:val="21"/>
+        </w:rPr>
+        <w:t>Swissôtel</w:t>
+      </w:r>
+      <w:proofErr w:type="spellEnd"/>
+      <w:r>
+        <w:rPr>
+          <w:rFonts w:asciiTheme="minorHAnsi" w:eastAsia="Garamond" w:hAnsiTheme="minorHAnsi" w:cs="Arial"/>
+          <w:b/>
+          <w:bCs/>
+          <w:sz w:val="21"/>
+          <w:szCs w:val="21"/>
+        </w:rPr>
+        <w:t xml:space="preserve"> Quito</w:t>
       </w:r>
     </w:p>
     <w:p>
@@ -488,55 +293,94 @@
         </w:tabs>
         <w:rPr>
           <w:rFonts w:asciiTheme="minorHAnsi" w:eastAsia="Garamond" w:hAnsiTheme="minorHAnsi" w:cs="Arial"/>
-          <w:bCs/>
-          <w:sz w:val="21"/>
-          <w:szCs w:val="21"/>
-          <w:lang w:val="es-MX"/>
-        </w:rPr>
-      </w:pPr>
-      <w:r>
-        <w:rPr>
-          <w:rFonts w:asciiTheme="minorHAnsi" w:eastAsia="Garamond" w:hAnsiTheme="minorHAnsi" w:cs="Arial"/>
-          <w:bCs/>
+          <w:sz w:val="21"/>
+          <w:szCs w:val="21"/>
+          <w:lang w:val="es-ES"/>
+        </w:rPr>
+      </w:pPr>
+      <w:r>
+        <w:rPr>
+          <w:rFonts w:asciiTheme="minorHAnsi" w:eastAsia="Garamond" w:hAnsiTheme="minorHAnsi" w:cs="Arial"/>
           <w:i/>
           <w:iCs/>
           <w:sz w:val="21"/>
           <w:szCs w:val="21"/>
-          <w:lang w:val="es-MX"/>
-        </w:rPr>
-        <w:t>•</w:t>
-      </w:r>
-      <w:r>
-        <w:rPr>
-          <w:rFonts w:asciiTheme="minorHAnsi" w:eastAsia="Garamond" w:hAnsiTheme="minorHAnsi" w:cs="Arial"/>
-          <w:bCs/>
+          <w:lang w:val="es-ES"/>
+        </w:rPr>
+        <w:t>Practicante de Sistemas / Infraestructura TI</w:t>
+      </w:r>
+      <w:r>
+        <w:rPr>
+          <w:rFonts w:asciiTheme="minorHAnsi" w:eastAsia="Garamond" w:hAnsiTheme="minorHAnsi" w:cs="Arial"/>
           <w:i/>
           <w:iCs/>
           <w:sz w:val="21"/>
           <w:szCs w:val="21"/>
-          <w:lang w:val="es-MX"/>
+          <w:lang w:val="es-ES"/>
         </w:rPr>
         <w:tab/>
       </w:r>
       <w:r>
         <w:rPr>
           <w:rFonts w:asciiTheme="minorHAnsi" w:eastAsia="Garamond" w:hAnsiTheme="minorHAnsi" w:cs="Arial"/>
-          <w:bCs/>
-          <w:sz w:val="21"/>
-          <w:szCs w:val="21"/>
-          <w:lang w:val="es-MX"/>
-        </w:rPr>
-        <w:t>Brindo soporte técnico de nivel 1 a docentes, estudiantes y personal administrativo</w:t>
-      </w:r>
-      <w:r>
-        <w:rPr>
-          <w:rFonts w:asciiTheme="minorHAnsi" w:eastAsia="Garamond" w:hAnsiTheme="minorHAnsi" w:cs="Arial"/>
-          <w:bCs/>
-          <w:sz w:val="21"/>
-          <w:szCs w:val="21"/>
-          <w:lang w:val="es-MX"/>
-        </w:rPr>
-        <w:t xml:space="preserve"> miembros de la FIS.</w:t>
+          <w:i/>
+          <w:iCs/>
+          <w:sz w:val="21"/>
+          <w:szCs w:val="21"/>
+          <w:lang w:val="es-ES"/>
+        </w:rPr>
+        <w:tab/>
+      </w:r>
+      <w:r>
+        <w:rPr>
+          <w:rFonts w:asciiTheme="minorHAnsi" w:eastAsia="Garamond" w:hAnsiTheme="minorHAnsi" w:cs="Arial"/>
+          <w:i/>
+          <w:iCs/>
+          <w:sz w:val="21"/>
+          <w:szCs w:val="21"/>
+          <w:lang w:val="es-ES"/>
+        </w:rPr>
+        <w:tab/>
+      </w:r>
+      <w:r>
+        <w:rPr>
+          <w:rFonts w:asciiTheme="minorHAnsi" w:eastAsia="Garamond" w:hAnsiTheme="minorHAnsi" w:cs="Arial"/>
+          <w:i/>
+          <w:iCs/>
+          <w:sz w:val="21"/>
+          <w:szCs w:val="21"/>
+          <w:lang w:val="es-ES"/>
+        </w:rPr>
+        <w:tab/>
+      </w:r>
+      <w:r>
+        <w:rPr>
+          <w:rFonts w:asciiTheme="minorHAnsi" w:eastAsia="Garamond" w:hAnsiTheme="minorHAnsi" w:cs="Arial"/>
+          <w:i/>
+          <w:iCs/>
+          <w:sz w:val="21"/>
+          <w:szCs w:val="21"/>
+          <w:lang w:val="es-ES"/>
+        </w:rPr>
+        <w:tab/>
+      </w:r>
+      <w:r>
+        <w:rPr>
+          <w:rFonts w:asciiTheme="minorHAnsi" w:eastAsia="Garamond" w:hAnsiTheme="minorHAnsi" w:cs="Arial"/>
+          <w:sz w:val="21"/>
+          <w:szCs w:val="21"/>
+          <w:lang w:val="es-ES"/>
+        </w:rPr>
+        <w:t>j</w:t>
+      </w:r>
+      <w:r>
+        <w:rPr>
+          <w:rFonts w:asciiTheme="minorHAnsi" w:eastAsia="Garamond" w:hAnsiTheme="minorHAnsi" w:cs="Arial"/>
+          <w:sz w:val="21"/>
+          <w:szCs w:val="21"/>
+          <w:lang w:val="es-ES"/>
+        </w:rPr>
+        <w:t>ulio 2025 – septiembre 2025</w:t>
       </w:r>
     </w:p>
     <w:p>
@@ -547,140 +391,21 @@
         <w:tabs>
           <w:tab w:val="left" w:pos="900"/>
         </w:tabs>
-        <w:ind w:left="900" w:hanging="900"/>
-        <w:rPr>
-          <w:lang w:val="es-MX"/>
-        </w:rPr>
-      </w:pPr>
-      <w:r>
-        <w:rPr>
-          <w:rFonts w:asciiTheme="minorHAnsi" w:eastAsia="Garamond" w:hAnsiTheme="minorHAnsi" w:cs="Arial"/>
-          <w:bCs/>
-          <w:i/>
-          <w:iCs/>
-          <w:sz w:val="21"/>
-          <w:szCs w:val="21"/>
-          <w:lang w:val="es-MX"/>
-        </w:rPr>
-        <w:t>•</w:t>
-      </w:r>
-      <w:r>
-        <w:rPr>
-          <w:rFonts w:asciiTheme="minorHAnsi" w:eastAsia="Garamond" w:hAnsiTheme="minorHAnsi" w:cs="Arial"/>
-          <w:bCs/>
-          <w:i/>
-          <w:iCs/>
-          <w:sz w:val="21"/>
-          <w:szCs w:val="21"/>
-          <w:lang w:val="es-MX"/>
-        </w:rPr>
-        <w:tab/>
-      </w:r>
-      <w:r>
-        <w:rPr>
-          <w:rFonts w:asciiTheme="minorHAnsi" w:eastAsia="Garamond" w:hAnsiTheme="minorHAnsi" w:cs="Arial"/>
-          <w:bCs/>
-          <w:sz w:val="21"/>
-          <w:szCs w:val="21"/>
-          <w:lang w:val="es-MX"/>
-        </w:rPr>
-        <w:t>Instalo</w:t>
-      </w:r>
-      <w:r>
-        <w:rPr>
-          <w:rFonts w:asciiTheme="minorHAnsi" w:eastAsia="Garamond" w:hAnsiTheme="minorHAnsi" w:cs="Arial"/>
-          <w:bCs/>
-          <w:sz w:val="21"/>
-          <w:szCs w:val="21"/>
-          <w:lang w:val="es-MX"/>
-        </w:rPr>
-        <w:t xml:space="preserve"> y configur</w:t>
-      </w:r>
-      <w:r>
-        <w:rPr>
-          <w:rFonts w:asciiTheme="minorHAnsi" w:eastAsia="Garamond" w:hAnsiTheme="minorHAnsi" w:cs="Arial"/>
-          <w:bCs/>
-          <w:sz w:val="21"/>
-          <w:szCs w:val="21"/>
-          <w:lang w:val="es-MX"/>
-        </w:rPr>
-        <w:t>o los</w:t>
-      </w:r>
-      <w:r>
-        <w:rPr>
-          <w:rFonts w:asciiTheme="minorHAnsi" w:eastAsia="Garamond" w:hAnsiTheme="minorHAnsi" w:cs="Arial"/>
-          <w:bCs/>
-          <w:sz w:val="21"/>
-          <w:szCs w:val="21"/>
-          <w:lang w:val="es-MX"/>
-        </w:rPr>
-        <w:t xml:space="preserve"> sistemas operativos </w:t>
-      </w:r>
-      <w:r>
-        <w:rPr>
-          <w:rFonts w:asciiTheme="minorHAnsi" w:eastAsia="Garamond" w:hAnsiTheme="minorHAnsi" w:cs="Arial"/>
-          <w:bCs/>
-          <w:sz w:val="21"/>
-          <w:szCs w:val="21"/>
-          <w:lang w:val="es-MX"/>
-        </w:rPr>
-        <w:t>(Windows)</w:t>
-      </w:r>
-      <w:r>
-        <w:rPr>
-          <w:rFonts w:asciiTheme="minorHAnsi" w:eastAsia="Garamond" w:hAnsiTheme="minorHAnsi" w:cs="Arial"/>
-          <w:bCs/>
-          <w:sz w:val="21"/>
-          <w:szCs w:val="21"/>
-          <w:lang w:val="es-MX"/>
-        </w:rPr>
-        <w:t xml:space="preserve"> en </w:t>
-      </w:r>
-      <w:r>
-        <w:rPr>
-          <w:rFonts w:asciiTheme="minorHAnsi" w:eastAsia="Garamond" w:hAnsiTheme="minorHAnsi" w:cs="Arial"/>
-          <w:bCs/>
-          <w:sz w:val="21"/>
-          <w:szCs w:val="21"/>
-          <w:lang w:val="es-MX"/>
-        </w:rPr>
-        <w:t xml:space="preserve">todos </w:t>
-      </w:r>
-      <w:r>
-        <w:rPr>
-          <w:rFonts w:asciiTheme="minorHAnsi" w:eastAsia="Garamond" w:hAnsiTheme="minorHAnsi" w:cs="Arial"/>
-          <w:bCs/>
-          <w:sz w:val="21"/>
-          <w:szCs w:val="21"/>
-          <w:lang w:val="es-MX"/>
-        </w:rPr>
-        <w:t>los equipos</w:t>
-      </w:r>
-      <w:r>
-        <w:rPr>
-          <w:rFonts w:asciiTheme="minorHAnsi" w:eastAsia="Garamond" w:hAnsiTheme="minorHAnsi" w:cs="Arial"/>
-          <w:bCs/>
-          <w:sz w:val="21"/>
-          <w:szCs w:val="21"/>
-          <w:lang w:val="es-MX"/>
-        </w:rPr>
-        <w:t xml:space="preserve"> de la facultad</w:t>
-      </w:r>
-      <w:r>
-        <w:rPr>
-          <w:rFonts w:asciiTheme="minorHAnsi" w:eastAsia="Garamond" w:hAnsiTheme="minorHAnsi" w:cs="Arial"/>
-          <w:bCs/>
-          <w:sz w:val="21"/>
-          <w:szCs w:val="21"/>
-          <w:lang w:val="es-MX"/>
-        </w:rPr>
-        <w:t>.</w:t>
-      </w:r>
-      <w:r>
-        <w:rPr>
-          <w:lang w:val="es-MX"/>
-        </w:rPr>
-        <w:t xml:space="preserve"> </w:t>
+        <w:rPr>
+          <w:rFonts w:asciiTheme="minorHAnsi" w:eastAsia="Garamond" w:hAnsiTheme="minorHAnsi" w:cs="Arial"/>
+          <w:sz w:val="21"/>
+          <w:szCs w:val="21"/>
+          <w:lang w:val="es-ES"/>
+        </w:rPr>
+      </w:pPr>
+      <w:r>
+        <w:rPr>
+          <w:rFonts w:asciiTheme="minorHAnsi" w:eastAsia="Garamond" w:hAnsiTheme="minorHAnsi" w:cs="Arial"/>
+          <w:sz w:val="21"/>
+          <w:szCs w:val="21"/>
+          <w:lang w:val="es-ES"/>
+        </w:rPr>
+        <w:t>- Soporte técnico a usuarios de todo el hotel en entorno Windows Domain.</w:t>
       </w:r>
     </w:p>
     <w:p>
@@ -691,76 +416,41 @@
         <w:tabs>
           <w:tab w:val="left" w:pos="900"/>
         </w:tabs>
-        <w:ind w:left="900" w:hanging="900"/>
-        <w:rPr>
-          <w:rFonts w:asciiTheme="minorHAnsi" w:eastAsia="Garamond" w:hAnsiTheme="minorHAnsi" w:cs="Arial"/>
-          <w:bCs/>
-          <w:i/>
-          <w:iCs/>
-          <w:sz w:val="21"/>
-          <w:szCs w:val="21"/>
-          <w:lang w:val="es-MX"/>
-        </w:rPr>
-      </w:pPr>
-      <w:r>
-        <w:rPr>
-          <w:rFonts w:asciiTheme="minorHAnsi" w:eastAsia="Garamond" w:hAnsiTheme="minorHAnsi" w:cs="Arial"/>
-          <w:bCs/>
-          <w:sz w:val="21"/>
-          <w:szCs w:val="21"/>
-          <w:lang w:val="es-MX"/>
-        </w:rPr>
-        <w:t>•</w:t>
-      </w:r>
-      <w:r>
-        <w:rPr>
-          <w:rFonts w:asciiTheme="minorHAnsi" w:eastAsia="Garamond" w:hAnsiTheme="minorHAnsi" w:cs="Arial"/>
-          <w:bCs/>
-          <w:sz w:val="21"/>
-          <w:szCs w:val="21"/>
-          <w:lang w:val="es-MX"/>
-        </w:rPr>
-        <w:t xml:space="preserve"> </w:t>
-      </w:r>
-      <w:r>
-        <w:rPr>
-          <w:rFonts w:asciiTheme="minorHAnsi" w:eastAsia="Garamond" w:hAnsiTheme="minorHAnsi" w:cs="Arial"/>
-          <w:bCs/>
-          <w:sz w:val="21"/>
-          <w:szCs w:val="21"/>
-          <w:lang w:val="es-MX"/>
-        </w:rPr>
-        <w:tab/>
-      </w:r>
-      <w:r>
-        <w:rPr>
-          <w:rFonts w:asciiTheme="minorHAnsi" w:eastAsia="Garamond" w:hAnsiTheme="minorHAnsi" w:cs="Arial"/>
-          <w:bCs/>
-          <w:sz w:val="21"/>
-          <w:szCs w:val="21"/>
-          <w:lang w:val="es-MX"/>
-        </w:rPr>
-        <w:t>Gestiono un promedio de 10 tickets diarios, resolviendo problemas técnico</w:t>
-      </w:r>
-      <w:r>
-        <w:rPr>
-          <w:rFonts w:asciiTheme="minorHAnsi" w:eastAsia="Garamond" w:hAnsiTheme="minorHAnsi" w:cs="Arial"/>
-          <w:bCs/>
-          <w:sz w:val="21"/>
-          <w:szCs w:val="21"/>
-          <w:lang w:val="es-MX"/>
-        </w:rPr>
-        <w:t>s</w:t>
-      </w:r>
-      <w:r>
-        <w:rPr>
-          <w:rFonts w:asciiTheme="minorHAnsi" w:eastAsia="Garamond" w:hAnsiTheme="minorHAnsi" w:cs="Arial"/>
-          <w:bCs/>
-          <w:sz w:val="21"/>
-          <w:szCs w:val="21"/>
-          <w:lang w:val="es-MX"/>
-        </w:rPr>
-        <w:t>.</w:t>
+        <w:rPr>
+          <w:rFonts w:asciiTheme="minorHAnsi" w:eastAsia="Garamond" w:hAnsiTheme="minorHAnsi" w:cs="Arial"/>
+          <w:sz w:val="21"/>
+          <w:szCs w:val="21"/>
+          <w:lang w:val="es-ES"/>
+        </w:rPr>
+      </w:pPr>
+      <w:r>
+        <w:rPr>
+          <w:rFonts w:asciiTheme="minorHAnsi" w:eastAsia="Garamond" w:hAnsiTheme="minorHAnsi" w:cs="Arial"/>
+          <w:sz w:val="21"/>
+          <w:szCs w:val="21"/>
+          <w:lang w:val="es-ES"/>
+        </w:rPr>
+        <w:t xml:space="preserve">- Administración básica de Active </w:t>
+      </w:r>
+      <w:proofErr w:type="spellStart"/>
+      <w:r>
+        <w:rPr>
+          <w:rFonts w:asciiTheme="minorHAnsi" w:eastAsia="Garamond" w:hAnsiTheme="minorHAnsi" w:cs="Arial"/>
+          <w:sz w:val="21"/>
+          <w:szCs w:val="21"/>
+          <w:lang w:val="es-ES"/>
+        </w:rPr>
+        <w:t>Directory</w:t>
+      </w:r>
+      <w:proofErr w:type="spellEnd"/>
+      <w:r>
+        <w:rPr>
+          <w:rFonts w:asciiTheme="minorHAnsi" w:eastAsia="Garamond" w:hAnsiTheme="minorHAnsi" w:cs="Arial"/>
+          <w:sz w:val="21"/>
+          <w:szCs w:val="21"/>
+          <w:lang w:val="es-ES"/>
+        </w:rPr>
+        <w:t xml:space="preserve"> (AD DS) – Desbloqueo y gestión de cuentas de usuario.</w:t>
       </w:r>
     </w:p>
     <w:p>
@@ -773,45 +463,19 @@
         </w:tabs>
         <w:rPr>
           <w:rFonts w:asciiTheme="minorHAnsi" w:eastAsia="Garamond" w:hAnsiTheme="minorHAnsi" w:cs="Arial"/>
-          <w:bCs/>
-          <w:sz w:val="21"/>
-          <w:szCs w:val="21"/>
-          <w:lang w:val="es-MX"/>
-        </w:rPr>
-      </w:pPr>
-      <w:r>
-        <w:rPr>
-          <w:rFonts w:asciiTheme="minorHAnsi" w:eastAsia="Garamond" w:hAnsiTheme="minorHAnsi" w:cs="Arial"/>
-          <w:bCs/>
-          <w:i/>
-          <w:iCs/>
-          <w:sz w:val="21"/>
-          <w:szCs w:val="21"/>
-          <w:lang w:val="es-MX"/>
-        </w:rPr>
-        <w:t>•</w:t>
-      </w:r>
-      <w:r>
-        <w:rPr>
-          <w:rFonts w:asciiTheme="minorHAnsi" w:eastAsia="Garamond" w:hAnsiTheme="minorHAnsi" w:cs="Arial"/>
-          <w:bCs/>
-          <w:i/>
-          <w:iCs/>
-          <w:sz w:val="21"/>
-          <w:szCs w:val="21"/>
-          <w:lang w:val="es-MX"/>
-        </w:rPr>
-        <w:tab/>
-      </w:r>
-      <w:r>
-        <w:rPr>
-          <w:rFonts w:asciiTheme="minorHAnsi" w:eastAsia="Garamond" w:hAnsiTheme="minorHAnsi" w:cs="Arial"/>
-          <w:bCs/>
-          <w:sz w:val="21"/>
-          <w:szCs w:val="21"/>
-          <w:lang w:val="es-MX"/>
-        </w:rPr>
-        <w:t>Realizo la instalación, actualización de software académico y de uso general.</w:t>
+          <w:sz w:val="21"/>
+          <w:szCs w:val="21"/>
+          <w:lang w:val="es-ES"/>
+        </w:rPr>
+      </w:pPr>
+      <w:r>
+        <w:rPr>
+          <w:rFonts w:asciiTheme="minorHAnsi" w:eastAsia="Garamond" w:hAnsiTheme="minorHAnsi" w:cs="Arial"/>
+          <w:sz w:val="21"/>
+          <w:szCs w:val="21"/>
+          <w:lang w:val="es-ES"/>
+        </w:rPr>
+        <w:t>- Atención de incidentes relacionados con bloqueos de cuentas por políticas de seguridad.</w:t>
       </w:r>
     </w:p>
     <w:p>
@@ -824,52 +488,59 @@
         </w:tabs>
         <w:rPr>
           <w:rFonts w:asciiTheme="minorHAnsi" w:eastAsia="Garamond" w:hAnsiTheme="minorHAnsi" w:cs="Arial"/>
-          <w:bCs/>
-          <w:sz w:val="21"/>
-          <w:szCs w:val="21"/>
-          <w:lang w:val="es-MX"/>
-        </w:rPr>
-      </w:pPr>
-      <w:r>
-        <w:rPr>
-          <w:rFonts w:asciiTheme="minorHAnsi" w:eastAsia="Garamond" w:hAnsiTheme="minorHAnsi" w:cs="Arial"/>
-          <w:bCs/>
-          <w:sz w:val="21"/>
-          <w:szCs w:val="21"/>
-          <w:lang w:val="es-MX"/>
-        </w:rPr>
-        <w:t>•</w:t>
-      </w:r>
-      <w:r>
-        <w:rPr>
-          <w:rFonts w:asciiTheme="minorHAnsi" w:eastAsia="Garamond" w:hAnsiTheme="minorHAnsi" w:cs="Arial"/>
-          <w:bCs/>
-          <w:sz w:val="21"/>
-          <w:szCs w:val="21"/>
-          <w:lang w:val="es-MX"/>
-        </w:rPr>
-        <w:tab/>
-        <w:t xml:space="preserve">Administro y doy mantenimiento a las </w:t>
-      </w:r>
-      <w:r>
-        <w:rPr>
-          <w:rFonts w:asciiTheme="minorHAnsi" w:eastAsia="Garamond" w:hAnsiTheme="minorHAnsi" w:cs="Arial"/>
-          <w:bCs/>
-          <w:sz w:val="21"/>
-          <w:szCs w:val="21"/>
-          <w:lang w:val="es-MX"/>
-        </w:rPr>
-        <w:t xml:space="preserve">computadoras </w:t>
-      </w:r>
-      <w:r>
-        <w:rPr>
-          <w:rFonts w:asciiTheme="minorHAnsi" w:eastAsia="Garamond" w:hAnsiTheme="minorHAnsi" w:cs="Arial"/>
-          <w:bCs/>
-          <w:sz w:val="21"/>
-          <w:szCs w:val="21"/>
-          <w:lang w:val="es-MX"/>
-        </w:rPr>
-        <w:t>del laboratorio y otras áreas de la facultad.</w:t>
+          <w:sz w:val="21"/>
+          <w:szCs w:val="21"/>
+          <w:lang w:val="es-ES"/>
+        </w:rPr>
+      </w:pPr>
+      <w:r>
+        <w:rPr>
+          <w:rFonts w:asciiTheme="minorHAnsi" w:eastAsia="Garamond" w:hAnsiTheme="minorHAnsi" w:cs="Arial"/>
+          <w:sz w:val="21"/>
+          <w:szCs w:val="21"/>
+          <w:lang w:val="es-ES"/>
+        </w:rPr>
+        <w:t xml:space="preserve">- Configuración manual de red para los eventos </w:t>
+      </w:r>
+      <w:proofErr w:type="spellStart"/>
+      <w:r>
+        <w:rPr>
+          <w:rFonts w:asciiTheme="minorHAnsi" w:eastAsia="Garamond" w:hAnsiTheme="minorHAnsi" w:cs="Arial"/>
+          <w:sz w:val="21"/>
+          <w:szCs w:val="21"/>
+          <w:lang w:val="es-ES"/>
+        </w:rPr>
+        <w:t>organziados</w:t>
+      </w:r>
+      <w:proofErr w:type="spellEnd"/>
+      <w:r>
+        <w:rPr>
+          <w:rFonts w:asciiTheme="minorHAnsi" w:eastAsia="Garamond" w:hAnsiTheme="minorHAnsi" w:cs="Arial"/>
+          <w:sz w:val="21"/>
+          <w:szCs w:val="21"/>
+          <w:lang w:val="es-ES"/>
+        </w:rPr>
+        <w:t xml:space="preserve"> – Dirección </w:t>
+      </w:r>
+      <w:proofErr w:type="spellStart"/>
+      <w:r>
+        <w:rPr>
+          <w:rFonts w:asciiTheme="minorHAnsi" w:eastAsia="Garamond" w:hAnsiTheme="minorHAnsi" w:cs="Arial"/>
+          <w:sz w:val="21"/>
+          <w:szCs w:val="21"/>
+          <w:lang w:val="es-ES"/>
+        </w:rPr>
+        <w:t>Ip</w:t>
+      </w:r>
+      <w:proofErr w:type="spellEnd"/>
+      <w:r>
+        <w:rPr>
+          <w:rFonts w:asciiTheme="minorHAnsi" w:eastAsia="Garamond" w:hAnsiTheme="minorHAnsi" w:cs="Arial"/>
+          <w:sz w:val="21"/>
+          <w:szCs w:val="21"/>
+          <w:lang w:val="es-ES"/>
+        </w:rPr>
+        <w:t>, máscara, Gateway y DNS</w:t>
       </w:r>
     </w:p>
     <w:p>
@@ -882,163 +553,19 @@
         </w:tabs>
         <w:rPr>
           <w:rFonts w:asciiTheme="minorHAnsi" w:eastAsia="Garamond" w:hAnsiTheme="minorHAnsi" w:cs="Arial"/>
-          <w:b/>
-          <w:sz w:val="21"/>
-          <w:szCs w:val="21"/>
-          <w:lang w:val="es-MX"/>
-        </w:rPr>
-      </w:pPr>
-      <w:r>
-        <w:rPr>
-          <w:rFonts w:asciiTheme="minorHAnsi" w:eastAsia="Garamond" w:hAnsiTheme="minorHAnsi" w:cs="Arial"/>
-          <w:b/>
-          <w:sz w:val="21"/>
-          <w:szCs w:val="21"/>
-          <w:lang w:val="es-MX"/>
-        </w:rPr>
-        <w:t>BANRED S.A.</w:t>
-      </w:r>
-      <w:r>
-        <w:rPr>
-          <w:rFonts w:asciiTheme="minorHAnsi" w:eastAsia="Garamond" w:hAnsiTheme="minorHAnsi" w:cs="Arial"/>
-          <w:bCs/>
-          <w:i/>
-          <w:iCs/>
-          <w:sz w:val="21"/>
-          <w:szCs w:val="21"/>
-          <w:lang w:val="es-MX"/>
-        </w:rPr>
-        <w:tab/>
-      </w:r>
-      <w:r>
-        <w:rPr>
-          <w:rFonts w:asciiTheme="minorHAnsi" w:eastAsia="Garamond" w:hAnsiTheme="minorHAnsi" w:cs="Arial"/>
-          <w:bCs/>
-          <w:i/>
-          <w:iCs/>
-          <w:sz w:val="21"/>
-          <w:szCs w:val="21"/>
-          <w:lang w:val="es-MX"/>
-        </w:rPr>
-        <w:tab/>
-      </w:r>
-      <w:r>
-        <w:rPr>
-          <w:rFonts w:asciiTheme="minorHAnsi" w:eastAsia="Garamond" w:hAnsiTheme="minorHAnsi" w:cs="Arial"/>
-          <w:bCs/>
-          <w:i/>
-          <w:iCs/>
-          <w:sz w:val="21"/>
-          <w:szCs w:val="21"/>
-          <w:lang w:val="es-MX"/>
-        </w:rPr>
-        <w:tab/>
-      </w:r>
-      <w:r>
-        <w:rPr>
-          <w:rFonts w:asciiTheme="minorHAnsi" w:eastAsia="Garamond" w:hAnsiTheme="minorHAnsi" w:cs="Arial"/>
-          <w:bCs/>
-          <w:i/>
-          <w:iCs/>
-          <w:sz w:val="21"/>
-          <w:szCs w:val="21"/>
-          <w:lang w:val="es-MX"/>
-        </w:rPr>
-        <w:tab/>
-      </w:r>
-      <w:r>
-        <w:rPr>
-          <w:rFonts w:asciiTheme="minorHAnsi" w:eastAsia="Garamond" w:hAnsiTheme="minorHAnsi" w:cs="Arial"/>
-          <w:bCs/>
-          <w:i/>
-          <w:iCs/>
-          <w:sz w:val="21"/>
-          <w:szCs w:val="21"/>
-          <w:lang w:val="es-MX"/>
-        </w:rPr>
-        <w:tab/>
-      </w:r>
-      <w:r>
-        <w:rPr>
-          <w:rFonts w:asciiTheme="minorHAnsi" w:eastAsia="Garamond" w:hAnsiTheme="minorHAnsi" w:cs="Arial"/>
-          <w:bCs/>
-          <w:i/>
-          <w:iCs/>
-          <w:sz w:val="21"/>
-          <w:szCs w:val="21"/>
-          <w:lang w:val="es-MX"/>
-        </w:rPr>
-        <w:tab/>
-      </w:r>
-      <w:r>
-        <w:rPr>
-          <w:rFonts w:asciiTheme="minorHAnsi" w:eastAsia="Garamond" w:hAnsiTheme="minorHAnsi" w:cs="Arial"/>
-          <w:bCs/>
-          <w:i/>
-          <w:iCs/>
-          <w:sz w:val="21"/>
-          <w:szCs w:val="21"/>
-          <w:lang w:val="es-MX"/>
-        </w:rPr>
-        <w:tab/>
-      </w:r>
-      <w:r>
-        <w:rPr>
-          <w:rFonts w:asciiTheme="minorHAnsi" w:eastAsia="Garamond" w:hAnsiTheme="minorHAnsi" w:cs="Arial"/>
-          <w:bCs/>
-          <w:i/>
-          <w:iCs/>
-          <w:sz w:val="21"/>
-          <w:szCs w:val="21"/>
-          <w:lang w:val="es-MX"/>
-        </w:rPr>
-        <w:tab/>
-      </w:r>
-      <w:r>
-        <w:rPr>
-          <w:rFonts w:asciiTheme="minorHAnsi" w:eastAsia="Garamond" w:hAnsiTheme="minorHAnsi" w:cs="Arial"/>
-          <w:bCs/>
-          <w:i/>
-          <w:iCs/>
-          <w:sz w:val="21"/>
-          <w:szCs w:val="21"/>
-          <w:lang w:val="es-MX"/>
-        </w:rPr>
-        <w:tab/>
-      </w:r>
-      <w:r>
-        <w:rPr>
-          <w:rFonts w:asciiTheme="minorHAnsi" w:eastAsia="Garamond" w:hAnsiTheme="minorHAnsi" w:cs="Arial"/>
-          <w:bCs/>
-          <w:i/>
-          <w:iCs/>
-          <w:sz w:val="21"/>
-          <w:szCs w:val="21"/>
-          <w:lang w:val="es-MX"/>
-        </w:rPr>
-        <w:tab/>
-      </w:r>
-      <w:r>
-        <w:rPr>
-          <w:rFonts w:asciiTheme="minorHAnsi" w:eastAsia="Garamond" w:hAnsiTheme="minorHAnsi" w:cs="Arial"/>
-          <w:bCs/>
-          <w:i/>
-          <w:iCs/>
-          <w:sz w:val="21"/>
-          <w:szCs w:val="21"/>
-          <w:lang w:val="es-MX"/>
-        </w:rPr>
-        <w:tab/>
-      </w:r>
-      <w:r>
-        <w:rPr>
-          <w:rFonts w:asciiTheme="minorHAnsi" w:eastAsia="Garamond" w:hAnsiTheme="minorHAnsi" w:cs="Arial"/>
-          <w:b/>
-          <w:sz w:val="21"/>
-          <w:szCs w:val="21"/>
-          <w:lang w:val="es-MX"/>
-        </w:rPr>
-        <w:t>Quito, Ecuador</w:t>
+          <w:sz w:val="21"/>
+          <w:szCs w:val="21"/>
+          <w:lang w:val="es-ES"/>
+        </w:rPr>
+      </w:pPr>
+      <w:r>
+        <w:rPr>
+          <w:rFonts w:asciiTheme="minorHAnsi" w:eastAsia="Garamond" w:hAnsiTheme="minorHAnsi" w:cs="Arial"/>
+          <w:sz w:val="21"/>
+          <w:szCs w:val="21"/>
+          <w:lang w:val="es-ES"/>
+        </w:rPr>
+        <w:t>- Soporte en equipos unidos al dominio y resolución de problemas de conectividad</w:t>
       </w:r>
     </w:p>
     <w:p>
@@ -1051,203 +578,19 @@
         </w:tabs>
         <w:rPr>
           <w:rFonts w:asciiTheme="minorHAnsi" w:eastAsia="Garamond" w:hAnsiTheme="minorHAnsi" w:cs="Arial"/>
-          <w:bCs/>
-          <w:i/>
-          <w:iCs/>
-          <w:sz w:val="21"/>
-          <w:szCs w:val="21"/>
-          <w:lang w:val="es-MX"/>
-        </w:rPr>
-      </w:pPr>
-      <w:r>
-        <w:rPr>
-          <w:rFonts w:asciiTheme="minorHAnsi" w:eastAsia="Garamond" w:hAnsiTheme="minorHAnsi" w:cs="Arial"/>
-          <w:bCs/>
-          <w:i/>
-          <w:iCs/>
-          <w:sz w:val="21"/>
-          <w:szCs w:val="21"/>
-          <w:lang w:val="es-MX"/>
-        </w:rPr>
-        <w:t>Pasante de desarrollo</w:t>
-      </w:r>
-      <w:r>
-        <w:rPr>
-          <w:rFonts w:asciiTheme="minorHAnsi" w:eastAsia="Garamond" w:hAnsiTheme="minorHAnsi" w:cs="Arial"/>
-          <w:bCs/>
-          <w:i/>
-          <w:iCs/>
-          <w:sz w:val="21"/>
-          <w:szCs w:val="21"/>
-          <w:lang w:val="es-MX"/>
-        </w:rPr>
-        <w:tab/>
-      </w:r>
-      <w:r>
-        <w:rPr>
-          <w:rFonts w:asciiTheme="minorHAnsi" w:eastAsia="Garamond" w:hAnsiTheme="minorHAnsi" w:cs="Arial"/>
-          <w:bCs/>
-          <w:i/>
-          <w:iCs/>
-          <w:sz w:val="21"/>
-          <w:szCs w:val="21"/>
-          <w:lang w:val="es-MX"/>
-        </w:rPr>
-        <w:tab/>
-      </w:r>
-      <w:r>
-        <w:rPr>
-          <w:rFonts w:asciiTheme="minorHAnsi" w:eastAsia="Garamond" w:hAnsiTheme="minorHAnsi" w:cs="Arial"/>
-          <w:bCs/>
-          <w:i/>
-          <w:iCs/>
-          <w:sz w:val="21"/>
-          <w:szCs w:val="21"/>
-          <w:lang w:val="es-MX"/>
-        </w:rPr>
-        <w:tab/>
-      </w:r>
-      <w:r>
-        <w:rPr>
-          <w:rFonts w:asciiTheme="minorHAnsi" w:eastAsia="Garamond" w:hAnsiTheme="minorHAnsi" w:cs="Arial"/>
-          <w:bCs/>
-          <w:i/>
-          <w:iCs/>
-          <w:sz w:val="21"/>
-          <w:szCs w:val="21"/>
-          <w:lang w:val="es-MX"/>
-        </w:rPr>
-        <w:tab/>
-      </w:r>
-      <w:r>
-        <w:rPr>
-          <w:rFonts w:asciiTheme="minorHAnsi" w:eastAsia="Garamond" w:hAnsiTheme="minorHAnsi" w:cs="Arial"/>
-          <w:bCs/>
-          <w:i/>
-          <w:iCs/>
-          <w:sz w:val="21"/>
-          <w:szCs w:val="21"/>
-          <w:lang w:val="es-MX"/>
-        </w:rPr>
-        <w:tab/>
-      </w:r>
-      <w:r>
-        <w:rPr>
-          <w:rFonts w:asciiTheme="minorHAnsi" w:eastAsia="Garamond" w:hAnsiTheme="minorHAnsi" w:cs="Arial"/>
-          <w:bCs/>
-          <w:i/>
-          <w:iCs/>
-          <w:sz w:val="21"/>
-          <w:szCs w:val="21"/>
-          <w:lang w:val="es-MX"/>
-        </w:rPr>
-        <w:tab/>
-      </w:r>
-      <w:r>
-        <w:rPr>
-          <w:rFonts w:asciiTheme="minorHAnsi" w:eastAsia="Garamond" w:hAnsiTheme="minorHAnsi" w:cs="Arial"/>
-          <w:bCs/>
-          <w:i/>
-          <w:iCs/>
-          <w:sz w:val="21"/>
-          <w:szCs w:val="21"/>
-          <w:lang w:val="es-MX"/>
-        </w:rPr>
-        <w:tab/>
-      </w:r>
-      <w:r>
-        <w:rPr>
-          <w:rFonts w:asciiTheme="minorHAnsi" w:eastAsia="Garamond" w:hAnsiTheme="minorHAnsi" w:cs="Arial"/>
-          <w:bCs/>
-          <w:i/>
-          <w:iCs/>
-          <w:sz w:val="21"/>
-          <w:szCs w:val="21"/>
-          <w:lang w:val="es-MX"/>
-        </w:rPr>
-        <w:tab/>
-      </w:r>
-      <w:r>
-        <w:rPr>
-          <w:rFonts w:asciiTheme="minorHAnsi" w:eastAsia="Garamond" w:hAnsiTheme="minorHAnsi" w:cs="Arial"/>
-          <w:bCs/>
-          <w:i/>
-          <w:iCs/>
-          <w:sz w:val="21"/>
-          <w:szCs w:val="21"/>
-          <w:lang w:val="es-MX"/>
-        </w:rPr>
-        <w:tab/>
-      </w:r>
-      <w:r>
-        <w:rPr>
-          <w:rFonts w:asciiTheme="minorHAnsi" w:eastAsia="Garamond" w:hAnsiTheme="minorHAnsi" w:cs="Arial"/>
-          <w:bCs/>
-          <w:sz w:val="21"/>
-          <w:szCs w:val="21"/>
-          <w:lang w:val="es-MX"/>
-        </w:rPr>
-        <w:t>M</w:t>
-      </w:r>
-      <w:r>
-        <w:rPr>
-          <w:rFonts w:asciiTheme="minorHAnsi" w:eastAsia="Garamond" w:hAnsiTheme="minorHAnsi" w:cs="Arial"/>
-          <w:bCs/>
-          <w:sz w:val="21"/>
-          <w:szCs w:val="21"/>
-          <w:lang w:val="es-MX"/>
-        </w:rPr>
-        <w:t>ayo 202</w:t>
-      </w:r>
-      <w:r>
-        <w:rPr>
-          <w:rFonts w:asciiTheme="minorHAnsi" w:eastAsia="Garamond" w:hAnsiTheme="minorHAnsi" w:cs="Arial"/>
-          <w:bCs/>
-          <w:sz w:val="21"/>
-          <w:szCs w:val="21"/>
-          <w:lang w:val="es-MX"/>
-        </w:rPr>
-        <w:t>3</w:t>
-      </w:r>
-      <w:r>
-        <w:rPr>
-          <w:rFonts w:asciiTheme="minorHAnsi" w:eastAsia="Garamond" w:hAnsiTheme="minorHAnsi" w:cs="Arial"/>
-          <w:bCs/>
-          <w:sz w:val="21"/>
-          <w:szCs w:val="21"/>
-          <w:lang w:val="es-MX"/>
-        </w:rPr>
-        <w:t xml:space="preserve"> –</w:t>
-      </w:r>
-      <w:r>
-        <w:rPr>
-          <w:rFonts w:asciiTheme="minorHAnsi" w:eastAsia="Garamond" w:hAnsiTheme="minorHAnsi" w:cs="Arial"/>
-          <w:bCs/>
-          <w:sz w:val="21"/>
-          <w:szCs w:val="21"/>
-          <w:lang w:val="es-MX"/>
-        </w:rPr>
-        <w:t xml:space="preserve"> J</w:t>
-      </w:r>
-      <w:r>
-        <w:rPr>
-          <w:rFonts w:asciiTheme="minorHAnsi" w:eastAsia="Garamond" w:hAnsiTheme="minorHAnsi" w:cs="Arial"/>
-          <w:bCs/>
-          <w:sz w:val="21"/>
-          <w:szCs w:val="21"/>
-          <w:lang w:val="es-MX"/>
-        </w:rPr>
-        <w:t>ulio 202</w:t>
-      </w:r>
-      <w:r>
-        <w:rPr>
-          <w:rFonts w:asciiTheme="minorHAnsi" w:eastAsia="Garamond" w:hAnsiTheme="minorHAnsi" w:cs="Arial"/>
-          <w:bCs/>
-          <w:sz w:val="21"/>
-          <w:szCs w:val="21"/>
-          <w:lang w:val="es-MX"/>
-        </w:rPr>
-        <w:t>3</w:t>
+          <w:sz w:val="21"/>
+          <w:szCs w:val="21"/>
+          <w:lang w:val="es-ES"/>
+        </w:rPr>
+      </w:pPr>
+      <w:r>
+        <w:rPr>
+          <w:rFonts w:asciiTheme="minorHAnsi" w:eastAsia="Garamond" w:hAnsiTheme="minorHAnsi" w:cs="Arial"/>
+          <w:sz w:val="21"/>
+          <w:szCs w:val="21"/>
+          <w:lang w:val="es-ES"/>
+        </w:rPr>
+        <w:t>- Aumento de capacidad computacional para computadora con problemas de rendimiento – Aumento de RAM, SSD.</w:t>
       </w:r>
     </w:p>
     <w:p>
@@ -1258,59 +601,14 @@
         <w:tabs>
           <w:tab w:val="left" w:pos="900"/>
         </w:tabs>
-        <w:ind w:left="900" w:hanging="900"/>
-        <w:rPr>
-          <w:rFonts w:asciiTheme="minorHAnsi" w:eastAsia="Garamond" w:hAnsiTheme="minorHAnsi" w:cs="Arial"/>
-          <w:bCs/>
-          <w:sz w:val="21"/>
-          <w:szCs w:val="21"/>
-          <w:lang w:val="es-MX"/>
-        </w:rPr>
-      </w:pPr>
-      <w:r>
-        <w:rPr>
-          <w:rFonts w:asciiTheme="minorHAnsi" w:eastAsia="Garamond" w:hAnsiTheme="minorHAnsi" w:cs="Arial"/>
-          <w:bCs/>
-          <w:i/>
-          <w:iCs/>
-          <w:sz w:val="21"/>
-          <w:szCs w:val="21"/>
-          <w:lang w:val="es-MX"/>
-        </w:rPr>
-        <w:t>•</w:t>
-      </w:r>
-      <w:r>
-        <w:rPr>
-          <w:rFonts w:asciiTheme="minorHAnsi" w:eastAsia="Garamond" w:hAnsiTheme="minorHAnsi" w:cs="Arial"/>
-          <w:bCs/>
-          <w:i/>
-          <w:iCs/>
-          <w:sz w:val="21"/>
-          <w:szCs w:val="21"/>
-          <w:lang w:val="es-MX"/>
-        </w:rPr>
-        <w:tab/>
-      </w:r>
-      <w:r>
-        <w:rPr>
-          <w:rFonts w:asciiTheme="minorHAnsi" w:eastAsia="Garamond" w:hAnsiTheme="minorHAnsi" w:cs="Arial"/>
-          <w:bCs/>
-          <w:sz w:val="21"/>
-          <w:szCs w:val="21"/>
-          <w:lang w:val="es-MX"/>
-        </w:rPr>
-        <w:t>Fui responsable</w:t>
-      </w:r>
-      <w:r>
-        <w:rPr>
-          <w:rFonts w:asciiTheme="minorHAnsi" w:eastAsia="Garamond" w:hAnsiTheme="minorHAnsi" w:cs="Arial"/>
-          <w:bCs/>
-          <w:sz w:val="21"/>
-          <w:szCs w:val="21"/>
-          <w:lang w:val="es-MX"/>
-        </w:rPr>
-        <w:t xml:space="preserve"> de más de 30 pruebas unitarias con Postman para verificar la funcionalidad de comercios y transacciones interbancarias.</w:t>
-      </w:r>
+        <w:rPr>
+          <w:rFonts w:asciiTheme="minorHAnsi" w:eastAsia="Garamond" w:hAnsiTheme="minorHAnsi" w:cs="Arial"/>
+          <w:bCs/>
+          <w:sz w:val="21"/>
+          <w:szCs w:val="21"/>
+          <w:lang w:val="es-MX"/>
+        </w:rPr>
+      </w:pPr>
     </w:p>
     <w:p>
       <w:pPr>
@@ -1320,55 +618,94 @@
         <w:tabs>
           <w:tab w:val="left" w:pos="900"/>
         </w:tabs>
-        <w:ind w:left="900" w:hanging="900"/>
-        <w:rPr>
-          <w:rFonts w:asciiTheme="minorHAnsi" w:eastAsia="Garamond" w:hAnsiTheme="minorHAnsi" w:cs="Arial"/>
-          <w:bCs/>
-          <w:sz w:val="21"/>
-          <w:szCs w:val="21"/>
-          <w:lang w:val="es-MX"/>
-        </w:rPr>
-      </w:pPr>
-      <w:r>
-        <w:rPr>
-          <w:rFonts w:asciiTheme="minorHAnsi" w:eastAsia="Garamond" w:hAnsiTheme="minorHAnsi" w:cs="Arial"/>
-          <w:bCs/>
-          <w:sz w:val="21"/>
-          <w:szCs w:val="21"/>
-          <w:lang w:val="es-MX"/>
-        </w:rPr>
-        <w:t>•</w:t>
-      </w:r>
-      <w:r>
-        <w:rPr>
-          <w:rFonts w:asciiTheme="minorHAnsi" w:eastAsia="Garamond" w:hAnsiTheme="minorHAnsi" w:cs="Arial"/>
-          <w:bCs/>
+        <w:rPr>
+          <w:rFonts w:asciiTheme="minorHAnsi" w:eastAsia="Garamond" w:hAnsiTheme="minorHAnsi" w:cs="Arial"/>
+          <w:b/>
+          <w:sz w:val="21"/>
+          <w:szCs w:val="21"/>
+          <w:lang w:val="es-MX"/>
+        </w:rPr>
+      </w:pPr>
+      <w:r>
+        <w:rPr>
+          <w:rFonts w:asciiTheme="minorHAnsi" w:eastAsia="Garamond" w:hAnsiTheme="minorHAnsi" w:cs="Arial"/>
+          <w:b/>
+          <w:sz w:val="21"/>
+          <w:szCs w:val="21"/>
+          <w:lang w:val="es-MX"/>
+        </w:rPr>
+        <w:t xml:space="preserve">Escuela Politécnica Nacional – Facultad de </w:t>
+      </w:r>
+      <w:r>
+        <w:rPr>
+          <w:rFonts w:asciiTheme="minorHAnsi" w:eastAsia="Garamond" w:hAnsiTheme="minorHAnsi" w:cs="Arial"/>
+          <w:b/>
+          <w:sz w:val="21"/>
+          <w:szCs w:val="21"/>
+          <w:lang w:val="es-MX"/>
+        </w:rPr>
+        <w:t xml:space="preserve">Ingeniería de </w:t>
+      </w:r>
+      <w:r>
+        <w:rPr>
+          <w:rFonts w:asciiTheme="minorHAnsi" w:eastAsia="Garamond" w:hAnsiTheme="minorHAnsi" w:cs="Arial"/>
+          <w:b/>
+          <w:sz w:val="21"/>
+          <w:szCs w:val="21"/>
+          <w:lang w:val="es-MX"/>
+        </w:rPr>
+        <w:t>Sistema</w:t>
+      </w:r>
+      <w:r>
+        <w:rPr>
+          <w:rFonts w:asciiTheme="minorHAnsi" w:eastAsia="Garamond" w:hAnsiTheme="minorHAnsi" w:cs="Arial"/>
+          <w:b/>
+          <w:sz w:val="21"/>
+          <w:szCs w:val="21"/>
+          <w:lang w:val="es-MX"/>
+        </w:rPr>
+        <w:t>s</w:t>
+      </w:r>
+      <w:r>
+        <w:rPr>
+          <w:rFonts w:asciiTheme="minorHAnsi" w:eastAsia="Garamond" w:hAnsiTheme="minorHAnsi" w:cs="Arial"/>
+          <w:b/>
           <w:sz w:val="21"/>
           <w:szCs w:val="21"/>
           <w:lang w:val="es-MX"/>
         </w:rPr>
         <w:tab/>
-        <w:t xml:space="preserve">Realicé pruebas a los componentes del nuevo sistema en construcción para validar un funcionamiento </w:t>
-      </w:r>
-      <w:r>
-        <w:rPr>
-          <w:rFonts w:asciiTheme="minorHAnsi" w:eastAsia="Garamond" w:hAnsiTheme="minorHAnsi" w:cs="Arial"/>
-          <w:bCs/>
-          <w:sz w:val="21"/>
-          <w:szCs w:val="21"/>
-          <w:lang w:val="es-MX"/>
-        </w:rPr>
-        <w:t xml:space="preserve">     </w:t>
-      </w:r>
-      <w:r>
-        <w:rPr>
-          <w:rFonts w:asciiTheme="minorHAnsi" w:eastAsia="Garamond" w:hAnsiTheme="minorHAnsi" w:cs="Arial"/>
-          <w:bCs/>
-          <w:sz w:val="21"/>
-          <w:szCs w:val="21"/>
-          <w:lang w:val="es-MX"/>
-        </w:rPr>
-        <w:t>mínimo.</w:t>
+      </w:r>
+      <w:r>
+        <w:rPr>
+          <w:rFonts w:asciiTheme="minorHAnsi" w:eastAsia="Garamond" w:hAnsiTheme="minorHAnsi" w:cs="Arial"/>
+          <w:b/>
+          <w:sz w:val="21"/>
+          <w:szCs w:val="21"/>
+          <w:lang w:val="es-MX"/>
+        </w:rPr>
+        <w:tab/>
+      </w:r>
+      <w:r>
+        <w:rPr>
+          <w:rFonts w:asciiTheme="minorHAnsi" w:eastAsia="Garamond" w:hAnsiTheme="minorHAnsi" w:cs="Arial"/>
+          <w:b/>
+          <w:sz w:val="21"/>
+          <w:szCs w:val="21"/>
+          <w:lang w:val="es-MX"/>
+        </w:rPr>
+        <w:tab/>
+      </w:r>
+      <w:r>
+        <w:rPr>
+          <w:rFonts w:asciiTheme="minorHAnsi" w:eastAsia="Garamond" w:hAnsiTheme="minorHAnsi" w:cs="Arial"/>
+          <w:b/>
+          <w:sz w:val="21"/>
+          <w:szCs w:val="21"/>
+          <w:lang w:val="es-MX"/>
+        </w:rPr>
+        <w:tab/>
+        <w:t>Quito, Ecuador</w:t>
       </w:r>
     </w:p>
     <w:p>
@@ -1379,85 +716,205 @@
         <w:tabs>
           <w:tab w:val="left" w:pos="900"/>
         </w:tabs>
-        <w:ind w:left="900" w:hanging="900"/>
-        <w:rPr>
-          <w:rFonts w:asciiTheme="minorHAnsi" w:eastAsia="Garamond" w:hAnsiTheme="minorHAnsi" w:cs="Arial"/>
-          <w:bCs/>
-          <w:sz w:val="21"/>
-          <w:szCs w:val="21"/>
-          <w:lang w:val="es-MX"/>
-        </w:rPr>
-      </w:pPr>
-      <w:r>
-        <w:rPr>
-          <w:rFonts w:asciiTheme="minorHAnsi" w:eastAsia="Garamond" w:hAnsiTheme="minorHAnsi" w:cs="Arial"/>
-          <w:bCs/>
-          <w:sz w:val="21"/>
-          <w:szCs w:val="21"/>
-          <w:lang w:val="es-MX"/>
-        </w:rPr>
-        <w:t>•</w:t>
-      </w:r>
-      <w:r>
-        <w:rPr>
-          <w:rFonts w:asciiTheme="minorHAnsi" w:eastAsia="Garamond" w:hAnsiTheme="minorHAnsi" w:cs="Arial"/>
-          <w:bCs/>
+        <w:rPr>
+          <w:rFonts w:asciiTheme="minorHAnsi" w:eastAsia="Garamond" w:hAnsiTheme="minorHAnsi" w:cs="Arial"/>
+          <w:bCs/>
+          <w:sz w:val="21"/>
+          <w:szCs w:val="21"/>
+          <w:lang w:val="es-MX"/>
+        </w:rPr>
+      </w:pPr>
+      <w:r>
+        <w:rPr>
+          <w:rFonts w:asciiTheme="minorHAnsi" w:eastAsia="Garamond" w:hAnsiTheme="minorHAnsi" w:cs="Arial"/>
+          <w:bCs/>
+          <w:i/>
+          <w:iCs/>
+          <w:sz w:val="21"/>
+          <w:szCs w:val="21"/>
+          <w:lang w:val="es-MX"/>
+        </w:rPr>
+        <w:t>Pasante de laboratorio en la F.I</w:t>
+      </w:r>
+      <w:r>
+        <w:rPr>
+          <w:rFonts w:asciiTheme="minorHAnsi" w:eastAsia="Garamond" w:hAnsiTheme="minorHAnsi" w:cs="Arial"/>
+          <w:bCs/>
+          <w:i/>
+          <w:iCs/>
+          <w:sz w:val="21"/>
+          <w:szCs w:val="21"/>
+          <w:lang w:val="es-MX"/>
+        </w:rPr>
+        <w:t>.</w:t>
+      </w:r>
+      <w:r>
+        <w:rPr>
+          <w:rFonts w:asciiTheme="minorHAnsi" w:eastAsia="Garamond" w:hAnsiTheme="minorHAnsi" w:cs="Arial"/>
+          <w:bCs/>
+          <w:i/>
+          <w:iCs/>
+          <w:sz w:val="21"/>
+          <w:szCs w:val="21"/>
+          <w:lang w:val="es-MX"/>
+        </w:rPr>
+        <w:t>S</w:t>
+      </w:r>
+      <w:r>
+        <w:rPr>
+          <w:rFonts w:asciiTheme="minorHAnsi" w:eastAsia="Garamond" w:hAnsiTheme="minorHAnsi" w:cs="Arial"/>
+          <w:bCs/>
+          <w:i/>
+          <w:iCs/>
+          <w:sz w:val="21"/>
+          <w:szCs w:val="21"/>
+          <w:lang w:val="es-MX"/>
+        </w:rPr>
+        <w:t>.</w:t>
+      </w:r>
+      <w:r>
+        <w:rPr>
+          <w:rFonts w:asciiTheme="minorHAnsi" w:eastAsia="Garamond" w:hAnsiTheme="minorHAnsi" w:cs="Arial"/>
+          <w:bCs/>
+          <w:i/>
+          <w:iCs/>
           <w:sz w:val="21"/>
           <w:szCs w:val="21"/>
           <w:lang w:val="es-MX"/>
         </w:rPr>
         <w:tab/>
-        <w:t xml:space="preserve">Participé en la documentación técnica transacciones de comercio entre múltiples entidades </w:t>
-      </w:r>
-      <w:r>
-        <w:rPr>
-          <w:rFonts w:asciiTheme="minorHAnsi" w:eastAsia="Garamond" w:hAnsiTheme="minorHAnsi" w:cs="Arial"/>
-          <w:bCs/>
-          <w:sz w:val="21"/>
-          <w:szCs w:val="21"/>
-          <w:lang w:val="es-MX"/>
-        </w:rPr>
-        <w:t xml:space="preserve">financieras </w:t>
-      </w:r>
-      <w:r>
-        <w:rPr>
-          <w:rFonts w:asciiTheme="minorHAnsi" w:eastAsia="Garamond" w:hAnsiTheme="minorHAnsi" w:cs="Arial"/>
-          <w:bCs/>
-          <w:sz w:val="21"/>
-          <w:szCs w:val="21"/>
-          <w:lang w:val="es-MX"/>
-        </w:rPr>
-        <w:t>como</w:t>
-      </w:r>
-      <w:r>
-        <w:rPr>
-          <w:rFonts w:asciiTheme="minorHAnsi" w:eastAsia="Garamond" w:hAnsiTheme="minorHAnsi" w:cs="Arial"/>
-          <w:bCs/>
-          <w:sz w:val="21"/>
-          <w:szCs w:val="21"/>
-          <w:lang w:val="es-MX"/>
-        </w:rPr>
-        <w:t>: Banco Pichincha, B</w:t>
-      </w:r>
-      <w:r>
-        <w:rPr>
-          <w:rFonts w:asciiTheme="minorHAnsi" w:eastAsia="Garamond" w:hAnsiTheme="minorHAnsi" w:cs="Arial"/>
-          <w:bCs/>
-          <w:sz w:val="21"/>
-          <w:szCs w:val="21"/>
-          <w:lang w:val="es-MX"/>
-        </w:rPr>
-        <w:t>ANRED</w:t>
-      </w:r>
-      <w:r>
-        <w:rPr>
-          <w:rFonts w:asciiTheme="minorHAnsi" w:eastAsia="Garamond" w:hAnsiTheme="minorHAnsi" w:cs="Arial"/>
-          <w:bCs/>
-          <w:sz w:val="21"/>
-          <w:szCs w:val="21"/>
-          <w:lang w:val="es-MX"/>
-        </w:rPr>
-        <w:t xml:space="preserve"> S.A., Banco Guayaquil, Cooperativas de Ahorro, etc.</w:t>
+      </w:r>
+      <w:r>
+        <w:rPr>
+          <w:rFonts w:asciiTheme="minorHAnsi" w:eastAsia="Garamond" w:hAnsiTheme="minorHAnsi" w:cs="Arial"/>
+          <w:bCs/>
+          <w:i/>
+          <w:iCs/>
+          <w:sz w:val="21"/>
+          <w:szCs w:val="21"/>
+          <w:lang w:val="es-MX"/>
+        </w:rPr>
+        <w:tab/>
+      </w:r>
+      <w:r>
+        <w:rPr>
+          <w:rFonts w:asciiTheme="minorHAnsi" w:eastAsia="Garamond" w:hAnsiTheme="minorHAnsi" w:cs="Arial"/>
+          <w:bCs/>
+          <w:i/>
+          <w:iCs/>
+          <w:sz w:val="21"/>
+          <w:szCs w:val="21"/>
+          <w:lang w:val="es-MX"/>
+        </w:rPr>
+        <w:tab/>
+      </w:r>
+      <w:r>
+        <w:rPr>
+          <w:rFonts w:asciiTheme="minorHAnsi" w:eastAsia="Garamond" w:hAnsiTheme="minorHAnsi" w:cs="Arial"/>
+          <w:bCs/>
+          <w:i/>
+          <w:iCs/>
+          <w:sz w:val="21"/>
+          <w:szCs w:val="21"/>
+          <w:lang w:val="es-MX"/>
+        </w:rPr>
+        <w:tab/>
+      </w:r>
+      <w:r>
+        <w:rPr>
+          <w:rFonts w:asciiTheme="minorHAnsi" w:eastAsia="Garamond" w:hAnsiTheme="minorHAnsi" w:cs="Arial"/>
+          <w:bCs/>
+          <w:i/>
+          <w:iCs/>
+          <w:sz w:val="21"/>
+          <w:szCs w:val="21"/>
+          <w:lang w:val="es-MX"/>
+        </w:rPr>
+        <w:tab/>
+      </w:r>
+      <w:r>
+        <w:rPr>
+          <w:rFonts w:asciiTheme="minorHAnsi" w:eastAsia="Garamond" w:hAnsiTheme="minorHAnsi" w:cs="Arial"/>
+          <w:bCs/>
+          <w:i/>
+          <w:iCs/>
+          <w:sz w:val="21"/>
+          <w:szCs w:val="21"/>
+          <w:lang w:val="es-MX"/>
+        </w:rPr>
+        <w:tab/>
+      </w:r>
+      <w:r>
+        <w:rPr>
+          <w:rFonts w:asciiTheme="minorHAnsi" w:eastAsia="Garamond" w:hAnsiTheme="minorHAnsi" w:cs="Arial"/>
+          <w:bCs/>
+          <w:i/>
+          <w:iCs/>
+          <w:sz w:val="21"/>
+          <w:szCs w:val="21"/>
+          <w:lang w:val="es-MX"/>
+        </w:rPr>
+        <w:tab/>
+      </w:r>
+      <w:r>
+        <w:rPr>
+          <w:rFonts w:asciiTheme="minorHAnsi" w:eastAsia="Garamond" w:hAnsiTheme="minorHAnsi" w:cs="Arial"/>
+          <w:bCs/>
+          <w:sz w:val="21"/>
+          <w:szCs w:val="21"/>
+          <w:lang w:val="es-MX"/>
+        </w:rPr>
+        <w:t>f</w:t>
+      </w:r>
+      <w:r>
+        <w:rPr>
+          <w:rFonts w:asciiTheme="minorHAnsi" w:eastAsia="Garamond" w:hAnsiTheme="minorHAnsi" w:cs="Arial"/>
+          <w:bCs/>
+          <w:sz w:val="21"/>
+          <w:szCs w:val="21"/>
+          <w:lang w:val="es-MX"/>
+        </w:rPr>
+        <w:t>ebrero</w:t>
+      </w:r>
+      <w:r>
+        <w:rPr>
+          <w:rFonts w:asciiTheme="minorHAnsi" w:eastAsia="Garamond" w:hAnsiTheme="minorHAnsi" w:cs="Arial"/>
+          <w:bCs/>
+          <w:sz w:val="21"/>
+          <w:szCs w:val="21"/>
+          <w:lang w:val="es-MX"/>
+        </w:rPr>
+        <w:t xml:space="preserve"> 2025 </w:t>
+      </w:r>
+      <w:r>
+        <w:rPr>
+          <w:rFonts w:asciiTheme="minorHAnsi" w:eastAsia="Garamond" w:hAnsiTheme="minorHAnsi" w:cs="Arial"/>
+          <w:bCs/>
+          <w:sz w:val="21"/>
+          <w:szCs w:val="21"/>
+          <w:lang w:val="es-MX"/>
+        </w:rPr>
+        <w:t>–</w:t>
+      </w:r>
+      <w:r>
+        <w:rPr>
+          <w:rFonts w:asciiTheme="minorHAnsi" w:eastAsia="Garamond" w:hAnsiTheme="minorHAnsi" w:cs="Arial"/>
+          <w:bCs/>
+          <w:sz w:val="21"/>
+          <w:szCs w:val="21"/>
+          <w:lang w:val="es-MX"/>
+        </w:rPr>
+        <w:t xml:space="preserve"> </w:t>
+      </w:r>
+      <w:r>
+        <w:rPr>
+          <w:rFonts w:asciiTheme="minorHAnsi" w:eastAsia="Garamond" w:hAnsiTheme="minorHAnsi" w:cs="Arial"/>
+          <w:bCs/>
+          <w:sz w:val="21"/>
+          <w:szCs w:val="21"/>
+          <w:lang w:val="es-MX"/>
+        </w:rPr>
+        <w:t>abril 2025</w:t>
       </w:r>
     </w:p>
     <w:p>
@@ -1471,13 +928,63 @@
         <w:rPr>
           <w:rFonts w:asciiTheme="minorHAnsi" w:eastAsia="Garamond" w:hAnsiTheme="minorHAnsi" w:cs="Arial"/>
           <w:bCs/>
+          <w:sz w:val="21"/>
+          <w:szCs w:val="21"/>
+          <w:lang w:val="es-MX"/>
+        </w:rPr>
+      </w:pPr>
+      <w:r>
+        <w:rPr>
+          <w:rFonts w:asciiTheme="minorHAnsi" w:eastAsia="Garamond" w:hAnsiTheme="minorHAnsi" w:cs="Arial"/>
+          <w:bCs/>
           <w:i/>
           <w:iCs/>
           <w:sz w:val="21"/>
           <w:szCs w:val="21"/>
           <w:lang w:val="es-MX"/>
         </w:rPr>
-      </w:pPr>
+        <w:t xml:space="preserve">- </w:t>
+      </w:r>
+      <w:r>
+        <w:rPr>
+          <w:rFonts w:asciiTheme="minorHAnsi" w:eastAsia="Garamond" w:hAnsiTheme="minorHAnsi" w:cs="Arial"/>
+          <w:bCs/>
+          <w:sz w:val="21"/>
+          <w:szCs w:val="21"/>
+          <w:lang w:val="es-MX"/>
+        </w:rPr>
+        <w:t>Brind</w:t>
+      </w:r>
+      <w:r>
+        <w:rPr>
+          <w:rFonts w:asciiTheme="minorHAnsi" w:eastAsia="Garamond" w:hAnsiTheme="minorHAnsi" w:cs="Arial"/>
+          <w:bCs/>
+          <w:sz w:val="21"/>
+          <w:szCs w:val="21"/>
+          <w:lang w:val="es-MX"/>
+        </w:rPr>
+        <w:t>ar</w:t>
+      </w:r>
+      <w:r>
+        <w:rPr>
+          <w:rFonts w:asciiTheme="minorHAnsi" w:eastAsia="Garamond" w:hAnsiTheme="minorHAnsi" w:cs="Arial"/>
+          <w:bCs/>
+          <w:sz w:val="21"/>
+          <w:szCs w:val="21"/>
+          <w:lang w:val="es-MX"/>
+        </w:rPr>
+        <w:t xml:space="preserve"> soporte técnico de nivel 1 a docentes, estudiantes y personal administrativo</w:t>
+      </w:r>
+      <w:r>
+        <w:rPr>
+          <w:rFonts w:asciiTheme="minorHAnsi" w:eastAsia="Garamond" w:hAnsiTheme="minorHAnsi" w:cs="Arial"/>
+          <w:bCs/>
+          <w:sz w:val="21"/>
+          <w:szCs w:val="21"/>
+          <w:lang w:val="es-MX"/>
+        </w:rPr>
+        <w:t xml:space="preserve"> miembros de la FIS.</w:t>
+      </w:r>
     </w:p>
     <w:p>
       <w:pPr>
@@ -1487,15 +994,149 @@
         <w:tabs>
           <w:tab w:val="left" w:pos="900"/>
         </w:tabs>
-        <w:rPr>
-          <w:rFonts w:asciiTheme="minorHAnsi" w:eastAsia="Garamond" w:hAnsiTheme="minorHAnsi" w:cs="Arial"/>
-          <w:b/>
-          <w:bCs/>
-          <w:sz w:val="21"/>
-          <w:szCs w:val="21"/>
-          <w:lang w:val="es-MX"/>
-        </w:rPr>
-      </w:pPr>
+        <w:ind w:left="900" w:hanging="900"/>
+        <w:rPr>
+          <w:lang w:val="es-MX"/>
+        </w:rPr>
+      </w:pPr>
+      <w:r>
+        <w:rPr>
+          <w:rFonts w:asciiTheme="minorHAnsi" w:eastAsia="Garamond" w:hAnsiTheme="minorHAnsi" w:cs="Arial"/>
+          <w:bCs/>
+          <w:i/>
+          <w:iCs/>
+          <w:sz w:val="21"/>
+          <w:szCs w:val="21"/>
+          <w:lang w:val="es-MX"/>
+        </w:rPr>
+        <w:t xml:space="preserve">- </w:t>
+      </w:r>
+      <w:r>
+        <w:rPr>
+          <w:rFonts w:asciiTheme="minorHAnsi" w:eastAsia="Garamond" w:hAnsiTheme="minorHAnsi" w:cs="Arial"/>
+          <w:bCs/>
+          <w:sz w:val="21"/>
+          <w:szCs w:val="21"/>
+          <w:lang w:val="es-MX"/>
+        </w:rPr>
+        <w:t>Instal</w:t>
+      </w:r>
+      <w:r>
+        <w:rPr>
+          <w:rFonts w:asciiTheme="minorHAnsi" w:eastAsia="Garamond" w:hAnsiTheme="minorHAnsi" w:cs="Arial"/>
+          <w:bCs/>
+          <w:sz w:val="21"/>
+          <w:szCs w:val="21"/>
+          <w:lang w:val="es-MX"/>
+        </w:rPr>
+        <w:t>ar</w:t>
+      </w:r>
+      <w:r>
+        <w:rPr>
+          <w:rFonts w:asciiTheme="minorHAnsi" w:eastAsia="Garamond" w:hAnsiTheme="minorHAnsi" w:cs="Arial"/>
+          <w:bCs/>
+          <w:sz w:val="21"/>
+          <w:szCs w:val="21"/>
+          <w:lang w:val="es-MX"/>
+        </w:rPr>
+        <w:t xml:space="preserve"> y configur</w:t>
+      </w:r>
+      <w:r>
+        <w:rPr>
+          <w:rFonts w:asciiTheme="minorHAnsi" w:eastAsia="Garamond" w:hAnsiTheme="minorHAnsi" w:cs="Arial"/>
+          <w:bCs/>
+          <w:sz w:val="21"/>
+          <w:szCs w:val="21"/>
+          <w:lang w:val="es-MX"/>
+        </w:rPr>
+        <w:t>ar</w:t>
+      </w:r>
+      <w:r>
+        <w:rPr>
+          <w:rFonts w:asciiTheme="minorHAnsi" w:eastAsia="Garamond" w:hAnsiTheme="minorHAnsi" w:cs="Arial"/>
+          <w:bCs/>
+          <w:sz w:val="21"/>
+          <w:szCs w:val="21"/>
+          <w:lang w:val="es-MX"/>
+        </w:rPr>
+        <w:t xml:space="preserve"> los</w:t>
+      </w:r>
+      <w:r>
+        <w:rPr>
+          <w:rFonts w:asciiTheme="minorHAnsi" w:eastAsia="Garamond" w:hAnsiTheme="minorHAnsi" w:cs="Arial"/>
+          <w:bCs/>
+          <w:sz w:val="21"/>
+          <w:szCs w:val="21"/>
+          <w:lang w:val="es-MX"/>
+        </w:rPr>
+        <w:t xml:space="preserve"> sistemas operativos </w:t>
+      </w:r>
+      <w:r>
+        <w:rPr>
+          <w:rFonts w:asciiTheme="minorHAnsi" w:eastAsia="Garamond" w:hAnsiTheme="minorHAnsi" w:cs="Arial"/>
+          <w:bCs/>
+          <w:sz w:val="21"/>
+          <w:szCs w:val="21"/>
+          <w:lang w:val="es-MX"/>
+        </w:rPr>
+        <w:t>(Windows)</w:t>
+      </w:r>
+      <w:r>
+        <w:rPr>
+          <w:rFonts w:asciiTheme="minorHAnsi" w:eastAsia="Garamond" w:hAnsiTheme="minorHAnsi" w:cs="Arial"/>
+          <w:bCs/>
+          <w:sz w:val="21"/>
+          <w:szCs w:val="21"/>
+          <w:lang w:val="es-MX"/>
+        </w:rPr>
+        <w:t xml:space="preserve"> en </w:t>
+      </w:r>
+      <w:r>
+        <w:rPr>
+          <w:rFonts w:asciiTheme="minorHAnsi" w:eastAsia="Garamond" w:hAnsiTheme="minorHAnsi" w:cs="Arial"/>
+          <w:bCs/>
+          <w:sz w:val="21"/>
+          <w:szCs w:val="21"/>
+          <w:lang w:val="es-MX"/>
+        </w:rPr>
+        <w:t xml:space="preserve">todos </w:t>
+      </w:r>
+      <w:r>
+        <w:rPr>
+          <w:rFonts w:asciiTheme="minorHAnsi" w:eastAsia="Garamond" w:hAnsiTheme="minorHAnsi" w:cs="Arial"/>
+          <w:bCs/>
+          <w:sz w:val="21"/>
+          <w:szCs w:val="21"/>
+          <w:lang w:val="es-MX"/>
+        </w:rPr>
+        <w:t>los equipos</w:t>
+      </w:r>
+      <w:r>
+        <w:rPr>
+          <w:rFonts w:asciiTheme="minorHAnsi" w:eastAsia="Garamond" w:hAnsiTheme="minorHAnsi" w:cs="Arial"/>
+          <w:bCs/>
+          <w:sz w:val="21"/>
+          <w:szCs w:val="21"/>
+          <w:lang w:val="es-MX"/>
+        </w:rPr>
+        <w:t xml:space="preserve"> de la facultad</w:t>
+      </w:r>
+      <w:r>
+        <w:rPr>
+          <w:rFonts w:asciiTheme="minorHAnsi" w:eastAsia="Garamond" w:hAnsiTheme="minorHAnsi" w:cs="Arial"/>
+          <w:bCs/>
+          <w:sz w:val="21"/>
+          <w:szCs w:val="21"/>
+          <w:lang w:val="es-MX"/>
+        </w:rPr>
+        <w:t>.</w:t>
+      </w:r>
+      <w:r>
+        <w:rPr>
+          <w:lang w:val="es-MX"/>
+        </w:rPr>
+        <w:t xml:space="preserve"> </w:t>
+      </w:r>
     </w:p>
     <w:p>
       <w:pPr>
@@ -1505,43 +1146,932 @@
         <w:tabs>
           <w:tab w:val="left" w:pos="900"/>
         </w:tabs>
-        <w:jc w:val="center"/>
-        <w:rPr>
-          <w:rFonts w:asciiTheme="minorHAnsi" w:eastAsia="Garamond" w:hAnsiTheme="minorHAnsi" w:cs="Arial"/>
-          <w:b/>
-          <w:lang w:val="es-MX"/>
-        </w:rPr>
-      </w:pPr>
-      <w:r>
-        <w:rPr>
-          <w:rFonts w:asciiTheme="minorHAnsi" w:eastAsia="Garamond" w:hAnsiTheme="minorHAnsi" w:cs="Arial"/>
-          <w:b/>
-          <w:lang w:val="es-MX"/>
-        </w:rPr>
-        <w:t>Proyectos</w:t>
+        <w:ind w:left="900" w:hanging="900"/>
+        <w:rPr>
+          <w:rFonts w:asciiTheme="minorHAnsi" w:eastAsia="Garamond" w:hAnsiTheme="minorHAnsi" w:cs="Arial"/>
+          <w:bCs/>
+          <w:i/>
+          <w:iCs/>
+          <w:sz w:val="21"/>
+          <w:szCs w:val="21"/>
+          <w:lang w:val="es-MX"/>
+        </w:rPr>
+      </w:pPr>
+      <w:r>
+        <w:rPr>
+          <w:rFonts w:asciiTheme="minorHAnsi" w:eastAsia="Garamond" w:hAnsiTheme="minorHAnsi" w:cs="Arial"/>
+          <w:bCs/>
+          <w:sz w:val="21"/>
+          <w:szCs w:val="21"/>
+          <w:lang w:val="es-MX"/>
+        </w:rPr>
+        <w:t xml:space="preserve">- </w:t>
+      </w:r>
+      <w:r>
+        <w:rPr>
+          <w:rFonts w:asciiTheme="minorHAnsi" w:eastAsia="Garamond" w:hAnsiTheme="minorHAnsi" w:cs="Arial"/>
+          <w:bCs/>
+          <w:sz w:val="21"/>
+          <w:szCs w:val="21"/>
+          <w:lang w:val="es-MX"/>
+        </w:rPr>
+        <w:t>Gestion</w:t>
+      </w:r>
+      <w:r>
+        <w:rPr>
+          <w:rFonts w:asciiTheme="minorHAnsi" w:eastAsia="Garamond" w:hAnsiTheme="minorHAnsi" w:cs="Arial"/>
+          <w:bCs/>
+          <w:sz w:val="21"/>
+          <w:szCs w:val="21"/>
+          <w:lang w:val="es-MX"/>
+        </w:rPr>
+        <w:t>ar</w:t>
+      </w:r>
+      <w:r>
+        <w:rPr>
+          <w:rFonts w:asciiTheme="minorHAnsi" w:eastAsia="Garamond" w:hAnsiTheme="minorHAnsi" w:cs="Arial"/>
+          <w:bCs/>
+          <w:sz w:val="21"/>
+          <w:szCs w:val="21"/>
+          <w:lang w:val="es-MX"/>
+        </w:rPr>
+        <w:t xml:space="preserve"> un promedio de 10 tickets diarios, resolviendo problemas técnico</w:t>
+      </w:r>
+      <w:r>
+        <w:rPr>
+          <w:rFonts w:asciiTheme="minorHAnsi" w:eastAsia="Garamond" w:hAnsiTheme="minorHAnsi" w:cs="Arial"/>
+          <w:bCs/>
+          <w:sz w:val="21"/>
+          <w:szCs w:val="21"/>
+          <w:lang w:val="es-MX"/>
+        </w:rPr>
+        <w:t>s</w:t>
+      </w:r>
+      <w:r>
+        <w:rPr>
+          <w:rFonts w:asciiTheme="minorHAnsi" w:eastAsia="Garamond" w:hAnsiTheme="minorHAnsi" w:cs="Arial"/>
+          <w:bCs/>
+          <w:sz w:val="21"/>
+          <w:szCs w:val="21"/>
+          <w:lang w:val="es-MX"/>
+        </w:rPr>
+        <w:t>.</w:t>
       </w:r>
     </w:p>
     <w:p>
       <w:pPr>
-        <w:rPr>
-          <w:rFonts w:asciiTheme="minorHAnsi" w:eastAsia="Garamond" w:hAnsiTheme="minorHAnsi" w:cs="Arial"/>
-          <w:b/>
-          <w:bCs/>
-          <w:sz w:val="21"/>
-          <w:szCs w:val="21"/>
-          <w:lang w:val="es-MX"/>
-        </w:rPr>
-      </w:pPr>
-      <w:r>
-        <w:rPr>
-          <w:rFonts w:asciiTheme="minorHAnsi" w:eastAsia="Garamond" w:hAnsiTheme="minorHAnsi" w:cs="Arial"/>
-          <w:b/>
-          <w:bCs/>
-          <w:sz w:val="21"/>
-          <w:szCs w:val="21"/>
-          <w:lang w:val="es-MX"/>
-        </w:rPr>
-        <w:t>Import-PR (Local No. 48 – Centro Comer</w:t>
+        <w:pBdr>
+          <w:bottom w:val="single" w:sz="6" w:space="0" w:color="000000"/>
+        </w:pBdr>
+        <w:tabs>
+          <w:tab w:val="left" w:pos="900"/>
+        </w:tabs>
+        <w:rPr>
+          <w:rFonts w:asciiTheme="minorHAnsi" w:eastAsia="Garamond" w:hAnsiTheme="minorHAnsi" w:cs="Arial"/>
+          <w:bCs/>
+          <w:sz w:val="21"/>
+          <w:szCs w:val="21"/>
+          <w:lang w:val="es-MX"/>
+        </w:rPr>
+      </w:pPr>
+      <w:r>
+        <w:rPr>
+          <w:rFonts w:asciiTheme="minorHAnsi" w:eastAsia="Garamond" w:hAnsiTheme="minorHAnsi" w:cs="Arial"/>
+          <w:bCs/>
+          <w:i/>
+          <w:iCs/>
+          <w:sz w:val="21"/>
+          <w:szCs w:val="21"/>
+          <w:lang w:val="es-MX"/>
+        </w:rPr>
+        <w:t xml:space="preserve">- </w:t>
+      </w:r>
+      <w:r>
+        <w:rPr>
+          <w:rFonts w:asciiTheme="minorHAnsi" w:eastAsia="Garamond" w:hAnsiTheme="minorHAnsi" w:cs="Arial"/>
+          <w:bCs/>
+          <w:sz w:val="21"/>
+          <w:szCs w:val="21"/>
+          <w:lang w:val="es-MX"/>
+        </w:rPr>
+        <w:t>Realiz</w:t>
+      </w:r>
+      <w:r>
+        <w:rPr>
+          <w:rFonts w:asciiTheme="minorHAnsi" w:eastAsia="Garamond" w:hAnsiTheme="minorHAnsi" w:cs="Arial"/>
+          <w:bCs/>
+          <w:sz w:val="21"/>
+          <w:szCs w:val="21"/>
+          <w:lang w:val="es-MX"/>
+        </w:rPr>
+        <w:t>ar</w:t>
+      </w:r>
+      <w:r>
+        <w:rPr>
+          <w:rFonts w:asciiTheme="minorHAnsi" w:eastAsia="Garamond" w:hAnsiTheme="minorHAnsi" w:cs="Arial"/>
+          <w:bCs/>
+          <w:sz w:val="21"/>
+          <w:szCs w:val="21"/>
+          <w:lang w:val="es-MX"/>
+        </w:rPr>
+        <w:t xml:space="preserve"> la instalación, actualización de software académico y de uso general.</w:t>
+      </w:r>
+    </w:p>
+    <w:p>
+      <w:pPr>
+        <w:pBdr>
+          <w:bottom w:val="single" w:sz="6" w:space="0" w:color="000000"/>
+        </w:pBdr>
+        <w:tabs>
+          <w:tab w:val="left" w:pos="900"/>
+        </w:tabs>
+        <w:rPr>
+          <w:rFonts w:asciiTheme="minorHAnsi" w:eastAsia="Garamond" w:hAnsiTheme="minorHAnsi" w:cs="Arial"/>
+          <w:bCs/>
+          <w:sz w:val="21"/>
+          <w:szCs w:val="21"/>
+          <w:lang w:val="es-MX"/>
+        </w:rPr>
+      </w:pPr>
+      <w:r>
+        <w:rPr>
+          <w:rFonts w:asciiTheme="minorHAnsi" w:eastAsia="Garamond" w:hAnsiTheme="minorHAnsi" w:cs="Arial"/>
+          <w:bCs/>
+          <w:sz w:val="21"/>
+          <w:szCs w:val="21"/>
+          <w:lang w:val="es-MX"/>
+        </w:rPr>
+        <w:t xml:space="preserve">- </w:t>
+      </w:r>
+      <w:r>
+        <w:rPr>
+          <w:rFonts w:asciiTheme="minorHAnsi" w:eastAsia="Garamond" w:hAnsiTheme="minorHAnsi" w:cs="Arial"/>
+          <w:bCs/>
+          <w:sz w:val="21"/>
+          <w:szCs w:val="21"/>
+          <w:lang w:val="es-MX"/>
+        </w:rPr>
+        <w:t>Administr</w:t>
+      </w:r>
+      <w:r>
+        <w:rPr>
+          <w:rFonts w:asciiTheme="minorHAnsi" w:eastAsia="Garamond" w:hAnsiTheme="minorHAnsi" w:cs="Arial"/>
+          <w:bCs/>
+          <w:sz w:val="21"/>
+          <w:szCs w:val="21"/>
+          <w:lang w:val="es-MX"/>
+        </w:rPr>
+        <w:t>ar</w:t>
+      </w:r>
+      <w:r>
+        <w:rPr>
+          <w:rFonts w:asciiTheme="minorHAnsi" w:eastAsia="Garamond" w:hAnsiTheme="minorHAnsi" w:cs="Arial"/>
+          <w:bCs/>
+          <w:sz w:val="21"/>
+          <w:szCs w:val="21"/>
+          <w:lang w:val="es-MX"/>
+        </w:rPr>
+        <w:t xml:space="preserve"> y d</w:t>
+      </w:r>
+      <w:r>
+        <w:rPr>
+          <w:rFonts w:asciiTheme="minorHAnsi" w:eastAsia="Garamond" w:hAnsiTheme="minorHAnsi" w:cs="Arial"/>
+          <w:bCs/>
+          <w:sz w:val="21"/>
+          <w:szCs w:val="21"/>
+          <w:lang w:val="es-MX"/>
+        </w:rPr>
+        <w:t>ar</w:t>
+      </w:r>
+      <w:r>
+        <w:rPr>
+          <w:rFonts w:asciiTheme="minorHAnsi" w:eastAsia="Garamond" w:hAnsiTheme="minorHAnsi" w:cs="Arial"/>
+          <w:bCs/>
+          <w:sz w:val="21"/>
+          <w:szCs w:val="21"/>
+          <w:lang w:val="es-MX"/>
+        </w:rPr>
+        <w:t xml:space="preserve"> mantenimiento a las </w:t>
+      </w:r>
+      <w:r>
+        <w:rPr>
+          <w:rFonts w:asciiTheme="minorHAnsi" w:eastAsia="Garamond" w:hAnsiTheme="minorHAnsi" w:cs="Arial"/>
+          <w:bCs/>
+          <w:sz w:val="21"/>
+          <w:szCs w:val="21"/>
+          <w:lang w:val="es-MX"/>
+        </w:rPr>
+        <w:t xml:space="preserve">computadoras </w:t>
+      </w:r>
+      <w:r>
+        <w:rPr>
+          <w:rFonts w:asciiTheme="minorHAnsi" w:eastAsia="Garamond" w:hAnsiTheme="minorHAnsi" w:cs="Arial"/>
+          <w:bCs/>
+          <w:sz w:val="21"/>
+          <w:szCs w:val="21"/>
+          <w:lang w:val="es-MX"/>
+        </w:rPr>
+        <w:t>del laboratorio y otras áreas de la facultad.</w:t>
+      </w:r>
+    </w:p>
+    <w:p>
+      <w:pPr>
+        <w:pBdr>
+          <w:bottom w:val="single" w:sz="6" w:space="0" w:color="000000"/>
+        </w:pBdr>
+        <w:tabs>
+          <w:tab w:val="left" w:pos="900"/>
+        </w:tabs>
+        <w:rPr>
+          <w:rFonts w:asciiTheme="minorHAnsi" w:eastAsia="Garamond" w:hAnsiTheme="minorHAnsi" w:cs="Arial"/>
+          <w:bCs/>
+          <w:sz w:val="21"/>
+          <w:szCs w:val="21"/>
+          <w:lang w:val="es-MX"/>
+        </w:rPr>
+      </w:pPr>
+    </w:p>
+    <w:p>
+      <w:pPr>
+        <w:pBdr>
+          <w:bottom w:val="single" w:sz="6" w:space="0" w:color="000000"/>
+        </w:pBdr>
+        <w:tabs>
+          <w:tab w:val="left" w:pos="900"/>
+        </w:tabs>
+        <w:rPr>
+          <w:rFonts w:asciiTheme="minorHAnsi" w:eastAsia="Garamond" w:hAnsiTheme="minorHAnsi" w:cs="Arial"/>
+          <w:b/>
+          <w:sz w:val="21"/>
+          <w:szCs w:val="21"/>
+          <w:lang w:val="es-MX"/>
+        </w:rPr>
+      </w:pPr>
+      <w:r>
+        <w:rPr>
+          <w:rFonts w:asciiTheme="minorHAnsi" w:eastAsia="Garamond" w:hAnsiTheme="minorHAnsi" w:cs="Arial"/>
+          <w:b/>
+          <w:sz w:val="21"/>
+          <w:szCs w:val="21"/>
+          <w:lang w:val="es-MX"/>
+        </w:rPr>
+        <w:t>BANRED S.A.</w:t>
+      </w:r>
+      <w:r>
+        <w:rPr>
+          <w:rFonts w:asciiTheme="minorHAnsi" w:eastAsia="Garamond" w:hAnsiTheme="minorHAnsi" w:cs="Arial"/>
+          <w:bCs/>
+          <w:i/>
+          <w:iCs/>
+          <w:sz w:val="21"/>
+          <w:szCs w:val="21"/>
+          <w:lang w:val="es-MX"/>
+        </w:rPr>
+        <w:tab/>
+      </w:r>
+      <w:r>
+        <w:rPr>
+          <w:rFonts w:asciiTheme="minorHAnsi" w:eastAsia="Garamond" w:hAnsiTheme="minorHAnsi" w:cs="Arial"/>
+          <w:bCs/>
+          <w:i/>
+          <w:iCs/>
+          <w:sz w:val="21"/>
+          <w:szCs w:val="21"/>
+          <w:lang w:val="es-MX"/>
+        </w:rPr>
+        <w:tab/>
+      </w:r>
+      <w:r>
+        <w:rPr>
+          <w:rFonts w:asciiTheme="minorHAnsi" w:eastAsia="Garamond" w:hAnsiTheme="minorHAnsi" w:cs="Arial"/>
+          <w:bCs/>
+          <w:i/>
+          <w:iCs/>
+          <w:sz w:val="21"/>
+          <w:szCs w:val="21"/>
+          <w:lang w:val="es-MX"/>
+        </w:rPr>
+        <w:tab/>
+      </w:r>
+      <w:r>
+        <w:rPr>
+          <w:rFonts w:asciiTheme="minorHAnsi" w:eastAsia="Garamond" w:hAnsiTheme="minorHAnsi" w:cs="Arial"/>
+          <w:bCs/>
+          <w:i/>
+          <w:iCs/>
+          <w:sz w:val="21"/>
+          <w:szCs w:val="21"/>
+          <w:lang w:val="es-MX"/>
+        </w:rPr>
+        <w:tab/>
+      </w:r>
+      <w:r>
+        <w:rPr>
+          <w:rFonts w:asciiTheme="minorHAnsi" w:eastAsia="Garamond" w:hAnsiTheme="minorHAnsi" w:cs="Arial"/>
+          <w:bCs/>
+          <w:i/>
+          <w:iCs/>
+          <w:sz w:val="21"/>
+          <w:szCs w:val="21"/>
+          <w:lang w:val="es-MX"/>
+        </w:rPr>
+        <w:tab/>
+      </w:r>
+      <w:r>
+        <w:rPr>
+          <w:rFonts w:asciiTheme="minorHAnsi" w:eastAsia="Garamond" w:hAnsiTheme="minorHAnsi" w:cs="Arial"/>
+          <w:bCs/>
+          <w:i/>
+          <w:iCs/>
+          <w:sz w:val="21"/>
+          <w:szCs w:val="21"/>
+          <w:lang w:val="es-MX"/>
+        </w:rPr>
+        <w:tab/>
+      </w:r>
+      <w:r>
+        <w:rPr>
+          <w:rFonts w:asciiTheme="minorHAnsi" w:eastAsia="Garamond" w:hAnsiTheme="minorHAnsi" w:cs="Arial"/>
+          <w:bCs/>
+          <w:i/>
+          <w:iCs/>
+          <w:sz w:val="21"/>
+          <w:szCs w:val="21"/>
+          <w:lang w:val="es-MX"/>
+        </w:rPr>
+        <w:tab/>
+      </w:r>
+      <w:r>
+        <w:rPr>
+          <w:rFonts w:asciiTheme="minorHAnsi" w:eastAsia="Garamond" w:hAnsiTheme="minorHAnsi" w:cs="Arial"/>
+          <w:bCs/>
+          <w:i/>
+          <w:iCs/>
+          <w:sz w:val="21"/>
+          <w:szCs w:val="21"/>
+          <w:lang w:val="es-MX"/>
+        </w:rPr>
+        <w:tab/>
+      </w:r>
+      <w:r>
+        <w:rPr>
+          <w:rFonts w:asciiTheme="minorHAnsi" w:eastAsia="Garamond" w:hAnsiTheme="minorHAnsi" w:cs="Arial"/>
+          <w:bCs/>
+          <w:i/>
+          <w:iCs/>
+          <w:sz w:val="21"/>
+          <w:szCs w:val="21"/>
+          <w:lang w:val="es-MX"/>
+        </w:rPr>
+        <w:tab/>
+      </w:r>
+      <w:r>
+        <w:rPr>
+          <w:rFonts w:asciiTheme="minorHAnsi" w:eastAsia="Garamond" w:hAnsiTheme="minorHAnsi" w:cs="Arial"/>
+          <w:bCs/>
+          <w:i/>
+          <w:iCs/>
+          <w:sz w:val="21"/>
+          <w:szCs w:val="21"/>
+          <w:lang w:val="es-MX"/>
+        </w:rPr>
+        <w:tab/>
+      </w:r>
+      <w:r>
+        <w:rPr>
+          <w:rFonts w:asciiTheme="minorHAnsi" w:eastAsia="Garamond" w:hAnsiTheme="minorHAnsi" w:cs="Arial"/>
+          <w:bCs/>
+          <w:i/>
+          <w:iCs/>
+          <w:sz w:val="21"/>
+          <w:szCs w:val="21"/>
+          <w:lang w:val="es-MX"/>
+        </w:rPr>
+        <w:tab/>
+      </w:r>
+      <w:r>
+        <w:rPr>
+          <w:rFonts w:asciiTheme="minorHAnsi" w:eastAsia="Garamond" w:hAnsiTheme="minorHAnsi" w:cs="Arial"/>
+          <w:b/>
+          <w:sz w:val="21"/>
+          <w:szCs w:val="21"/>
+          <w:lang w:val="es-MX"/>
+        </w:rPr>
+        <w:t>Quito, Ecuador</w:t>
+      </w:r>
+    </w:p>
+    <w:p>
+      <w:pPr>
+        <w:pBdr>
+          <w:bottom w:val="single" w:sz="6" w:space="0" w:color="000000"/>
+        </w:pBdr>
+        <w:tabs>
+          <w:tab w:val="left" w:pos="900"/>
+        </w:tabs>
+        <w:rPr>
+          <w:rFonts w:asciiTheme="minorHAnsi" w:eastAsia="Garamond" w:hAnsiTheme="minorHAnsi" w:cs="Arial"/>
+          <w:bCs/>
+          <w:i/>
+          <w:iCs/>
+          <w:sz w:val="21"/>
+          <w:szCs w:val="21"/>
+          <w:lang w:val="es-MX"/>
+        </w:rPr>
+      </w:pPr>
+      <w:r>
+        <w:rPr>
+          <w:rFonts w:asciiTheme="minorHAnsi" w:eastAsia="Garamond" w:hAnsiTheme="minorHAnsi" w:cs="Arial"/>
+          <w:bCs/>
+          <w:i/>
+          <w:iCs/>
+          <w:sz w:val="21"/>
+          <w:szCs w:val="21"/>
+          <w:lang w:val="es-MX"/>
+        </w:rPr>
+        <w:t>Pasante de desarrollo</w:t>
+      </w:r>
+      <w:r>
+        <w:rPr>
+          <w:rFonts w:asciiTheme="minorHAnsi" w:eastAsia="Garamond" w:hAnsiTheme="minorHAnsi" w:cs="Arial"/>
+          <w:bCs/>
+          <w:i/>
+          <w:iCs/>
+          <w:sz w:val="21"/>
+          <w:szCs w:val="21"/>
+          <w:lang w:val="es-MX"/>
+        </w:rPr>
+        <w:tab/>
+      </w:r>
+      <w:r>
+        <w:rPr>
+          <w:rFonts w:asciiTheme="minorHAnsi" w:eastAsia="Garamond" w:hAnsiTheme="minorHAnsi" w:cs="Arial"/>
+          <w:bCs/>
+          <w:i/>
+          <w:iCs/>
+          <w:sz w:val="21"/>
+          <w:szCs w:val="21"/>
+          <w:lang w:val="es-MX"/>
+        </w:rPr>
+        <w:tab/>
+      </w:r>
+      <w:r>
+        <w:rPr>
+          <w:rFonts w:asciiTheme="minorHAnsi" w:eastAsia="Garamond" w:hAnsiTheme="minorHAnsi" w:cs="Arial"/>
+          <w:bCs/>
+          <w:i/>
+          <w:iCs/>
+          <w:sz w:val="21"/>
+          <w:szCs w:val="21"/>
+          <w:lang w:val="es-MX"/>
+        </w:rPr>
+        <w:tab/>
+      </w:r>
+      <w:r>
+        <w:rPr>
+          <w:rFonts w:asciiTheme="minorHAnsi" w:eastAsia="Garamond" w:hAnsiTheme="minorHAnsi" w:cs="Arial"/>
+          <w:bCs/>
+          <w:i/>
+          <w:iCs/>
+          <w:sz w:val="21"/>
+          <w:szCs w:val="21"/>
+          <w:lang w:val="es-MX"/>
+        </w:rPr>
+        <w:tab/>
+      </w:r>
+      <w:r>
+        <w:rPr>
+          <w:rFonts w:asciiTheme="minorHAnsi" w:eastAsia="Garamond" w:hAnsiTheme="minorHAnsi" w:cs="Arial"/>
+          <w:bCs/>
+          <w:i/>
+          <w:iCs/>
+          <w:sz w:val="21"/>
+          <w:szCs w:val="21"/>
+          <w:lang w:val="es-MX"/>
+        </w:rPr>
+        <w:tab/>
+      </w:r>
+      <w:r>
+        <w:rPr>
+          <w:rFonts w:asciiTheme="minorHAnsi" w:eastAsia="Garamond" w:hAnsiTheme="minorHAnsi" w:cs="Arial"/>
+          <w:bCs/>
+          <w:i/>
+          <w:iCs/>
+          <w:sz w:val="21"/>
+          <w:szCs w:val="21"/>
+          <w:lang w:val="es-MX"/>
+        </w:rPr>
+        <w:tab/>
+      </w:r>
+      <w:r>
+        <w:rPr>
+          <w:rFonts w:asciiTheme="minorHAnsi" w:eastAsia="Garamond" w:hAnsiTheme="minorHAnsi" w:cs="Arial"/>
+          <w:bCs/>
+          <w:i/>
+          <w:iCs/>
+          <w:sz w:val="21"/>
+          <w:szCs w:val="21"/>
+          <w:lang w:val="es-MX"/>
+        </w:rPr>
+        <w:tab/>
+      </w:r>
+      <w:r>
+        <w:rPr>
+          <w:rFonts w:asciiTheme="minorHAnsi" w:eastAsia="Garamond" w:hAnsiTheme="minorHAnsi" w:cs="Arial"/>
+          <w:bCs/>
+          <w:i/>
+          <w:iCs/>
+          <w:sz w:val="21"/>
+          <w:szCs w:val="21"/>
+          <w:lang w:val="es-MX"/>
+        </w:rPr>
+        <w:tab/>
+      </w:r>
+      <w:r>
+        <w:rPr>
+          <w:rFonts w:asciiTheme="minorHAnsi" w:eastAsia="Garamond" w:hAnsiTheme="minorHAnsi" w:cs="Arial"/>
+          <w:bCs/>
+          <w:i/>
+          <w:iCs/>
+          <w:sz w:val="21"/>
+          <w:szCs w:val="21"/>
+          <w:lang w:val="es-MX"/>
+        </w:rPr>
+        <w:tab/>
+      </w:r>
+      <w:r>
+        <w:rPr>
+          <w:rFonts w:asciiTheme="minorHAnsi" w:eastAsia="Garamond" w:hAnsiTheme="minorHAnsi" w:cs="Arial"/>
+          <w:bCs/>
+          <w:sz w:val="21"/>
+          <w:szCs w:val="21"/>
+          <w:lang w:val="es-MX"/>
+        </w:rPr>
+        <w:t>m</w:t>
+      </w:r>
+      <w:r>
+        <w:rPr>
+          <w:rFonts w:asciiTheme="minorHAnsi" w:eastAsia="Garamond" w:hAnsiTheme="minorHAnsi" w:cs="Arial"/>
+          <w:bCs/>
+          <w:sz w:val="21"/>
+          <w:szCs w:val="21"/>
+          <w:lang w:val="es-MX"/>
+        </w:rPr>
+        <w:t>ayo 202</w:t>
+      </w:r>
+      <w:r>
+        <w:rPr>
+          <w:rFonts w:asciiTheme="minorHAnsi" w:eastAsia="Garamond" w:hAnsiTheme="minorHAnsi" w:cs="Arial"/>
+          <w:bCs/>
+          <w:sz w:val="21"/>
+          <w:szCs w:val="21"/>
+          <w:lang w:val="es-MX"/>
+        </w:rPr>
+        <w:t>3</w:t>
+      </w:r>
+      <w:r>
+        <w:rPr>
+          <w:rFonts w:asciiTheme="minorHAnsi" w:eastAsia="Garamond" w:hAnsiTheme="minorHAnsi" w:cs="Arial"/>
+          <w:bCs/>
+          <w:sz w:val="21"/>
+          <w:szCs w:val="21"/>
+          <w:lang w:val="es-MX"/>
+        </w:rPr>
+        <w:t xml:space="preserve"> –</w:t>
+      </w:r>
+      <w:r>
+        <w:rPr>
+          <w:rFonts w:asciiTheme="minorHAnsi" w:eastAsia="Garamond" w:hAnsiTheme="minorHAnsi" w:cs="Arial"/>
+          <w:bCs/>
+          <w:sz w:val="21"/>
+          <w:szCs w:val="21"/>
+          <w:lang w:val="es-MX"/>
+        </w:rPr>
+        <w:t xml:space="preserve"> </w:t>
+      </w:r>
+      <w:r>
+        <w:rPr>
+          <w:rFonts w:asciiTheme="minorHAnsi" w:eastAsia="Garamond" w:hAnsiTheme="minorHAnsi" w:cs="Arial"/>
+          <w:bCs/>
+          <w:sz w:val="21"/>
+          <w:szCs w:val="21"/>
+          <w:lang w:val="es-MX"/>
+        </w:rPr>
+        <w:t>j</w:t>
+      </w:r>
+      <w:r>
+        <w:rPr>
+          <w:rFonts w:asciiTheme="minorHAnsi" w:eastAsia="Garamond" w:hAnsiTheme="minorHAnsi" w:cs="Arial"/>
+          <w:bCs/>
+          <w:sz w:val="21"/>
+          <w:szCs w:val="21"/>
+          <w:lang w:val="es-MX"/>
+        </w:rPr>
+        <w:t>ulio 202</w:t>
+      </w:r>
+      <w:r>
+        <w:rPr>
+          <w:rFonts w:asciiTheme="minorHAnsi" w:eastAsia="Garamond" w:hAnsiTheme="minorHAnsi" w:cs="Arial"/>
+          <w:bCs/>
+          <w:sz w:val="21"/>
+          <w:szCs w:val="21"/>
+          <w:lang w:val="es-MX"/>
+        </w:rPr>
+        <w:t>3</w:t>
+      </w:r>
+    </w:p>
+    <w:p>
+      <w:pPr>
+        <w:pBdr>
+          <w:bottom w:val="single" w:sz="6" w:space="0" w:color="000000"/>
+        </w:pBdr>
+        <w:tabs>
+          <w:tab w:val="left" w:pos="900"/>
+        </w:tabs>
+        <w:ind w:left="900" w:hanging="900"/>
+        <w:rPr>
+          <w:rFonts w:asciiTheme="minorHAnsi" w:eastAsia="Garamond" w:hAnsiTheme="minorHAnsi" w:cs="Arial"/>
+          <w:bCs/>
+          <w:sz w:val="21"/>
+          <w:szCs w:val="21"/>
+          <w:lang w:val="es-MX"/>
+        </w:rPr>
+      </w:pPr>
+      <w:r>
+        <w:rPr>
+          <w:rFonts w:asciiTheme="minorHAnsi" w:eastAsia="Garamond" w:hAnsiTheme="minorHAnsi" w:cs="Arial"/>
+          <w:bCs/>
+          <w:i/>
+          <w:iCs/>
+          <w:sz w:val="21"/>
+          <w:szCs w:val="21"/>
+          <w:lang w:val="es-MX"/>
+        </w:rPr>
+        <w:t xml:space="preserve">- </w:t>
+      </w:r>
+      <w:r>
+        <w:rPr>
+          <w:rFonts w:asciiTheme="minorHAnsi" w:eastAsia="Garamond" w:hAnsiTheme="minorHAnsi" w:cs="Arial"/>
+          <w:bCs/>
+          <w:sz w:val="21"/>
+          <w:szCs w:val="21"/>
+          <w:lang w:val="es-MX"/>
+        </w:rPr>
+        <w:t>Fui responsable</w:t>
+      </w:r>
+      <w:r>
+        <w:rPr>
+          <w:rFonts w:asciiTheme="minorHAnsi" w:eastAsia="Garamond" w:hAnsiTheme="minorHAnsi" w:cs="Arial"/>
+          <w:bCs/>
+          <w:sz w:val="21"/>
+          <w:szCs w:val="21"/>
+          <w:lang w:val="es-MX"/>
+        </w:rPr>
+        <w:t xml:space="preserve"> de más de 30 pruebas unitarias con Postman para verificar la funcionalidad de comercios</w:t>
+      </w:r>
+      <w:r>
+        <w:rPr>
+          <w:rFonts w:asciiTheme="minorHAnsi" w:eastAsia="Garamond" w:hAnsiTheme="minorHAnsi" w:cs="Arial"/>
+          <w:bCs/>
+          <w:sz w:val="21"/>
+          <w:szCs w:val="21"/>
+          <w:lang w:val="es-MX"/>
+        </w:rPr>
+        <w:t>.</w:t>
+      </w:r>
+    </w:p>
+    <w:p>
+      <w:pPr>
+        <w:pBdr>
+          <w:bottom w:val="single" w:sz="6" w:space="0" w:color="000000"/>
+        </w:pBdr>
+        <w:tabs>
+          <w:tab w:val="left" w:pos="900"/>
+        </w:tabs>
+        <w:ind w:left="900" w:hanging="900"/>
+        <w:rPr>
+          <w:rFonts w:asciiTheme="minorHAnsi" w:eastAsia="Garamond" w:hAnsiTheme="minorHAnsi" w:cs="Arial"/>
+          <w:bCs/>
+          <w:sz w:val="21"/>
+          <w:szCs w:val="21"/>
+          <w:lang w:val="es-MX"/>
+        </w:rPr>
+      </w:pPr>
+      <w:r>
+        <w:rPr>
+          <w:rFonts w:asciiTheme="minorHAnsi" w:eastAsia="Garamond" w:hAnsiTheme="minorHAnsi" w:cs="Arial"/>
+          <w:bCs/>
+          <w:sz w:val="21"/>
+          <w:szCs w:val="21"/>
+          <w:lang w:val="es-MX"/>
+        </w:rPr>
+        <w:t xml:space="preserve">- </w:t>
+      </w:r>
+      <w:r>
+        <w:rPr>
+          <w:rFonts w:asciiTheme="minorHAnsi" w:eastAsia="Garamond" w:hAnsiTheme="minorHAnsi" w:cs="Arial"/>
+          <w:bCs/>
+          <w:sz w:val="21"/>
+          <w:szCs w:val="21"/>
+          <w:lang w:val="es-MX"/>
+        </w:rPr>
+        <w:t>Realicé pruebas a los componentes del nuevo sistema en construcción para validar un funcionamiento mínimo.</w:t>
+      </w:r>
+    </w:p>
+    <w:p>
+      <w:pPr>
+        <w:pBdr>
+          <w:bottom w:val="single" w:sz="6" w:space="0" w:color="000000"/>
+        </w:pBdr>
+        <w:tabs>
+          <w:tab w:val="left" w:pos="900"/>
+        </w:tabs>
+        <w:ind w:left="900" w:hanging="900"/>
+        <w:rPr>
+          <w:rFonts w:asciiTheme="minorHAnsi" w:eastAsia="Garamond" w:hAnsiTheme="minorHAnsi" w:cs="Arial"/>
+          <w:bCs/>
+          <w:sz w:val="21"/>
+          <w:szCs w:val="21"/>
+          <w:lang w:val="es-MX"/>
+        </w:rPr>
+      </w:pPr>
+      <w:r>
+        <w:rPr>
+          <w:rFonts w:asciiTheme="minorHAnsi" w:eastAsia="Garamond" w:hAnsiTheme="minorHAnsi" w:cs="Arial"/>
+          <w:bCs/>
+          <w:sz w:val="21"/>
+          <w:szCs w:val="21"/>
+          <w:lang w:val="es-MX"/>
+        </w:rPr>
+        <w:t xml:space="preserve">- </w:t>
+      </w:r>
+      <w:r>
+        <w:rPr>
+          <w:rFonts w:asciiTheme="minorHAnsi" w:eastAsia="Garamond" w:hAnsiTheme="minorHAnsi" w:cs="Arial"/>
+          <w:bCs/>
+          <w:sz w:val="21"/>
+          <w:szCs w:val="21"/>
+          <w:lang w:val="es-MX"/>
+        </w:rPr>
+        <w:t xml:space="preserve">Participé en la documentación técnica transacciones de comercio entre múltiples entidades </w:t>
+      </w:r>
+      <w:r>
+        <w:rPr>
+          <w:rFonts w:asciiTheme="minorHAnsi" w:eastAsia="Garamond" w:hAnsiTheme="minorHAnsi" w:cs="Arial"/>
+          <w:bCs/>
+          <w:sz w:val="21"/>
+          <w:szCs w:val="21"/>
+          <w:lang w:val="es-MX"/>
+        </w:rPr>
+        <w:t xml:space="preserve">financieras </w:t>
+      </w:r>
+      <w:r>
+        <w:rPr>
+          <w:rFonts w:asciiTheme="minorHAnsi" w:eastAsia="Garamond" w:hAnsiTheme="minorHAnsi" w:cs="Arial"/>
+          <w:bCs/>
+          <w:sz w:val="21"/>
+          <w:szCs w:val="21"/>
+          <w:lang w:val="es-MX"/>
+        </w:rPr>
+        <w:t>como</w:t>
+      </w:r>
+      <w:r>
+        <w:rPr>
+          <w:rFonts w:asciiTheme="minorHAnsi" w:eastAsia="Garamond" w:hAnsiTheme="minorHAnsi" w:cs="Arial"/>
+          <w:bCs/>
+          <w:sz w:val="21"/>
+          <w:szCs w:val="21"/>
+          <w:lang w:val="es-MX"/>
+        </w:rPr>
+        <w:t>: Banco Pichincha, B</w:t>
+      </w:r>
+      <w:r>
+        <w:rPr>
+          <w:rFonts w:asciiTheme="minorHAnsi" w:eastAsia="Garamond" w:hAnsiTheme="minorHAnsi" w:cs="Arial"/>
+          <w:bCs/>
+          <w:sz w:val="21"/>
+          <w:szCs w:val="21"/>
+          <w:lang w:val="es-MX"/>
+        </w:rPr>
+        <w:t>ANRED</w:t>
+      </w:r>
+      <w:r>
+        <w:rPr>
+          <w:rFonts w:asciiTheme="minorHAnsi" w:eastAsia="Garamond" w:hAnsiTheme="minorHAnsi" w:cs="Arial"/>
+          <w:bCs/>
+          <w:sz w:val="21"/>
+          <w:szCs w:val="21"/>
+          <w:lang w:val="es-MX"/>
+        </w:rPr>
+        <w:t xml:space="preserve"> S.A., Banco Guayaquil, Cooperativas de Ahorro, etc.</w:t>
+      </w:r>
+    </w:p>
+    <w:p>
+      <w:pPr>
+        <w:pBdr>
+          <w:bottom w:val="single" w:sz="6" w:space="0" w:color="000000"/>
+        </w:pBdr>
+        <w:tabs>
+          <w:tab w:val="left" w:pos="900"/>
+        </w:tabs>
+        <w:rPr>
+          <w:rFonts w:asciiTheme="minorHAnsi" w:eastAsia="Garamond" w:hAnsiTheme="minorHAnsi" w:cs="Arial"/>
+          <w:bCs/>
+          <w:i/>
+          <w:iCs/>
+          <w:sz w:val="21"/>
+          <w:szCs w:val="21"/>
+          <w:lang w:val="es-MX"/>
+        </w:rPr>
+      </w:pPr>
+    </w:p>
+    <w:p>
+      <w:pPr>
+        <w:pBdr>
+          <w:bottom w:val="single" w:sz="6" w:space="0" w:color="000000"/>
+        </w:pBdr>
+        <w:tabs>
+          <w:tab w:val="left" w:pos="900"/>
+        </w:tabs>
+        <w:rPr>
+          <w:rFonts w:asciiTheme="minorHAnsi" w:eastAsia="Garamond" w:hAnsiTheme="minorHAnsi" w:cs="Arial"/>
+          <w:b/>
+          <w:bCs/>
+          <w:sz w:val="21"/>
+          <w:szCs w:val="21"/>
+          <w:lang w:val="es-MX"/>
+        </w:rPr>
+      </w:pPr>
+    </w:p>
+    <w:p>
+      <w:pPr>
+        <w:pBdr>
+          <w:bottom w:val="single" w:sz="6" w:space="0" w:color="000000"/>
+        </w:pBdr>
+        <w:tabs>
+          <w:tab w:val="left" w:pos="900"/>
+        </w:tabs>
+        <w:jc w:val="center"/>
+        <w:rPr>
+          <w:rFonts w:asciiTheme="minorHAnsi" w:eastAsia="Garamond" w:hAnsiTheme="minorHAnsi" w:cs="Arial"/>
+          <w:b/>
+          <w:lang w:val="es-MX"/>
+        </w:rPr>
+      </w:pPr>
+      <w:r>
+        <w:rPr>
+          <w:rFonts w:asciiTheme="minorHAnsi" w:eastAsia="Garamond" w:hAnsiTheme="minorHAnsi" w:cs="Arial"/>
+          <w:b/>
+          <w:lang w:val="es-MX"/>
+        </w:rPr>
+        <w:t>Proyectos</w:t>
+      </w:r>
+    </w:p>
+    <w:p>
+      <w:pPr>
+        <w:rPr>
+          <w:rFonts w:asciiTheme="minorHAnsi" w:eastAsia="Garamond" w:hAnsiTheme="minorHAnsi" w:cs="Arial"/>
+          <w:b/>
+          <w:bCs/>
+          <w:sz w:val="21"/>
+          <w:szCs w:val="21"/>
+          <w:lang w:val="es-MX"/>
+        </w:rPr>
+      </w:pPr>
+    </w:p>
+    <w:p>
+      <w:pPr>
+        <w:rPr>
+          <w:rFonts w:asciiTheme="minorHAnsi" w:eastAsia="Garamond" w:hAnsiTheme="minorHAnsi" w:cs="Arial"/>
+          <w:b/>
+          <w:bCs/>
+          <w:sz w:val="21"/>
+          <w:szCs w:val="21"/>
+          <w:lang w:val="es-MX"/>
+        </w:rPr>
+      </w:pPr>
+      <w:proofErr w:type="spellStart"/>
+      <w:r>
+        <w:rPr>
+          <w:rFonts w:asciiTheme="minorHAnsi" w:eastAsia="Garamond" w:hAnsiTheme="minorHAnsi" w:cs="Arial"/>
+          <w:b/>
+          <w:bCs/>
+          <w:sz w:val="21"/>
+          <w:szCs w:val="21"/>
+          <w:lang w:val="es-MX"/>
+        </w:rPr>
+        <w:t>Import</w:t>
+      </w:r>
+      <w:proofErr w:type="spellEnd"/>
+      <w:r>
+        <w:rPr>
+          <w:rFonts w:asciiTheme="minorHAnsi" w:eastAsia="Garamond" w:hAnsiTheme="minorHAnsi" w:cs="Arial"/>
+          <w:b/>
+          <w:bCs/>
+          <w:sz w:val="21"/>
+          <w:szCs w:val="21"/>
+          <w:lang w:val="es-MX"/>
+        </w:rPr>
+        <w:t>-PR (Local No. 48 – Centro Comer</w:t>
       </w:r>
       <w:r>
         <w:rPr>
@@ -1737,7 +2267,107 @@
           <w:szCs w:val="21"/>
           <w:lang w:val="es-MX"/>
         </w:rPr>
-        <w:t>Desarrollador principal del sistema “ImportPR” mediante la metodología de RUP, cumpliendo con todas las fases del ciclo de vida del desarrollo de software: (requisitos, análisis, diseño, implementación y pruebas). con las tecnologías de: Java SE 17 (Backend), PostgreSQL (Base de datos Centralizada), Boostrap (Frontend), Docker y Github (DevOps)</w:t>
+        <w:t>Desarrollador principal del sistema “</w:t>
+      </w:r>
+      <w:proofErr w:type="spellStart"/>
+      <w:r>
+        <w:rPr>
+          <w:rFonts w:asciiTheme="minorHAnsi" w:eastAsia="Garamond" w:hAnsiTheme="minorHAnsi" w:cs="Arial"/>
+          <w:sz w:val="21"/>
+          <w:szCs w:val="21"/>
+          <w:lang w:val="es-MX"/>
+        </w:rPr>
+        <w:t>ImportPR</w:t>
+      </w:r>
+      <w:proofErr w:type="spellEnd"/>
+      <w:r>
+        <w:rPr>
+          <w:rFonts w:asciiTheme="minorHAnsi" w:eastAsia="Garamond" w:hAnsiTheme="minorHAnsi" w:cs="Arial"/>
+          <w:sz w:val="21"/>
+          <w:szCs w:val="21"/>
+          <w:lang w:val="es-MX"/>
+        </w:rPr>
+        <w:t>” mediante la metodología de RUP, cumpliendo con todas las fases del ciclo de vida del desarrollo de software: (requisitos, análisis, diseño, implementación y pruebas). con las tecnologías de: Java SE 17 (</w:t>
+      </w:r>
+      <w:proofErr w:type="spellStart"/>
+      <w:r>
+        <w:rPr>
+          <w:rFonts w:asciiTheme="minorHAnsi" w:eastAsia="Garamond" w:hAnsiTheme="minorHAnsi" w:cs="Arial"/>
+          <w:sz w:val="21"/>
+          <w:szCs w:val="21"/>
+          <w:lang w:val="es-MX"/>
+        </w:rPr>
+        <w:t>Backend</w:t>
+      </w:r>
+      <w:proofErr w:type="spellEnd"/>
+      <w:r>
+        <w:rPr>
+          <w:rFonts w:asciiTheme="minorHAnsi" w:eastAsia="Garamond" w:hAnsiTheme="minorHAnsi" w:cs="Arial"/>
+          <w:sz w:val="21"/>
+          <w:szCs w:val="21"/>
+          <w:lang w:val="es-MX"/>
+        </w:rPr>
+        <w:t xml:space="preserve">), PostgreSQL (Base de datos Centralizada), </w:t>
+      </w:r>
+      <w:proofErr w:type="spellStart"/>
+      <w:r>
+        <w:rPr>
+          <w:rFonts w:asciiTheme="minorHAnsi" w:eastAsia="Garamond" w:hAnsiTheme="minorHAnsi" w:cs="Arial"/>
+          <w:sz w:val="21"/>
+          <w:szCs w:val="21"/>
+          <w:lang w:val="es-MX"/>
+        </w:rPr>
+        <w:t>Boostrap</w:t>
+      </w:r>
+      <w:proofErr w:type="spellEnd"/>
+      <w:r>
+        <w:rPr>
+          <w:rFonts w:asciiTheme="minorHAnsi" w:eastAsia="Garamond" w:hAnsiTheme="minorHAnsi" w:cs="Arial"/>
+          <w:sz w:val="21"/>
+          <w:szCs w:val="21"/>
+          <w:lang w:val="es-MX"/>
+        </w:rPr>
+        <w:t xml:space="preserve"> (</w:t>
+      </w:r>
+      <w:proofErr w:type="spellStart"/>
+      <w:r>
+        <w:rPr>
+          <w:rFonts w:asciiTheme="minorHAnsi" w:eastAsia="Garamond" w:hAnsiTheme="minorHAnsi" w:cs="Arial"/>
+          <w:sz w:val="21"/>
+          <w:szCs w:val="21"/>
+          <w:lang w:val="es-MX"/>
+        </w:rPr>
+        <w:t>Frontend</w:t>
+      </w:r>
+      <w:proofErr w:type="spellEnd"/>
+      <w:r>
+        <w:rPr>
+          <w:rFonts w:asciiTheme="minorHAnsi" w:eastAsia="Garamond" w:hAnsiTheme="minorHAnsi" w:cs="Arial"/>
+          <w:sz w:val="21"/>
+          <w:szCs w:val="21"/>
+          <w:lang w:val="es-MX"/>
+        </w:rPr>
+        <w:t xml:space="preserve">), Docker y </w:t>
+      </w:r>
+      <w:proofErr w:type="spellStart"/>
+      <w:r>
+        <w:rPr>
+          <w:rFonts w:asciiTheme="minorHAnsi" w:eastAsia="Garamond" w:hAnsiTheme="minorHAnsi" w:cs="Arial"/>
+          <w:sz w:val="21"/>
+          <w:szCs w:val="21"/>
+          <w:lang w:val="es-MX"/>
+        </w:rPr>
+        <w:t>Github</w:t>
+      </w:r>
+      <w:proofErr w:type="spellEnd"/>
+      <w:r>
+        <w:rPr>
+          <w:rFonts w:asciiTheme="minorHAnsi" w:eastAsia="Garamond" w:hAnsiTheme="minorHAnsi" w:cs="Arial"/>
+          <w:sz w:val="21"/>
+          <w:szCs w:val="21"/>
+          <w:lang w:val="es-MX"/>
+        </w:rPr>
+        <w:t xml:space="preserve"> (DevOps)</w:t>
       </w:r>
     </w:p>
     <w:p>
@@ -2016,86 +2646,6 @@
           <w:lang w:val="es-MX"/>
         </w:rPr>
       </w:pPr>
-      <w:r>
-        <w:rPr>
-          <w:rFonts w:asciiTheme="minorHAnsi" w:eastAsia="Garamond" w:hAnsiTheme="minorHAnsi" w:cs="Arial"/>
-          <w:bCs/>
-          <w:sz w:val="21"/>
-          <w:szCs w:val="21"/>
-          <w:lang w:val="es-MX"/>
-        </w:rPr>
-        <w:t>7mo semestre de la carrera de ingeniería de software</w:t>
-      </w:r>
-      <w:r>
-        <w:rPr>
-          <w:rFonts w:asciiTheme="minorHAnsi" w:eastAsia="Garamond" w:hAnsiTheme="minorHAnsi" w:cs="Arial"/>
-          <w:bCs/>
-          <w:sz w:val="21"/>
-          <w:szCs w:val="21"/>
-          <w:lang w:val="es-MX"/>
-        </w:rPr>
-        <w:t>.</w:t>
-      </w:r>
-      <w:r>
-        <w:rPr>
-          <w:rFonts w:asciiTheme="minorHAnsi" w:eastAsia="Garamond" w:hAnsiTheme="minorHAnsi" w:cs="Arial"/>
-          <w:bCs/>
-          <w:sz w:val="21"/>
-          <w:szCs w:val="21"/>
-          <w:lang w:val="es-MX"/>
-        </w:rPr>
-        <w:tab/>
-      </w:r>
-      <w:r>
-        <w:rPr>
-          <w:rFonts w:asciiTheme="minorHAnsi" w:eastAsia="Garamond" w:hAnsiTheme="minorHAnsi" w:cs="Arial"/>
-          <w:bCs/>
-          <w:sz w:val="21"/>
-          <w:szCs w:val="21"/>
-          <w:lang w:val="es-MX"/>
-        </w:rPr>
-        <w:tab/>
-      </w:r>
-      <w:r>
-        <w:rPr>
-          <w:rFonts w:asciiTheme="minorHAnsi" w:eastAsia="Garamond" w:hAnsiTheme="minorHAnsi" w:cs="Arial"/>
-          <w:bCs/>
-          <w:sz w:val="21"/>
-          <w:szCs w:val="21"/>
-          <w:lang w:val="es-MX"/>
-        </w:rPr>
-        <w:tab/>
-      </w:r>
-      <w:r>
-        <w:rPr>
-          <w:rFonts w:asciiTheme="minorHAnsi" w:eastAsia="Garamond" w:hAnsiTheme="minorHAnsi" w:cs="Arial"/>
-          <w:bCs/>
-          <w:sz w:val="21"/>
-          <w:szCs w:val="21"/>
-          <w:lang w:val="es-MX"/>
-        </w:rPr>
-        <w:tab/>
-      </w:r>
-      <w:r>
-        <w:rPr>
-          <w:rFonts w:asciiTheme="minorHAnsi" w:eastAsia="Garamond" w:hAnsiTheme="minorHAnsi" w:cs="Arial"/>
-          <w:bCs/>
-          <w:sz w:val="21"/>
-          <w:szCs w:val="21"/>
-          <w:lang w:val="es-MX"/>
-        </w:rPr>
-        <w:tab/>
-      </w:r>
-      <w:r>
-        <w:rPr>
-          <w:rFonts w:asciiTheme="minorHAnsi" w:eastAsia="Garamond" w:hAnsiTheme="minorHAnsi" w:cs="Arial"/>
-          <w:bCs/>
-          <w:sz w:val="21"/>
-          <w:szCs w:val="21"/>
-          <w:lang w:val="es-MX"/>
-        </w:rPr>
-        <w:t>junio 2021 – agosto 2026</w:t>
-      </w:r>
     </w:p>
     <w:p>
       <w:pPr>
@@ -2107,31 +2657,101 @@
         </w:tabs>
         <w:rPr>
           <w:rFonts w:asciiTheme="minorHAnsi" w:eastAsia="Garamond" w:hAnsiTheme="minorHAnsi" w:cs="Arial"/>
-          <w:bCs/>
-          <w:sz w:val="21"/>
-          <w:szCs w:val="21"/>
-          <w:lang w:val="es-MX"/>
-        </w:rPr>
-      </w:pPr>
-      <w:r>
-        <w:rPr>
-          <w:rFonts w:asciiTheme="minorHAnsi" w:eastAsia="Garamond" w:hAnsiTheme="minorHAnsi" w:cs="Arial"/>
-          <w:b/>
-          <w:sz w:val="21"/>
-          <w:szCs w:val="21"/>
-          <w:lang w:val="es-MX"/>
-        </w:rPr>
-        <w:t xml:space="preserve">Asignaturas relevantes: </w:t>
-      </w:r>
-      <w:r>
-        <w:rPr>
-          <w:rFonts w:asciiTheme="minorHAnsi" w:eastAsia="Garamond" w:hAnsiTheme="minorHAnsi" w:cs="Arial"/>
-          <w:bCs/>
-          <w:sz w:val="21"/>
-          <w:szCs w:val="21"/>
-          <w:lang w:val="es-MX"/>
-        </w:rPr>
-        <w:t>Inteligencia Artificial y Aprendizaje Automático, Bases de Datos Distribuidas, Estructuras de Datos y Algoritmos I, II.</w:t>
+          <w:b/>
+          <w:sz w:val="21"/>
+          <w:szCs w:val="21"/>
+          <w:lang w:val="es-MX"/>
+        </w:rPr>
+      </w:pPr>
+      <w:r>
+        <w:rPr>
+          <w:rFonts w:asciiTheme="minorHAnsi" w:eastAsia="Garamond" w:hAnsiTheme="minorHAnsi" w:cs="Arial"/>
+          <w:bCs/>
+          <w:sz w:val="21"/>
+          <w:szCs w:val="21"/>
+          <w:lang w:val="es-MX"/>
+        </w:rPr>
+        <w:t>7mo semestre de la carrera de ingeniería de software</w:t>
+      </w:r>
+      <w:r>
+        <w:rPr>
+          <w:rFonts w:asciiTheme="minorHAnsi" w:eastAsia="Garamond" w:hAnsiTheme="minorHAnsi" w:cs="Arial"/>
+          <w:bCs/>
+          <w:sz w:val="21"/>
+          <w:szCs w:val="21"/>
+          <w:lang w:val="es-MX"/>
+        </w:rPr>
+        <w:t>.</w:t>
+      </w:r>
+      <w:r>
+        <w:rPr>
+          <w:rFonts w:asciiTheme="minorHAnsi" w:eastAsia="Garamond" w:hAnsiTheme="minorHAnsi" w:cs="Arial"/>
+          <w:bCs/>
+          <w:sz w:val="21"/>
+          <w:szCs w:val="21"/>
+          <w:lang w:val="es-MX"/>
+        </w:rPr>
+        <w:tab/>
+      </w:r>
+      <w:r>
+        <w:rPr>
+          <w:rFonts w:asciiTheme="minorHAnsi" w:eastAsia="Garamond" w:hAnsiTheme="minorHAnsi" w:cs="Arial"/>
+          <w:bCs/>
+          <w:sz w:val="21"/>
+          <w:szCs w:val="21"/>
+          <w:lang w:val="es-MX"/>
+        </w:rPr>
+        <w:tab/>
+      </w:r>
+      <w:r>
+        <w:rPr>
+          <w:rFonts w:asciiTheme="minorHAnsi" w:eastAsia="Garamond" w:hAnsiTheme="minorHAnsi" w:cs="Arial"/>
+          <w:bCs/>
+          <w:sz w:val="21"/>
+          <w:szCs w:val="21"/>
+          <w:lang w:val="es-MX"/>
+        </w:rPr>
+        <w:tab/>
+      </w:r>
+      <w:r>
+        <w:rPr>
+          <w:rFonts w:asciiTheme="minorHAnsi" w:eastAsia="Garamond" w:hAnsiTheme="minorHAnsi" w:cs="Arial"/>
+          <w:bCs/>
+          <w:sz w:val="21"/>
+          <w:szCs w:val="21"/>
+          <w:lang w:val="es-MX"/>
+        </w:rPr>
+        <w:tab/>
+      </w:r>
+      <w:r>
+        <w:rPr>
+          <w:rFonts w:asciiTheme="minorHAnsi" w:eastAsia="Garamond" w:hAnsiTheme="minorHAnsi" w:cs="Arial"/>
+          <w:bCs/>
+          <w:sz w:val="21"/>
+          <w:szCs w:val="21"/>
+          <w:lang w:val="es-MX"/>
+        </w:rPr>
+        <w:tab/>
+      </w:r>
+      <w:r>
+        <w:rPr>
+          <w:rFonts w:asciiTheme="minorHAnsi" w:eastAsia="Garamond" w:hAnsiTheme="minorHAnsi" w:cs="Arial"/>
+          <w:bCs/>
+          <w:sz w:val="21"/>
+          <w:szCs w:val="21"/>
+          <w:lang w:val="es-MX"/>
+        </w:rPr>
+        <w:t>junio 2021 – agosto 202</w:t>
+      </w:r>
+      <w:r>
+        <w:rPr>
+          <w:rFonts w:asciiTheme="minorHAnsi" w:eastAsia="Garamond" w:hAnsiTheme="minorHAnsi" w:cs="Arial"/>
+          <w:bCs/>
+          <w:sz w:val="21"/>
+          <w:szCs w:val="21"/>
+          <w:lang w:val="es-MX"/>
+        </w:rPr>
+        <w:t>7</w:t>
       </w:r>
     </w:p>
     <w:p>
@@ -2150,6 +2770,110 @@
           <w:lang w:val="es-MX"/>
         </w:rPr>
       </w:pPr>
+      <w:r>
+        <w:rPr>
+          <w:rFonts w:asciiTheme="minorHAnsi" w:eastAsia="Garamond" w:hAnsiTheme="minorHAnsi" w:cs="Arial"/>
+          <w:b/>
+          <w:sz w:val="21"/>
+          <w:szCs w:val="21"/>
+          <w:lang w:val="es-MX"/>
+        </w:rPr>
+        <w:t xml:space="preserve">Asignaturas relevantes: </w:t>
+      </w:r>
+      <w:r>
+        <w:rPr>
+          <w:rFonts w:asciiTheme="minorHAnsi" w:eastAsia="Garamond" w:hAnsiTheme="minorHAnsi" w:cs="Arial"/>
+          <w:bCs/>
+          <w:sz w:val="21"/>
+          <w:szCs w:val="21"/>
+          <w:lang w:val="es-MX"/>
+        </w:rPr>
+        <w:t>Inteligencia Artificial y Aprendizaje Automático, Bases de Datos Distribuidas,</w:t>
+      </w:r>
+      <w:r>
+        <w:rPr>
+          <w:rFonts w:asciiTheme="minorHAnsi" w:eastAsia="Garamond" w:hAnsiTheme="minorHAnsi" w:cs="Arial"/>
+          <w:bCs/>
+          <w:sz w:val="21"/>
+          <w:szCs w:val="21"/>
+          <w:lang w:val="es-MX"/>
+        </w:rPr>
+        <w:t xml:space="preserve"> Human-</w:t>
+      </w:r>
+      <w:proofErr w:type="spellStart"/>
+      <w:r>
+        <w:rPr>
+          <w:rFonts w:asciiTheme="minorHAnsi" w:eastAsia="Garamond" w:hAnsiTheme="minorHAnsi" w:cs="Arial"/>
+          <w:bCs/>
+          <w:sz w:val="21"/>
+          <w:szCs w:val="21"/>
+          <w:lang w:val="es-MX"/>
+        </w:rPr>
+        <w:t>Computer</w:t>
+      </w:r>
+      <w:proofErr w:type="spellEnd"/>
+      <w:r>
+        <w:rPr>
+          <w:rFonts w:asciiTheme="minorHAnsi" w:eastAsia="Garamond" w:hAnsiTheme="minorHAnsi" w:cs="Arial"/>
+          <w:bCs/>
+          <w:sz w:val="21"/>
+          <w:szCs w:val="21"/>
+          <w:lang w:val="es-MX"/>
+        </w:rPr>
+        <w:t xml:space="preserve"> </w:t>
+      </w:r>
+      <w:proofErr w:type="spellStart"/>
+      <w:r>
+        <w:rPr>
+          <w:rFonts w:asciiTheme="minorHAnsi" w:eastAsia="Garamond" w:hAnsiTheme="minorHAnsi" w:cs="Arial"/>
+          <w:bCs/>
+          <w:sz w:val="21"/>
+          <w:szCs w:val="21"/>
+          <w:lang w:val="es-MX"/>
+        </w:rPr>
+        <w:t>Interaction</w:t>
+      </w:r>
+      <w:proofErr w:type="spellEnd"/>
+      <w:r>
+        <w:rPr>
+          <w:rFonts w:asciiTheme="minorHAnsi" w:eastAsia="Garamond" w:hAnsiTheme="minorHAnsi" w:cs="Arial"/>
+          <w:bCs/>
+          <w:sz w:val="21"/>
+          <w:szCs w:val="21"/>
+          <w:lang w:val="es-MX"/>
+        </w:rPr>
+        <w:t xml:space="preserve">, Aplicaciones Web, </w:t>
+      </w:r>
+      <w:r>
+        <w:rPr>
+          <w:rFonts w:asciiTheme="minorHAnsi" w:eastAsia="Garamond" w:hAnsiTheme="minorHAnsi" w:cs="Arial"/>
+          <w:bCs/>
+          <w:sz w:val="21"/>
+          <w:szCs w:val="21"/>
+          <w:lang w:val="es-MX"/>
+        </w:rPr>
+        <w:t xml:space="preserve"> Estructuras de Datos y Algoritmos I</w:t>
+      </w:r>
+      <w:r>
+        <w:rPr>
+          <w:rFonts w:asciiTheme="minorHAnsi" w:eastAsia="Garamond" w:hAnsiTheme="minorHAnsi" w:cs="Arial"/>
+          <w:bCs/>
+          <w:sz w:val="21"/>
+          <w:szCs w:val="21"/>
+          <w:lang w:val="es-MX"/>
+        </w:rPr>
+        <w:t xml:space="preserve"> y </w:t>
+      </w:r>
+      <w:r>
+        <w:rPr>
+          <w:rFonts w:asciiTheme="minorHAnsi" w:eastAsia="Garamond" w:hAnsiTheme="minorHAnsi" w:cs="Arial"/>
+          <w:bCs/>
+          <w:sz w:val="21"/>
+          <w:szCs w:val="21"/>
+          <w:lang w:val="es-MX"/>
+        </w:rPr>
+        <w:t>II.</w:t>
+      </w:r>
     </w:p>
     <w:p>
       <w:pPr>
@@ -2159,32 +2883,11 @@
         <w:tabs>
           <w:tab w:val="left" w:pos="900"/>
         </w:tabs>
-        <w:jc w:val="center"/>
-        <w:rPr>
-          <w:rFonts w:asciiTheme="minorHAnsi" w:eastAsia="Garamond" w:hAnsiTheme="minorHAnsi" w:cs="Arial"/>
-          <w:sz w:val="22"/>
-          <w:szCs w:val="22"/>
-          <w:lang w:val="es-MX"/>
-        </w:rPr>
-      </w:pPr>
-      <w:r>
-        <w:rPr>
-          <w:rFonts w:asciiTheme="minorHAnsi" w:eastAsia="Garamond" w:hAnsiTheme="minorHAnsi" w:cs="Arial"/>
-          <w:b/>
-          <w:lang w:val="es-MX"/>
-        </w:rPr>
-        <w:t>Habilidades</w:t>
-      </w:r>
-    </w:p>
-    <w:p>
-      <w:pPr>
-        <w:tabs>
-          <w:tab w:val="left" w:pos="900"/>
-        </w:tabs>
-        <w:rPr>
-          <w:rFonts w:asciiTheme="minorHAnsi" w:eastAsia="Garamond" w:hAnsiTheme="minorHAnsi" w:cs="Arial"/>
-          <w:sz w:val="4"/>
-          <w:szCs w:val="4"/>
+        <w:rPr>
+          <w:rFonts w:asciiTheme="minorHAnsi" w:eastAsia="Garamond" w:hAnsiTheme="minorHAnsi" w:cs="Arial"/>
+          <w:bCs/>
+          <w:sz w:val="21"/>
+          <w:szCs w:val="21"/>
           <w:lang w:val="es-MX"/>
         </w:rPr>
       </w:pPr>
@@ -2198,86 +2901,13 @@
           <w:tab w:val="left" w:pos="900"/>
         </w:tabs>
         <w:rPr>
-          <w:rFonts w:asciiTheme="minorHAnsi" w:hAnsiTheme="minorHAnsi" w:cs="Arial"/>
-          <w:sz w:val="21"/>
-          <w:szCs w:val="21"/>
-          <w:lang w:val="es-MX"/>
-        </w:rPr>
-      </w:pPr>
-      <w:r>
-        <w:rPr>
-          <w:rFonts w:asciiTheme="minorHAnsi" w:hAnsiTheme="minorHAnsi" w:cs="Arial"/>
-          <w:b/>
-          <w:bCs/>
-          <w:sz w:val="21"/>
-          <w:szCs w:val="21"/>
-          <w:lang w:val="es-MX"/>
-        </w:rPr>
-        <w:t>Backend</w:t>
-      </w:r>
-      <w:r>
-        <w:rPr>
-          <w:rFonts w:asciiTheme="minorHAnsi" w:hAnsiTheme="minorHAnsi" w:cs="Arial"/>
-          <w:sz w:val="21"/>
-          <w:szCs w:val="21"/>
-          <w:lang w:val="es-MX"/>
-        </w:rPr>
-        <w:t>:</w:t>
-      </w:r>
-      <w:r>
-        <w:rPr>
-          <w:rFonts w:asciiTheme="minorHAnsi" w:hAnsiTheme="minorHAnsi" w:cs="Arial"/>
-          <w:sz w:val="21"/>
-          <w:szCs w:val="21"/>
-          <w:lang w:val="es-MX"/>
-        </w:rPr>
-        <w:t xml:space="preserve"> </w:t>
-      </w:r>
-      <w:r>
-        <w:rPr>
-          <w:rFonts w:asciiTheme="minorHAnsi" w:hAnsiTheme="minorHAnsi" w:cs="Arial"/>
-          <w:sz w:val="21"/>
-          <w:szCs w:val="21"/>
-          <w:lang w:val="es-MX"/>
-        </w:rPr>
-        <w:t>Java 8/17 (LTS), Java EE, JavaScript</w:t>
-      </w:r>
-      <w:r>
-        <w:rPr>
-          <w:rFonts w:asciiTheme="minorHAnsi" w:hAnsiTheme="minorHAnsi" w:cs="Arial"/>
-          <w:sz w:val="21"/>
-          <w:szCs w:val="21"/>
-          <w:lang w:val="es-MX"/>
-        </w:rPr>
-        <w:t xml:space="preserve">, </w:t>
-      </w:r>
-      <w:r>
-        <w:rPr>
-          <w:rFonts w:asciiTheme="minorHAnsi" w:hAnsiTheme="minorHAnsi" w:cs="Arial"/>
-          <w:sz w:val="21"/>
-          <w:szCs w:val="21"/>
-          <w:lang w:val="es-MX"/>
-        </w:rPr>
-        <w:t xml:space="preserve">manejo de autenticación y autorización mediante </w:t>
-      </w:r>
-      <w:r>
-        <w:rPr>
-          <w:rFonts w:asciiTheme="minorHAnsi" w:hAnsiTheme="minorHAnsi" w:cs="Arial"/>
-          <w:sz w:val="21"/>
-          <w:szCs w:val="21"/>
-          <w:lang w:val="es-MX"/>
-        </w:rPr>
-        <w:t xml:space="preserve">JWT </w:t>
-      </w:r>
-      <w:r>
-        <w:rPr>
-          <w:rFonts w:asciiTheme="minorHAnsi" w:hAnsiTheme="minorHAnsi" w:cs="Arial"/>
-          <w:sz w:val="21"/>
-          <w:szCs w:val="21"/>
-          <w:lang w:val="es-MX"/>
-        </w:rPr>
-        <w:t>y OAuth 2.0.</w:t>
-      </w:r>
+          <w:rFonts w:asciiTheme="minorHAnsi" w:eastAsia="Garamond" w:hAnsiTheme="minorHAnsi" w:cs="Arial"/>
+          <w:bCs/>
+          <w:sz w:val="21"/>
+          <w:szCs w:val="21"/>
+          <w:lang w:val="es-MX"/>
+        </w:rPr>
+      </w:pPr>
     </w:p>
     <w:p>
       <w:pPr>
@@ -2288,57 +2918,13 @@
           <w:tab w:val="left" w:pos="900"/>
         </w:tabs>
         <w:rPr>
-          <w:rFonts w:asciiTheme="minorHAnsi" w:hAnsiTheme="minorHAnsi" w:cs="Arial"/>
-          <w:b/>
-          <w:bCs/>
-          <w:sz w:val="21"/>
-          <w:szCs w:val="21"/>
-        </w:rPr>
-      </w:pPr>
-      <w:r>
-        <w:rPr>
-          <w:rFonts w:asciiTheme="minorHAnsi" w:hAnsiTheme="minorHAnsi" w:cs="Arial"/>
-          <w:b/>
-          <w:bCs/>
-          <w:sz w:val="21"/>
-          <w:szCs w:val="21"/>
-        </w:rPr>
-        <w:t>Frontend:</w:t>
-      </w:r>
-      <w:r>
-        <w:rPr>
-          <w:rFonts w:asciiTheme="minorHAnsi" w:hAnsiTheme="minorHAnsi" w:cs="Arial"/>
-          <w:b/>
-          <w:bCs/>
-          <w:sz w:val="21"/>
-          <w:szCs w:val="21"/>
-        </w:rPr>
-        <w:t xml:space="preserve"> </w:t>
-      </w:r>
-      <w:r>
-        <w:rPr>
-          <w:rFonts w:asciiTheme="minorHAnsi" w:hAnsiTheme="minorHAnsi" w:cs="Arial"/>
-          <w:sz w:val="21"/>
-          <w:szCs w:val="21"/>
-        </w:rPr>
-        <w:t xml:space="preserve">HTML5, CSS3, </w:t>
-      </w:r>
-      <w:r>
-        <w:rPr>
-          <w:rFonts w:asciiTheme="minorHAnsi" w:hAnsiTheme="minorHAnsi" w:cs="Arial"/>
-          <w:sz w:val="21"/>
-          <w:szCs w:val="21"/>
-        </w:rPr>
-        <w:t xml:space="preserve">Bootstrap - </w:t>
-      </w:r>
-      <w:r>
-        <w:rPr>
-          <w:rFonts w:asciiTheme="minorHAnsi" w:hAnsiTheme="minorHAnsi" w:cs="Arial"/>
-          <w:sz w:val="21"/>
-          <w:szCs w:val="21"/>
-        </w:rPr>
-        <w:t>Diseño Web Responsivo</w:t>
-      </w:r>
+          <w:rFonts w:asciiTheme="minorHAnsi" w:eastAsia="Garamond" w:hAnsiTheme="minorHAnsi" w:cs="Arial"/>
+          <w:bCs/>
+          <w:sz w:val="21"/>
+          <w:szCs w:val="21"/>
+          <w:lang w:val="es-MX"/>
+        </w:rPr>
+      </w:pPr>
     </w:p>
     <w:p>
       <w:pPr>
@@ -2349,45 +2935,13 @@
           <w:tab w:val="left" w:pos="900"/>
         </w:tabs>
         <w:rPr>
-          <w:rFonts w:asciiTheme="minorHAnsi" w:hAnsiTheme="minorHAnsi" w:cs="Arial"/>
-          <w:b/>
-          <w:bCs/>
-          <w:sz w:val="21"/>
-          <w:szCs w:val="21"/>
-          <w:lang w:val="es-MX"/>
-        </w:rPr>
-      </w:pPr>
-      <w:r>
-        <w:rPr>
-          <w:rFonts w:asciiTheme="minorHAnsi" w:hAnsiTheme="minorHAnsi" w:cs="Arial"/>
-          <w:b/>
-          <w:bCs/>
-          <w:sz w:val="21"/>
-          <w:szCs w:val="21"/>
-          <w:lang w:val="es-MX"/>
-        </w:rPr>
-        <w:t>Bases de datos:</w:t>
-      </w:r>
-      <w:r>
-        <w:rPr>
-          <w:rFonts w:asciiTheme="minorHAnsi" w:hAnsiTheme="minorHAnsi" w:cs="Arial"/>
-          <w:b/>
-          <w:bCs/>
-          <w:sz w:val="21"/>
-          <w:szCs w:val="21"/>
-          <w:lang w:val="es-MX"/>
-        </w:rPr>
-        <w:t xml:space="preserve"> </w:t>
-      </w:r>
-      <w:r>
-        <w:rPr>
-          <w:rFonts w:asciiTheme="minorHAnsi" w:hAnsiTheme="minorHAnsi" w:cs="Arial"/>
-          <w:sz w:val="21"/>
-          <w:szCs w:val="21"/>
-          <w:lang w:val="es-MX"/>
-        </w:rPr>
-        <w:t>Diseño e implementación de bases de datos relacionales, así como diseño de bases de datos distribuidas mediante el enfoque Top-Down. Administración en SQL Server, PostgreSQL y MySQL Workbench.</w:t>
-      </w:r>
+          <w:rFonts w:asciiTheme="minorHAnsi" w:eastAsia="Garamond" w:hAnsiTheme="minorHAnsi" w:cs="Arial"/>
+          <w:bCs/>
+          <w:sz w:val="21"/>
+          <w:szCs w:val="21"/>
+          <w:lang w:val="es-MX"/>
+        </w:rPr>
+      </w:pPr>
     </w:p>
     <w:p>
       <w:pPr>
@@ -2397,55 +2951,61 @@
         <w:tabs>
           <w:tab w:val="left" w:pos="900"/>
         </w:tabs>
-        <w:rPr>
-          <w:rFonts w:asciiTheme="minorHAnsi" w:hAnsiTheme="minorHAnsi" w:cs="Arial"/>
-          <w:b/>
-          <w:bCs/>
-          <w:sz w:val="21"/>
-          <w:szCs w:val="21"/>
-          <w:lang w:val="es-MX"/>
-        </w:rPr>
-      </w:pPr>
-      <w:r>
-        <w:rPr>
-          <w:rFonts w:asciiTheme="minorHAnsi" w:hAnsiTheme="minorHAnsi" w:cs="Arial"/>
-          <w:b/>
-          <w:bCs/>
-          <w:sz w:val="21"/>
-          <w:szCs w:val="21"/>
-          <w:lang w:val="es-MX"/>
-        </w:rPr>
-        <w:t>DevOps</w:t>
-      </w:r>
-      <w:r>
-        <w:rPr>
-          <w:rFonts w:asciiTheme="minorHAnsi" w:hAnsiTheme="minorHAnsi" w:cs="Arial"/>
-          <w:b/>
-          <w:bCs/>
-          <w:sz w:val="21"/>
-          <w:szCs w:val="21"/>
-          <w:lang w:val="es-MX"/>
-        </w:rPr>
-        <w:t xml:space="preserve">: </w:t>
-      </w:r>
-      <w:r>
-        <w:rPr>
-          <w:rFonts w:asciiTheme="minorHAnsi" w:hAnsiTheme="minorHAnsi" w:cs="Arial"/>
-          <w:sz w:val="21"/>
-          <w:szCs w:val="21"/>
-          <w:lang w:val="es-MX"/>
-        </w:rPr>
-        <w:t>Uso de Git &amp; GitHub. Conocimientos básicos Docker</w:t>
-      </w:r>
-      <w:r>
-        <w:rPr>
-          <w:rFonts w:asciiTheme="minorHAnsi" w:hAnsiTheme="minorHAnsi" w:cs="Arial"/>
-          <w:sz w:val="21"/>
-          <w:szCs w:val="21"/>
-          <w:lang w:val="es-MX"/>
-        </w:rPr>
-        <w:t>.</w:t>
-      </w:r>
+        <w:jc w:val="center"/>
+        <w:rPr>
+          <w:rFonts w:asciiTheme="minorHAnsi" w:eastAsia="Garamond" w:hAnsiTheme="minorHAnsi" w:cs="Arial"/>
+          <w:sz w:val="22"/>
+          <w:szCs w:val="22"/>
+          <w:lang w:val="es-MX"/>
+        </w:rPr>
+      </w:pPr>
+      <w:r>
+        <w:rPr>
+          <w:rFonts w:asciiTheme="minorHAnsi" w:eastAsia="Garamond" w:hAnsiTheme="minorHAnsi" w:cs="Arial"/>
+          <w:b/>
+          <w:lang w:val="es-MX"/>
+        </w:rPr>
+        <w:t>Habilidades</w:t>
+      </w:r>
+    </w:p>
+    <w:p>
+      <w:pPr>
+        <w:tabs>
+          <w:tab w:val="left" w:pos="900"/>
+        </w:tabs>
+        <w:rPr>
+          <w:rFonts w:asciiTheme="minorHAnsi" w:eastAsia="Garamond" w:hAnsiTheme="minorHAnsi" w:cs="Arial"/>
+          <w:sz w:val="4"/>
+          <w:szCs w:val="4"/>
+          <w:lang w:val="es-MX"/>
+        </w:rPr>
+      </w:pPr>
+    </w:p>
+    <w:p>
+      <w:pPr>
+        <w:tabs>
+          <w:tab w:val="left" w:pos="900"/>
+        </w:tabs>
+        <w:rPr>
+          <w:rFonts w:asciiTheme="minorHAnsi" w:eastAsia="Garamond" w:hAnsiTheme="minorHAnsi" w:cs="Arial"/>
+          <w:sz w:val="4"/>
+          <w:szCs w:val="4"/>
+          <w:lang w:val="es-MX"/>
+        </w:rPr>
+      </w:pPr>
+    </w:p>
+    <w:p>
+      <w:pPr>
+        <w:tabs>
+          <w:tab w:val="left" w:pos="900"/>
+        </w:tabs>
+        <w:rPr>
+          <w:rFonts w:asciiTheme="minorHAnsi" w:eastAsia="Garamond" w:hAnsiTheme="minorHAnsi" w:cs="Arial"/>
+          <w:sz w:val="4"/>
+          <w:szCs w:val="4"/>
+          <w:lang w:val="es-MX"/>
+        </w:rPr>
+      </w:pPr>
     </w:p>
     <w:p>
       <w:pPr>
@@ -2457,13 +3017,12 @@
         </w:tabs>
         <w:rPr>
           <w:rFonts w:asciiTheme="minorHAnsi" w:hAnsiTheme="minorHAnsi" w:cs="Arial"/>
-          <w:b/>
-          <w:bCs/>
-          <w:sz w:val="21"/>
-          <w:szCs w:val="21"/>
-          <w:lang w:val="es-MX"/>
-        </w:rPr>
-      </w:pPr>
+          <w:sz w:val="21"/>
+          <w:szCs w:val="21"/>
+          <w:lang w:val="es-MX"/>
+        </w:rPr>
+      </w:pPr>
+      <w:proofErr w:type="spellStart"/>
       <w:r>
         <w:rPr>
           <w:rFonts w:asciiTheme="minorHAnsi" w:hAnsiTheme="minorHAnsi" w:cs="Arial"/>
@@ -2473,18 +3032,17 @@
           <w:szCs w:val="21"/>
           <w:lang w:val="es-MX"/>
         </w:rPr>
-        <w:t>Entornos de desarrollo (IDEs):</w:t>
-      </w:r>
+        <w:t>Backend</w:t>
+      </w:r>
+      <w:proofErr w:type="spellEnd"/>
       <w:r>
         <w:rPr>
           <w:rFonts w:asciiTheme="minorHAnsi" w:hAnsiTheme="minorHAnsi" w:cs="Arial"/>
-          <w:b/>
-          <w:bCs/>
-          <w:sz w:val="21"/>
-          <w:szCs w:val="21"/>
-          <w:lang w:val="es-MX"/>
-        </w:rPr>
-        <w:t xml:space="preserve"> </w:t>
+          <w:sz w:val="21"/>
+          <w:szCs w:val="21"/>
+          <w:lang w:val="es-MX"/>
+        </w:rPr>
+        <w:t>: Java 8/17 (LTS), Java EE, JavaScript</w:t>
       </w:r>
       <w:r>
         <w:rPr>
@@ -2493,7 +3051,34 @@
           <w:szCs w:val="21"/>
           <w:lang w:val="es-MX"/>
         </w:rPr>
-        <w:t>Apache NetBeans, Visual Studio Code, IntelliJ IDEA, Visual Studio.</w:t>
+        <w:t xml:space="preserve">, </w:t>
+      </w:r>
+      <w:r>
+        <w:rPr>
+          <w:rFonts w:asciiTheme="minorHAnsi" w:hAnsiTheme="minorHAnsi" w:cs="Arial"/>
+          <w:sz w:val="21"/>
+          <w:szCs w:val="21"/>
+          <w:lang w:val="es-MX"/>
+        </w:rPr>
+        <w:t xml:space="preserve">manejo de autenticación y autorización mediante </w:t>
+      </w:r>
+      <w:r>
+        <w:rPr>
+          <w:rFonts w:asciiTheme="minorHAnsi" w:hAnsiTheme="minorHAnsi" w:cs="Arial"/>
+          <w:sz w:val="21"/>
+          <w:szCs w:val="21"/>
+          <w:lang w:val="es-MX"/>
+        </w:rPr>
+        <w:t xml:space="preserve">JWT </w:t>
+      </w:r>
+      <w:r>
+        <w:rPr>
+          <w:rFonts w:asciiTheme="minorHAnsi" w:hAnsiTheme="minorHAnsi" w:cs="Arial"/>
+          <w:sz w:val="21"/>
+          <w:szCs w:val="21"/>
+          <w:lang w:val="es-MX"/>
+        </w:rPr>
+        <w:t>y OAuth 2.0.</w:t>
       </w:r>
     </w:p>
     <w:p>
@@ -2506,11 +3091,66 @@
         </w:tabs>
         <w:rPr>
           <w:rFonts w:asciiTheme="minorHAnsi" w:hAnsiTheme="minorHAnsi" w:cs="Arial"/>
-          <w:sz w:val="21"/>
-          <w:szCs w:val="21"/>
-          <w:lang w:val="es-MX"/>
-        </w:rPr>
-      </w:pPr>
+          <w:b/>
+          <w:bCs/>
+          <w:sz w:val="21"/>
+          <w:szCs w:val="21"/>
+        </w:rPr>
+      </w:pPr>
+      <w:r>
+        <w:rPr>
+          <w:rFonts w:asciiTheme="minorHAnsi" w:hAnsiTheme="minorHAnsi" w:cs="Arial"/>
+          <w:b/>
+          <w:bCs/>
+          <w:sz w:val="21"/>
+          <w:szCs w:val="21"/>
+        </w:rPr>
+        <w:t xml:space="preserve">Frontend: </w:t>
+      </w:r>
+      <w:r>
+        <w:rPr>
+          <w:rFonts w:asciiTheme="minorHAnsi" w:hAnsiTheme="minorHAnsi" w:cs="Arial"/>
+          <w:sz w:val="21"/>
+          <w:szCs w:val="21"/>
+        </w:rPr>
+        <w:t xml:space="preserve">HTML5, CSS3, </w:t>
+      </w:r>
+      <w:r>
+        <w:rPr>
+          <w:rFonts w:asciiTheme="minorHAnsi" w:hAnsiTheme="minorHAnsi" w:cs="Arial"/>
+          <w:sz w:val="21"/>
+          <w:szCs w:val="21"/>
+        </w:rPr>
+        <w:t xml:space="preserve">Bootstrap - </w:t>
+      </w:r>
+      <w:proofErr w:type="spellStart"/>
+      <w:r>
+        <w:rPr>
+          <w:rFonts w:asciiTheme="minorHAnsi" w:hAnsiTheme="minorHAnsi" w:cs="Arial"/>
+          <w:sz w:val="21"/>
+          <w:szCs w:val="21"/>
+        </w:rPr>
+        <w:t>Diseño</w:t>
+      </w:r>
+      <w:proofErr w:type="spellEnd"/>
+      <w:r>
+        <w:rPr>
+          <w:rFonts w:asciiTheme="minorHAnsi" w:hAnsiTheme="minorHAnsi" w:cs="Arial"/>
+          <w:sz w:val="21"/>
+          <w:szCs w:val="21"/>
+        </w:rPr>
+        <w:t xml:space="preserve"> Web </w:t>
+      </w:r>
+      <w:proofErr w:type="spellStart"/>
+      <w:r>
+        <w:rPr>
+          <w:rFonts w:asciiTheme="minorHAnsi" w:hAnsiTheme="minorHAnsi" w:cs="Arial"/>
+          <w:sz w:val="21"/>
+          <w:szCs w:val="21"/>
+        </w:rPr>
+        <w:t>Responsivo</w:t>
+      </w:r>
+      <w:proofErr w:type="spellEnd"/>
     </w:p>
     <w:p>
       <w:pPr>
@@ -2520,6 +3160,222 @@
         <w:tabs>
           <w:tab w:val="left" w:pos="900"/>
         </w:tabs>
+        <w:rPr>
+          <w:rFonts w:asciiTheme="minorHAnsi" w:hAnsiTheme="minorHAnsi" w:cs="Arial"/>
+          <w:b/>
+          <w:bCs/>
+          <w:sz w:val="21"/>
+          <w:szCs w:val="21"/>
+          <w:lang w:val="es-MX"/>
+        </w:rPr>
+      </w:pPr>
+      <w:r>
+        <w:rPr>
+          <w:rFonts w:asciiTheme="minorHAnsi" w:hAnsiTheme="minorHAnsi" w:cs="Arial"/>
+          <w:b/>
+          <w:bCs/>
+          <w:sz w:val="21"/>
+          <w:szCs w:val="21"/>
+          <w:lang w:val="es-MX"/>
+        </w:rPr>
+        <w:t>Bases de datos:</w:t>
+      </w:r>
+      <w:r>
+        <w:rPr>
+          <w:rFonts w:asciiTheme="minorHAnsi" w:hAnsiTheme="minorHAnsi" w:cs="Arial"/>
+          <w:b/>
+          <w:bCs/>
+          <w:sz w:val="21"/>
+          <w:szCs w:val="21"/>
+          <w:lang w:val="es-MX"/>
+        </w:rPr>
+        <w:t xml:space="preserve"> </w:t>
+      </w:r>
+      <w:r>
+        <w:rPr>
+          <w:rFonts w:asciiTheme="minorHAnsi" w:hAnsiTheme="minorHAnsi" w:cs="Arial"/>
+          <w:sz w:val="21"/>
+          <w:szCs w:val="21"/>
+          <w:lang w:val="es-MX"/>
+        </w:rPr>
+        <w:t xml:space="preserve">Diseño e implementación de bases de datos relacionales, así como diseño de bases de datos distribuidas mediante el enfoque Top-Down. Administración en SQL Server, PostgreSQL y MySQL </w:t>
+      </w:r>
+      <w:proofErr w:type="spellStart"/>
+      <w:r>
+        <w:rPr>
+          <w:rFonts w:asciiTheme="minorHAnsi" w:hAnsiTheme="minorHAnsi" w:cs="Arial"/>
+          <w:sz w:val="21"/>
+          <w:szCs w:val="21"/>
+          <w:lang w:val="es-MX"/>
+        </w:rPr>
+        <w:t>Workbench</w:t>
+      </w:r>
+      <w:proofErr w:type="spellEnd"/>
+      <w:r>
+        <w:rPr>
+          <w:rFonts w:asciiTheme="minorHAnsi" w:hAnsiTheme="minorHAnsi" w:cs="Arial"/>
+          <w:sz w:val="21"/>
+          <w:szCs w:val="21"/>
+          <w:lang w:val="es-MX"/>
+        </w:rPr>
+        <w:t>.</w:t>
+      </w:r>
+    </w:p>
+    <w:p>
+      <w:pPr>
+        <w:pBdr>
+          <w:bottom w:val="single" w:sz="6" w:space="1" w:color="000000"/>
+        </w:pBdr>
+        <w:tabs>
+          <w:tab w:val="left" w:pos="900"/>
+        </w:tabs>
+        <w:rPr>
+          <w:rFonts w:asciiTheme="minorHAnsi" w:hAnsiTheme="minorHAnsi" w:cs="Arial"/>
+          <w:b/>
+          <w:bCs/>
+          <w:sz w:val="21"/>
+          <w:szCs w:val="21"/>
+          <w:lang w:val="es-MX"/>
+        </w:rPr>
+      </w:pPr>
+      <w:r>
+        <w:rPr>
+          <w:rFonts w:asciiTheme="minorHAnsi" w:hAnsiTheme="minorHAnsi" w:cs="Arial"/>
+          <w:b/>
+          <w:bCs/>
+          <w:sz w:val="21"/>
+          <w:szCs w:val="21"/>
+          <w:lang w:val="es-MX"/>
+        </w:rPr>
+        <w:t>DevOps</w:t>
+      </w:r>
+      <w:r>
+        <w:rPr>
+          <w:rFonts w:asciiTheme="minorHAnsi" w:hAnsiTheme="minorHAnsi" w:cs="Arial"/>
+          <w:b/>
+          <w:bCs/>
+          <w:sz w:val="21"/>
+          <w:szCs w:val="21"/>
+          <w:lang w:val="es-MX"/>
+        </w:rPr>
+        <w:t xml:space="preserve">: </w:t>
+      </w:r>
+      <w:r>
+        <w:rPr>
+          <w:rFonts w:asciiTheme="minorHAnsi" w:hAnsiTheme="minorHAnsi" w:cs="Arial"/>
+          <w:sz w:val="21"/>
+          <w:szCs w:val="21"/>
+          <w:lang w:val="es-MX"/>
+        </w:rPr>
+        <w:t>Uso de Git &amp; GitHub. Conocimientos básicos Docker</w:t>
+      </w:r>
+      <w:r>
+        <w:rPr>
+          <w:rFonts w:asciiTheme="minorHAnsi" w:hAnsiTheme="minorHAnsi" w:cs="Arial"/>
+          <w:sz w:val="21"/>
+          <w:szCs w:val="21"/>
+          <w:lang w:val="es-MX"/>
+        </w:rPr>
+        <w:t>.</w:t>
+      </w:r>
+    </w:p>
+    <w:p>
+      <w:pPr>
+        <w:pBdr>
+          <w:bottom w:val="single" w:sz="6" w:space="1" w:color="000000"/>
+        </w:pBdr>
+        <w:tabs>
+          <w:tab w:val="left" w:pos="900"/>
+        </w:tabs>
+        <w:rPr>
+          <w:rFonts w:asciiTheme="minorHAnsi" w:hAnsiTheme="minorHAnsi" w:cs="Arial"/>
+          <w:b/>
+          <w:bCs/>
+          <w:sz w:val="21"/>
+          <w:szCs w:val="21"/>
+          <w:lang w:val="es-MX"/>
+        </w:rPr>
+      </w:pPr>
+      <w:r>
+        <w:rPr>
+          <w:rFonts w:asciiTheme="minorHAnsi" w:hAnsiTheme="minorHAnsi" w:cs="Arial"/>
+          <w:b/>
+          <w:bCs/>
+          <w:sz w:val="21"/>
+          <w:szCs w:val="21"/>
+          <w:lang w:val="es-MX"/>
+        </w:rPr>
+        <w:t>Entornos de desarrollo (</w:t>
+      </w:r>
+      <w:proofErr w:type="spellStart"/>
+      <w:r>
+        <w:rPr>
+          <w:rFonts w:asciiTheme="minorHAnsi" w:hAnsiTheme="minorHAnsi" w:cs="Arial"/>
+          <w:b/>
+          <w:bCs/>
+          <w:sz w:val="21"/>
+          <w:szCs w:val="21"/>
+          <w:lang w:val="es-MX"/>
+        </w:rPr>
+        <w:t>IDEs</w:t>
+      </w:r>
+      <w:proofErr w:type="spellEnd"/>
+      <w:r>
+        <w:rPr>
+          <w:rFonts w:asciiTheme="minorHAnsi" w:hAnsiTheme="minorHAnsi" w:cs="Arial"/>
+          <w:b/>
+          <w:bCs/>
+          <w:sz w:val="21"/>
+          <w:szCs w:val="21"/>
+          <w:lang w:val="es-MX"/>
+        </w:rPr>
+        <w:t>):</w:t>
+      </w:r>
+      <w:r>
+        <w:rPr>
+          <w:rFonts w:asciiTheme="minorHAnsi" w:hAnsiTheme="minorHAnsi" w:cs="Arial"/>
+          <w:b/>
+          <w:bCs/>
+          <w:sz w:val="21"/>
+          <w:szCs w:val="21"/>
+          <w:lang w:val="es-MX"/>
+        </w:rPr>
+        <w:t xml:space="preserve"> </w:t>
+      </w:r>
+      <w:r>
+        <w:rPr>
+          <w:rFonts w:asciiTheme="minorHAnsi" w:hAnsiTheme="minorHAnsi" w:cs="Arial"/>
+          <w:sz w:val="21"/>
+          <w:szCs w:val="21"/>
+          <w:lang w:val="es-MX"/>
+        </w:rPr>
+        <w:t>Apache NetBeans, Visual Studio Code, IntelliJ IDEA, Visual Studio.</w:t>
+      </w:r>
+    </w:p>
+    <w:p>
+      <w:pPr>
+        <w:pBdr>
+          <w:bottom w:val="single" w:sz="6" w:space="1" w:color="000000"/>
+        </w:pBdr>
+        <w:tabs>
+          <w:tab w:val="left" w:pos="900"/>
+        </w:tabs>
+        <w:rPr>
+          <w:rFonts w:asciiTheme="minorHAnsi" w:hAnsiTheme="minorHAnsi" w:cs="Arial"/>
+          <w:sz w:val="21"/>
+          <w:szCs w:val="21"/>
+          <w:lang w:val="es-MX"/>
+        </w:rPr>
+      </w:pPr>
+    </w:p>
+    <w:p>
+      <w:pPr>
+        <w:pBdr>
+          <w:bottom w:val="single" w:sz="6" w:space="1" w:color="000000"/>
+        </w:pBdr>
+        <w:tabs>
+          <w:tab w:val="left" w:pos="900"/>
+        </w:tabs>
         <w:jc w:val="center"/>
         <w:rPr>
           <w:rFonts w:asciiTheme="minorHAnsi" w:eastAsia="Garamond" w:hAnsiTheme="minorHAnsi" w:cs="Arial"/>
@@ -2619,6 +3475,7 @@
         </w:tabs>
         <w:rPr>
           <w:rFonts w:asciiTheme="minorHAnsi" w:eastAsia="Garamond" w:hAnsiTheme="minorHAnsi" w:cs="Arial"/>
+          <w:b/>
           <w:sz w:val="21"/>
           <w:szCs w:val="21"/>
           <w:lang w:val="es-MX"/>
@@ -2654,51 +3511,306 @@
         </w:rPr>
         <w:t>:</w:t>
       </w:r>
-      <w:r>
-        <w:rPr>
-          <w:rFonts w:asciiTheme="minorHAnsi" w:eastAsia="Garamond" w:hAnsiTheme="minorHAnsi" w:cs="Arial"/>
-          <w:sz w:val="21"/>
-          <w:szCs w:val="21"/>
-          <w:lang w:val="es-MX"/>
-        </w:rPr>
-        <w:t xml:space="preserve"> </w:t>
-      </w:r>
-      <w:r>
-        <w:rPr>
-          <w:rFonts w:asciiTheme="minorHAnsi" w:eastAsia="Garamond" w:hAnsiTheme="minorHAnsi" w:cs="Arial"/>
-          <w:sz w:val="21"/>
-          <w:szCs w:val="21"/>
-          <w:lang w:val="es-MX"/>
-        </w:rPr>
-        <w:t>Udemy</w:t>
-      </w:r>
-      <w:r>
-        <w:rPr>
-          <w:rFonts w:asciiTheme="minorHAnsi" w:eastAsia="Garamond" w:hAnsiTheme="minorHAnsi" w:cs="Arial"/>
-          <w:sz w:val="21"/>
-          <w:szCs w:val="21"/>
-          <w:lang w:val="es-MX"/>
-        </w:rPr>
-        <w:t xml:space="preserve"> – </w:t>
-      </w:r>
-      <w:r>
-        <w:rPr>
-          <w:rFonts w:asciiTheme="minorHAnsi" w:eastAsia="Garamond" w:hAnsiTheme="minorHAnsi" w:cs="Arial"/>
-          <w:sz w:val="21"/>
-          <w:szCs w:val="21"/>
-          <w:lang w:val="es-MX"/>
-        </w:rPr>
-        <w:t>Curso de Java</w:t>
-      </w:r>
-      <w:r>
-        <w:rPr>
-          <w:rFonts w:asciiTheme="minorHAnsi" w:eastAsia="Garamond" w:hAnsiTheme="minorHAnsi" w:cs="Arial"/>
-          <w:sz w:val="21"/>
-          <w:szCs w:val="21"/>
-          <w:lang w:val="es-MX"/>
+    </w:p>
+    <w:p>
+      <w:pPr>
+        <w:pStyle w:val="Prrafodelista"/>
+        <w:numPr>
+          <w:ilvl w:val="0"/>
+          <w:numId w:val="16"/>
+        </w:numPr>
+        <w:tabs>
+          <w:tab w:val="left" w:pos="630"/>
+          <w:tab w:val="left" w:pos="900"/>
+        </w:tabs>
+        <w:rPr>
+          <w:rFonts w:asciiTheme="minorHAnsi" w:eastAsia="Garamond" w:hAnsiTheme="minorHAnsi" w:cs="Arial"/>
+          <w:sz w:val="21"/>
+          <w:szCs w:val="21"/>
+          <w:lang w:val="es-MX"/>
+        </w:rPr>
+      </w:pPr>
+      <w:hyperlink r:id="rId7" w:history="1">
+        <w:r>
+          <w:rPr>
+            <w:rStyle w:val="Hipervnculo"/>
+            <w:rFonts w:asciiTheme="minorHAnsi" w:eastAsia="Garamond" w:hAnsiTheme="minorHAnsi" w:cs="Arial"/>
+            <w:b/>
+            <w:bCs/>
+            <w:sz w:val="21"/>
+            <w:szCs w:val="21"/>
+            <w:lang w:val="es-ES"/>
+          </w:rPr>
+          <w:t>Udemy – Java: Curso Profesional de Java (De Cero a Master)</w:t>
+        </w:r>
+      </w:hyperlink>
+      <w:r>
+        <w:rPr>
+          <w:rFonts w:asciiTheme="minorHAnsi" w:eastAsia="Garamond" w:hAnsiTheme="minorHAnsi" w:cs="Arial"/>
+          <w:b/>
+          <w:bCs/>
+          <w:sz w:val="21"/>
+          <w:szCs w:val="21"/>
+          <w:lang w:val="es-ES"/>
+        </w:rPr>
+        <w:br/>
+        <w:t xml:space="preserve">Programación en Java SE, fundamentos de POO, manejo de colecciones, excepciones y bases del desarrollo </w:t>
+      </w:r>
+      <w:proofErr w:type="spellStart"/>
+      <w:r>
+        <w:rPr>
+          <w:rFonts w:asciiTheme="minorHAnsi" w:eastAsia="Garamond" w:hAnsiTheme="minorHAnsi" w:cs="Arial"/>
+          <w:b/>
+          <w:bCs/>
+          <w:sz w:val="21"/>
+          <w:szCs w:val="21"/>
+          <w:lang w:val="es-ES"/>
+        </w:rPr>
+        <w:t>backend</w:t>
+      </w:r>
+      <w:proofErr w:type="spellEnd"/>
+      <w:r>
+        <w:rPr>
+          <w:rFonts w:asciiTheme="minorHAnsi" w:eastAsia="Garamond" w:hAnsiTheme="minorHAnsi" w:cs="Arial"/>
+          <w:b/>
+          <w:bCs/>
+          <w:sz w:val="21"/>
+          <w:szCs w:val="21"/>
+          <w:lang w:val="es-ES"/>
         </w:rPr>
         <w:t>.</w:t>
       </w:r>
+    </w:p>
+    <w:p>
+      <w:pPr>
+        <w:pStyle w:val="Prrafodelista"/>
+        <w:numPr>
+          <w:ilvl w:val="0"/>
+          <w:numId w:val="16"/>
+        </w:numPr>
+        <w:tabs>
+          <w:tab w:val="left" w:pos="630"/>
+          <w:tab w:val="left" w:pos="900"/>
+        </w:tabs>
+        <w:rPr>
+          <w:rFonts w:asciiTheme="minorHAnsi" w:eastAsia="Garamond" w:hAnsiTheme="minorHAnsi" w:cs="Arial"/>
+          <w:sz w:val="21"/>
+          <w:szCs w:val="21"/>
+          <w:lang w:val="es-MX"/>
+        </w:rPr>
+      </w:pPr>
+      <w:hyperlink r:id="rId8" w:history="1">
+        <w:r>
+          <w:rPr>
+            <w:rStyle w:val="Hipervnculo"/>
+            <w:rFonts w:asciiTheme="minorHAnsi" w:eastAsia="Garamond" w:hAnsiTheme="minorHAnsi" w:cs="Arial"/>
+            <w:b/>
+            <w:bCs/>
+            <w:sz w:val="21"/>
+            <w:szCs w:val="21"/>
+            <w:lang w:val="es-ES"/>
+          </w:rPr>
+          <w:t xml:space="preserve">Cisco </w:t>
+        </w:r>
+        <w:proofErr w:type="spellStart"/>
+        <w:r>
+          <w:rPr>
+            <w:rStyle w:val="Hipervnculo"/>
+            <w:rFonts w:asciiTheme="minorHAnsi" w:eastAsia="Garamond" w:hAnsiTheme="minorHAnsi" w:cs="Arial"/>
+            <w:b/>
+            <w:bCs/>
+            <w:sz w:val="21"/>
+            <w:szCs w:val="21"/>
+            <w:lang w:val="es-ES"/>
+          </w:rPr>
+          <w:t>Networking</w:t>
+        </w:r>
+        <w:proofErr w:type="spellEnd"/>
+        <w:r>
+          <w:rPr>
+            <w:rStyle w:val="Hipervnculo"/>
+            <w:rFonts w:asciiTheme="minorHAnsi" w:eastAsia="Garamond" w:hAnsiTheme="minorHAnsi" w:cs="Arial"/>
+            <w:b/>
+            <w:bCs/>
+            <w:sz w:val="21"/>
+            <w:szCs w:val="21"/>
+            <w:lang w:val="es-ES"/>
+          </w:rPr>
+          <w:t xml:space="preserve"> </w:t>
+        </w:r>
+        <w:proofErr w:type="spellStart"/>
+        <w:r>
+          <w:rPr>
+            <w:rStyle w:val="Hipervnculo"/>
+            <w:rFonts w:asciiTheme="minorHAnsi" w:eastAsia="Garamond" w:hAnsiTheme="minorHAnsi" w:cs="Arial"/>
+            <w:b/>
+            <w:bCs/>
+            <w:sz w:val="21"/>
+            <w:szCs w:val="21"/>
+            <w:lang w:val="es-ES"/>
+          </w:rPr>
+          <w:t>Academy</w:t>
+        </w:r>
+        <w:proofErr w:type="spellEnd"/>
+        <w:r>
+          <w:rPr>
+            <w:rStyle w:val="Hipervnculo"/>
+            <w:rFonts w:asciiTheme="minorHAnsi" w:eastAsia="Garamond" w:hAnsiTheme="minorHAnsi" w:cs="Arial"/>
+            <w:b/>
+            <w:bCs/>
+            <w:sz w:val="21"/>
+            <w:szCs w:val="21"/>
+            <w:lang w:val="es-ES"/>
+          </w:rPr>
+          <w:t xml:space="preserve"> – </w:t>
+        </w:r>
+        <w:proofErr w:type="spellStart"/>
+        <w:r>
+          <w:rPr>
+            <w:rStyle w:val="Hipervnculo"/>
+            <w:rFonts w:asciiTheme="minorHAnsi" w:eastAsia="Garamond" w:hAnsiTheme="minorHAnsi" w:cs="Arial"/>
+            <w:b/>
+            <w:bCs/>
+            <w:sz w:val="21"/>
+            <w:szCs w:val="21"/>
+            <w:lang w:val="es-ES"/>
+          </w:rPr>
+          <w:t>Computer</w:t>
+        </w:r>
+        <w:proofErr w:type="spellEnd"/>
+        <w:r>
+          <w:rPr>
+            <w:rStyle w:val="Hipervnculo"/>
+            <w:rFonts w:asciiTheme="minorHAnsi" w:eastAsia="Garamond" w:hAnsiTheme="minorHAnsi" w:cs="Arial"/>
+            <w:b/>
+            <w:bCs/>
+            <w:sz w:val="21"/>
+            <w:szCs w:val="21"/>
+            <w:lang w:val="es-ES"/>
+          </w:rPr>
+          <w:t xml:space="preserve"> Hard</w:t>
+        </w:r>
+        <w:r>
+          <w:rPr>
+            <w:rStyle w:val="Hipervnculo"/>
+            <w:rFonts w:asciiTheme="minorHAnsi" w:eastAsia="Garamond" w:hAnsiTheme="minorHAnsi" w:cs="Arial"/>
+            <w:b/>
+            <w:bCs/>
+            <w:sz w:val="21"/>
+            <w:szCs w:val="21"/>
+            <w:lang w:val="es-ES"/>
+          </w:rPr>
+          <w:t>w</w:t>
+        </w:r>
+        <w:r>
+          <w:rPr>
+            <w:rStyle w:val="Hipervnculo"/>
+            <w:rFonts w:asciiTheme="minorHAnsi" w:eastAsia="Garamond" w:hAnsiTheme="minorHAnsi" w:cs="Arial"/>
+            <w:b/>
+            <w:bCs/>
+            <w:sz w:val="21"/>
+            <w:szCs w:val="21"/>
+            <w:lang w:val="es-ES"/>
+          </w:rPr>
+          <w:t xml:space="preserve">are </w:t>
+        </w:r>
+        <w:proofErr w:type="spellStart"/>
+        <w:r>
+          <w:rPr>
+            <w:rStyle w:val="Hipervnculo"/>
+            <w:rFonts w:asciiTheme="minorHAnsi" w:eastAsia="Garamond" w:hAnsiTheme="minorHAnsi" w:cs="Arial"/>
+            <w:b/>
+            <w:bCs/>
+            <w:sz w:val="21"/>
+            <w:szCs w:val="21"/>
+            <w:lang w:val="es-ES"/>
+          </w:rPr>
+          <w:t>Basics</w:t>
+        </w:r>
+        <w:proofErr w:type="spellEnd"/>
+        <w:r>
+          <w:rPr>
+            <w:rStyle w:val="Hipervnculo"/>
+            <w:rFonts w:asciiTheme="minorHAnsi" w:eastAsia="Garamond" w:hAnsiTheme="minorHAnsi" w:cs="Arial"/>
+            <w:b/>
+            <w:bCs/>
+            <w:sz w:val="21"/>
+            <w:szCs w:val="21"/>
+            <w:lang w:val="es-ES"/>
+          </w:rPr>
+          <w:t xml:space="preserve"> (</w:t>
+        </w:r>
+        <w:proofErr w:type="spellStart"/>
+        <w:r>
+          <w:rPr>
+            <w:rStyle w:val="Hipervnculo"/>
+            <w:rFonts w:asciiTheme="minorHAnsi" w:eastAsia="Garamond" w:hAnsiTheme="minorHAnsi" w:cs="Arial"/>
+            <w:b/>
+            <w:bCs/>
+            <w:sz w:val="21"/>
+            <w:szCs w:val="21"/>
+            <w:lang w:val="es-ES"/>
+          </w:rPr>
+          <w:t>Verified</w:t>
+        </w:r>
+        <w:proofErr w:type="spellEnd"/>
+        <w:r>
+          <w:rPr>
+            <w:rStyle w:val="Hipervnculo"/>
+            <w:rFonts w:asciiTheme="minorHAnsi" w:eastAsia="Garamond" w:hAnsiTheme="minorHAnsi" w:cs="Arial"/>
+            <w:b/>
+            <w:bCs/>
+            <w:sz w:val="21"/>
+            <w:szCs w:val="21"/>
+            <w:lang w:val="es-ES"/>
+          </w:rPr>
+          <w:t xml:space="preserve"> Badge)</w:t>
+        </w:r>
+      </w:hyperlink>
+      <w:r>
+        <w:rPr>
+          <w:rFonts w:asciiTheme="minorHAnsi" w:eastAsia="Garamond" w:hAnsiTheme="minorHAnsi" w:cs="Arial"/>
+          <w:sz w:val="21"/>
+          <w:szCs w:val="21"/>
+          <w:lang w:val="es-ES"/>
+        </w:rPr>
+        <w:br/>
+        <w:t xml:space="preserve">Fundamentos de hardware de computadoras, mantenimiento de dispositivos, laptops y </w:t>
+      </w:r>
+      <w:proofErr w:type="spellStart"/>
+      <w:r>
+        <w:rPr>
+          <w:rFonts w:asciiTheme="minorHAnsi" w:eastAsia="Garamond" w:hAnsiTheme="minorHAnsi" w:cs="Arial"/>
+          <w:sz w:val="21"/>
+          <w:szCs w:val="21"/>
+          <w:lang w:val="es-ES"/>
+        </w:rPr>
+        <w:t>PCs</w:t>
+      </w:r>
+      <w:proofErr w:type="spellEnd"/>
+      <w:r>
+        <w:rPr>
+          <w:rFonts w:asciiTheme="minorHAnsi" w:eastAsia="Garamond" w:hAnsiTheme="minorHAnsi" w:cs="Arial"/>
+          <w:sz w:val="21"/>
+          <w:szCs w:val="21"/>
+          <w:lang w:val="es-ES"/>
+        </w:rPr>
+        <w:t>, resolución básica de problemas y buenas prácticas de soporte técnico.</w:t>
+      </w:r>
+    </w:p>
+    <w:p>
+      <w:pPr>
+        <w:tabs>
+          <w:tab w:val="left" w:pos="630"/>
+          <w:tab w:val="left" w:pos="900"/>
+        </w:tabs>
+        <w:rPr>
+          <w:rFonts w:asciiTheme="minorHAnsi" w:eastAsia="Garamond" w:hAnsiTheme="minorHAnsi" w:cs="Arial"/>
+          <w:sz w:val="21"/>
+          <w:szCs w:val="21"/>
+          <w:lang w:val="es-MX"/>
+        </w:rPr>
+      </w:pPr>
     </w:p>
     <w:sectPr>
       <w:pgSz w:w="12240" w:h="15840"/>
@@ -4372,6 +5484,231 @@
       <w:rPr>
         <w:rFonts w:ascii="Noto Sans Symbols" w:eastAsia="Noto Sans Symbols" w:hAnsi="Noto Sans Symbols" w:cs="Noto Sans Symbols"/>
         <w:vertAlign w:val="baseline"/>
+      </w:rPr>
+    </w:lvl>
+  </w:abstractNum>
+  <w:abstractNum w:abstractNumId="14" w15:restartNumberingAfterBreak="0">
+    <w:nsid w:val="5FB27BFC"/>
+    <w:multiLevelType w:val="hybridMultilevel"/>
+    <w:tmpl w:val="A6324A7A"/>
+    <w:lvl w:ilvl="0" w:tplc="55D8BD82">
+      <w:numFmt w:val="bullet"/>
+      <w:lvlText w:val="-"/>
+      <w:lvlJc w:val="left"/>
+      <w:pPr>
+        <w:ind w:left="720" w:hanging="360"/>
+      </w:pPr>
+      <w:rPr>
+        <w:rFonts w:ascii="Cambria" w:eastAsia="Garamond" w:hAnsi="Cambria" w:cs="Arial" w:hint="default"/>
+      </w:rPr>
+    </w:lvl>
+    <w:lvl w:ilvl="1" w:tplc="0C0A0003" w:tentative="1">
+      <w:start w:val="1"/>
+      <w:numFmt w:val="bullet"/>
+      <w:lvlText w:val="o"/>
+      <w:lvlJc w:val="left"/>
+      <w:pPr>
+        <w:ind w:left="1440" w:hanging="360"/>
+      </w:pPr>
+      <w:rPr>
+        <w:rFonts w:ascii="Courier New" w:hAnsi="Courier New" w:cs="Courier New" w:hint="default"/>
+      </w:rPr>
+    </w:lvl>
+    <w:lvl w:ilvl="2" w:tplc="0C0A0005" w:tentative="1">
+      <w:start w:val="1"/>
+      <w:numFmt w:val="bullet"/>
+      <w:lvlText w:val=""/>
+      <w:lvlJc w:val="left"/>
+      <w:pPr>
+        <w:ind w:left="2160" w:hanging="360"/>
+      </w:pPr>
+      <w:rPr>
+        <w:rFonts w:ascii="Wingdings" w:hAnsi="Wingdings" w:hint="default"/>
+      </w:rPr>
+    </w:lvl>
+    <w:lvl w:ilvl="3" w:tplc="0C0A0001" w:tentative="1">
+      <w:start w:val="1"/>
+      <w:numFmt w:val="bullet"/>
+      <w:lvlText w:val=""/>
+      <w:lvlJc w:val="left"/>
+      <w:pPr>
+        <w:ind w:left="2880" w:hanging="360"/>
+      </w:pPr>
+      <w:rPr>
+        <w:rFonts w:ascii="Symbol" w:hAnsi="Symbol" w:hint="default"/>
+      </w:rPr>
+    </w:lvl>
+    <w:lvl w:ilvl="4" w:tplc="0C0A0003" w:tentative="1">
+      <w:start w:val="1"/>
+      <w:numFmt w:val="bullet"/>
+      <w:lvlText w:val="o"/>
+      <w:lvlJc w:val="left"/>
+      <w:pPr>
+        <w:ind w:left="3600" w:hanging="360"/>
+      </w:pPr>
+      <w:rPr>
+        <w:rFonts w:ascii="Courier New" w:hAnsi="Courier New" w:cs="Courier New" w:hint="default"/>
+      </w:rPr>
+    </w:lvl>
+    <w:lvl w:ilvl="5" w:tplc="0C0A0005" w:tentative="1">
+      <w:start w:val="1"/>
+      <w:numFmt w:val="bullet"/>
+      <w:lvlText w:val=""/>
+      <w:lvlJc w:val="left"/>
+      <w:pPr>
+        <w:ind w:left="4320" w:hanging="360"/>
+      </w:pPr>
+      <w:rPr>
+        <w:rFonts w:ascii="Wingdings" w:hAnsi="Wingdings" w:hint="default"/>
+      </w:rPr>
+    </w:lvl>
+    <w:lvl w:ilvl="6" w:tplc="0C0A0001" w:tentative="1">
+      <w:start w:val="1"/>
+      <w:numFmt w:val="bullet"/>
+      <w:lvlText w:val=""/>
+      <w:lvlJc w:val="left"/>
+      <w:pPr>
+        <w:ind w:left="5040" w:hanging="360"/>
+      </w:pPr>
+      <w:rPr>
+        <w:rFonts w:ascii="Symbol" w:hAnsi="Symbol" w:hint="default"/>
+      </w:rPr>
+    </w:lvl>
+    <w:lvl w:ilvl="7" w:tplc="0C0A0003" w:tentative="1">
+      <w:start w:val="1"/>
+      <w:numFmt w:val="bullet"/>
+      <w:lvlText w:val="o"/>
+      <w:lvlJc w:val="left"/>
+      <w:pPr>
+        <w:ind w:left="5760" w:hanging="360"/>
+      </w:pPr>
+      <w:rPr>
+        <w:rFonts w:ascii="Courier New" w:hAnsi="Courier New" w:cs="Courier New" w:hint="default"/>
+      </w:rPr>
+    </w:lvl>
+    <w:lvl w:ilvl="8" w:tplc="0C0A0005" w:tentative="1">
+      <w:start w:val="1"/>
+      <w:numFmt w:val="bullet"/>
+      <w:lvlText w:val=""/>
+      <w:lvlJc w:val="left"/>
+      <w:pPr>
+        <w:ind w:left="6480" w:hanging="360"/>
+      </w:pPr>
+      <w:rPr>
+        <w:rFonts w:ascii="Wingdings" w:hAnsi="Wingdings" w:hint="default"/>
+      </w:rPr>
+    </w:lvl>
+  </w:abstractNum>
+  <w:abstractNum w:abstractNumId="15" w15:restartNumberingAfterBreak="0">
+    <w:nsid w:val="631F6F28"/>
+    <w:multiLevelType w:val="hybridMultilevel"/>
+    <w:tmpl w:val="1E2CE29A"/>
+    <w:lvl w:ilvl="0" w:tplc="0C0A0001">
+      <w:start w:val="1"/>
+      <w:numFmt w:val="bullet"/>
+      <w:lvlText w:val=""/>
+      <w:lvlJc w:val="left"/>
+      <w:pPr>
+        <w:ind w:left="720" w:hanging="360"/>
+      </w:pPr>
+      <w:rPr>
+        <w:rFonts w:ascii="Symbol" w:hAnsi="Symbol" w:hint="default"/>
+      </w:rPr>
+    </w:lvl>
+    <w:lvl w:ilvl="1" w:tplc="0C0A0003" w:tentative="1">
+      <w:start w:val="1"/>
+      <w:numFmt w:val="bullet"/>
+      <w:lvlText w:val="o"/>
+      <w:lvlJc w:val="left"/>
+      <w:pPr>
+        <w:ind w:left="1440" w:hanging="360"/>
+      </w:pPr>
+      <w:rPr>
+        <w:rFonts w:ascii="Courier New" w:hAnsi="Courier New" w:cs="Courier New" w:hint="default"/>
+      </w:rPr>
+    </w:lvl>
+    <w:lvl w:ilvl="2" w:tplc="0C0A0005" w:tentative="1">
+      <w:start w:val="1"/>
+      <w:numFmt w:val="bullet"/>
+      <w:lvlText w:val=""/>
+      <w:lvlJc w:val="left"/>
+      <w:pPr>
+        <w:ind w:left="2160" w:hanging="360"/>
+      </w:pPr>
+      <w:rPr>
+        <w:rFonts w:ascii="Wingdings" w:hAnsi="Wingdings" w:hint="default"/>
+      </w:rPr>
+    </w:lvl>
+    <w:lvl w:ilvl="3" w:tplc="0C0A0001" w:tentative="1">
+      <w:start w:val="1"/>
+      <w:numFmt w:val="bullet"/>
+      <w:lvlText w:val=""/>
+      <w:lvlJc w:val="left"/>
+      <w:pPr>
+        <w:ind w:left="2880" w:hanging="360"/>
+      </w:pPr>
+      <w:rPr>
+        <w:rFonts w:ascii="Symbol" w:hAnsi="Symbol" w:hint="default"/>
+      </w:rPr>
+    </w:lvl>
+    <w:lvl w:ilvl="4" w:tplc="0C0A0003" w:tentative="1">
+      <w:start w:val="1"/>
+      <w:numFmt w:val="bullet"/>
+      <w:lvlText w:val="o"/>
+      <w:lvlJc w:val="left"/>
+      <w:pPr>
+        <w:ind w:left="3600" w:hanging="360"/>
+      </w:pPr>
+      <w:rPr>
+        <w:rFonts w:ascii="Courier New" w:hAnsi="Courier New" w:cs="Courier New" w:hint="default"/>
+      </w:rPr>
+    </w:lvl>
+    <w:lvl w:ilvl="5" w:tplc="0C0A0005" w:tentative="1">
+      <w:start w:val="1"/>
+      <w:numFmt w:val="bullet"/>
+      <w:lvlText w:val=""/>
+      <w:lvlJc w:val="left"/>
+      <w:pPr>
+        <w:ind w:left="4320" w:hanging="360"/>
+      </w:pPr>
+      <w:rPr>
+        <w:rFonts w:ascii="Wingdings" w:hAnsi="Wingdings" w:hint="default"/>
+      </w:rPr>
+    </w:lvl>
+    <w:lvl w:ilvl="6" w:tplc="0C0A0001" w:tentative="1">
+      <w:start w:val="1"/>
+      <w:numFmt w:val="bullet"/>
+      <w:lvlText w:val=""/>
+      <w:lvlJc w:val="left"/>
+      <w:pPr>
+        <w:ind w:left="5040" w:hanging="360"/>
+      </w:pPr>
+      <w:rPr>
+        <w:rFonts w:ascii="Symbol" w:hAnsi="Symbol" w:hint="default"/>
+      </w:rPr>
+    </w:lvl>
+    <w:lvl w:ilvl="7" w:tplc="0C0A0003" w:tentative="1">
+      <w:start w:val="1"/>
+      <w:numFmt w:val="bullet"/>
+      <w:lvlText w:val="o"/>
+      <w:lvlJc w:val="left"/>
+      <w:pPr>
+        <w:ind w:left="5760" w:hanging="360"/>
+      </w:pPr>
+      <w:rPr>
+        <w:rFonts w:ascii="Courier New" w:hAnsi="Courier New" w:cs="Courier New" w:hint="default"/>
+      </w:rPr>
+    </w:lvl>
+    <w:lvl w:ilvl="8" w:tplc="0C0A0005" w:tentative="1">
+      <w:start w:val="1"/>
+      <w:numFmt w:val="bullet"/>
+      <w:lvlText w:val=""/>
+      <w:lvlJc w:val="left"/>
+      <w:pPr>
+        <w:ind w:left="6480" w:hanging="360"/>
+      </w:pPr>
+      <w:rPr>
+        <w:rFonts w:ascii="Wingdings" w:hAnsi="Wingdings" w:hint="default"/>
       </w:rPr>
     </w:lvl>
   </w:abstractNum>
@@ -4416,6 +5753,12 @@
   </w:num>
   <w:num w:numId="14" w16cid:durableId="1045763407">
     <w:abstractNumId w:val="10"/>
+  </w:num>
+  <w:num w:numId="15" w16cid:durableId="1303854516">
+    <w:abstractNumId w:val="15"/>
+  </w:num>
+  <w:num w:numId="16" w16cid:durableId="404912110">
+    <w:abstractNumId w:val="14"/>
   </w:num>
 </w:numbering>
 </file>
@@ -4935,7 +6278,6 @@
   <w:style w:type="character" w:default="1" w:styleId="Fuentedeprrafopredeter">
     <w:name w:val="Default Paragraph Font"/>
     <w:uiPriority w:val="1"/>
-    <w:semiHidden/>
     <w:unhideWhenUsed/>
   </w:style>
   <w:style w:type="table" w:default="1" w:styleId="Tablanormal">

</xml_diff>